<commit_message>
Updated opi and grafcet documentation. Added new parameter for SQ23 and SQ23.
</commit_message>
<xml_diff>
--- a/doc/Sequences-help/G7_SQ22.docx
+++ b/doc/Sequences-help/G7_SQ22.docx
@@ -2139,12 +2139,7 @@
         <w:t xml:space="preserve">Vacuum or </w:t>
       </w:r>
       <w:r>
-        <w:t>L</w:t>
-      </w:r>
-      <w:bookmarkStart w:id="0" w:name="_GoBack"/>
-      <w:bookmarkEnd w:id="0"/>
-      <w:r>
-        <w:t>iquid or Magnet mode</w:t>
+        <w:t>Liquid or Magnet mode</w:t>
       </w:r>
     </w:p>
     <w:p>
@@ -4739,7 +4734,14 @@
                 <w:sz w:val="18"/>
                 <w:szCs w:val="18"/>
               </w:rPr>
-              <w:t>50K</w:t>
+              <w:t>12</w:t>
+            </w:r>
+            <w:r>
+              <w:rPr>
+                <w:sz w:val="18"/>
+                <w:szCs w:val="18"/>
+              </w:rPr>
+              <w:t>0K</w:t>
             </w:r>
           </w:p>
           <w:p>
@@ -4755,8 +4757,17 @@
                 <w:sz w:val="18"/>
                 <w:szCs w:val="18"/>
               </w:rPr>
-              <w:t>50K</w:t>
+              <w:t>12</w:t>
             </w:r>
+            <w:r>
+              <w:rPr>
+                <w:sz w:val="18"/>
+                <w:szCs w:val="18"/>
+              </w:rPr>
+              <w:t>0K</w:t>
+            </w:r>
+            <w:bookmarkStart w:id="0" w:name="_GoBack"/>
+            <w:bookmarkEnd w:id="0"/>
           </w:p>
         </w:tc>
       </w:tr>
@@ -6884,7 +6895,6 @@
   <w:p>
     <w:pPr>
       <w:pStyle w:val="Footer"/>
-      <w:jc w:val="right"/>
       <w:rPr>
         <w:rFonts w:ascii="Verdana" w:hAnsi="Verdana"/>
         <w:sz w:val="18"/>
@@ -6896,7 +6906,35 @@
         <w:rFonts w:ascii="Verdana" w:hAnsi="Verdana"/>
         <w:szCs w:val="20"/>
       </w:rPr>
-      <w:t xml:space="preserve">                         </w:t>
+      <w:t>2020-10-14</w:t>
+    </w:r>
+    <w:r>
+      <w:rPr>
+        <w:rFonts w:ascii="Verdana" w:hAnsi="Verdana"/>
+        <w:szCs w:val="20"/>
+      </w:rPr>
+      <w:t xml:space="preserve">                       </w:t>
+    </w:r>
+    <w:r>
+      <w:rPr>
+        <w:rFonts w:ascii="Verdana" w:hAnsi="Verdana"/>
+        <w:szCs w:val="20"/>
+      </w:rPr>
+      <w:tab/>
+    </w:r>
+    <w:r>
+      <w:rPr>
+        <w:rFonts w:ascii="Verdana" w:hAnsi="Verdana"/>
+        <w:szCs w:val="20"/>
+      </w:rPr>
+      <w:tab/>
+    </w:r>
+    <w:r>
+      <w:rPr>
+        <w:rFonts w:ascii="Verdana" w:hAnsi="Verdana"/>
+        <w:szCs w:val="20"/>
+      </w:rPr>
+      <w:t xml:space="preserve">  </w:t>
     </w:r>
     <w:sdt>
       <w:sdtPr>
@@ -7071,56 +7109,56 @@
         <v:path o:extrusionok="f" gradientshapeok="t" o:connecttype="rect"/>
         <o:lock v:ext="edit" aspectratio="t"/>
       </v:shapetype>
-      <v:shape id="_x0000_i1026" type="#_x0000_t75" style="width:1pt;height:13.5pt;visibility:visible" o:bullet="t">
+      <v:shape id="_x0000_i1050" type="#_x0000_t75" style="width:.75pt;height:13.5pt;visibility:visible" o:bullet="t">
         <v:imagedata r:id="rId1" o:title=""/>
       </v:shape>
     </w:pict>
   </w:numPicBullet>
   <w:numPicBullet w:numPicBulletId="1">
     <w:pict>
-      <v:shape id="_x0000_i1027" type="#_x0000_t75" style="width:39pt;height:27pt;visibility:visible;mso-wrap-style:square" o:bullet="t">
+      <v:shape id="_x0000_i1051" type="#_x0000_t75" style="width:39pt;height:27pt;visibility:visible;mso-wrap-style:square" o:bullet="t">
         <v:imagedata r:id="rId2" o:title=""/>
       </v:shape>
     </w:pict>
   </w:numPicBullet>
   <w:numPicBullet w:numPicBulletId="2">
     <w:pict>
-      <v:shape id="_x0000_i1028" type="#_x0000_t75" style="width:39pt;height:27pt;visibility:visible;mso-wrap-style:square" o:bullet="t">
+      <v:shape id="_x0000_i1052" type="#_x0000_t75" style="width:39pt;height:27pt;visibility:visible;mso-wrap-style:square" o:bullet="t">
         <v:imagedata r:id="rId3" o:title=""/>
       </v:shape>
     </w:pict>
   </w:numPicBullet>
   <w:numPicBullet w:numPicBulletId="3">
     <w:pict>
-      <v:shape id="_x0000_i1029" type="#_x0000_t75" style="width:39pt;height:27pt;visibility:visible;mso-wrap-style:square" o:bullet="t">
+      <v:shape id="_x0000_i1053" type="#_x0000_t75" style="width:39pt;height:27pt;visibility:visible;mso-wrap-style:square" o:bullet="t">
         <v:imagedata r:id="rId4" o:title=""/>
       </v:shape>
     </w:pict>
   </w:numPicBullet>
   <w:numPicBullet w:numPicBulletId="4">
     <w:pict>
-      <v:shape id="_x0000_i1030" type="#_x0000_t75" style="width:39pt;height:27pt;visibility:visible;mso-wrap-style:square" o:bullet="t">
+      <v:shape id="_x0000_i1054" type="#_x0000_t75" style="width:39pt;height:27pt;visibility:visible;mso-wrap-style:square" o:bullet="t">
         <v:imagedata r:id="rId5" o:title=""/>
       </v:shape>
     </w:pict>
   </w:numPicBullet>
   <w:numPicBullet w:numPicBulletId="5">
     <w:pict>
-      <v:shape id="_x0000_i1031" type="#_x0000_t75" style="width:39pt;height:27pt;visibility:visible;mso-wrap-style:square" o:bullet="t">
+      <v:shape id="_x0000_i1055" type="#_x0000_t75" style="width:39pt;height:27pt;visibility:visible;mso-wrap-style:square" o:bullet="t">
         <v:imagedata r:id="rId6" o:title=""/>
       </v:shape>
     </w:pict>
   </w:numPicBullet>
   <w:numPicBullet w:numPicBulletId="6">
     <w:pict>
-      <v:shape id="_x0000_i1032" type="#_x0000_t75" style="width:39pt;height:24pt;visibility:visible;mso-wrap-style:square" o:bullet="t">
+      <v:shape id="_x0000_i1056" type="#_x0000_t75" style="width:39pt;height:24pt;visibility:visible;mso-wrap-style:square" o:bullet="t">
         <v:imagedata r:id="rId7" o:title=""/>
       </v:shape>
     </w:pict>
   </w:numPicBullet>
   <w:numPicBullet w:numPicBulletId="7">
     <w:pict>
-      <v:shape id="_x0000_i1033" type="#_x0000_t75" style="width:39pt;height:24pt;visibility:visible;mso-wrap-style:square" o:bullet="t">
+      <v:shape id="_x0000_i1057" type="#_x0000_t75" style="width:39pt;height:24pt;visibility:visible;mso-wrap-style:square" o:bullet="t">
         <v:imagedata r:id="rId8" o:title=""/>
       </v:shape>
     </w:pict>
@@ -9625,7 +9663,6 @@
     <w:basedOn w:val="Normal"/>
     <w:link w:val="HeaderChar"/>
     <w:uiPriority w:val="99"/>
-    <w:semiHidden/>
     <w:unhideWhenUsed/>
     <w:rsid w:val="00A424DA"/>
     <w:pPr>
@@ -9640,7 +9677,6 @@
     <w:basedOn w:val="DefaultParagraphFont"/>
     <w:link w:val="Header"/>
     <w:uiPriority w:val="99"/>
-    <w:semiHidden/>
     <w:rsid w:val="00A424DA"/>
     <w:rPr>
       <w:lang w:val="en-US"/>
@@ -9651,7 +9687,6 @@
     <w:basedOn w:val="Normal"/>
     <w:link w:val="FooterChar"/>
     <w:uiPriority w:val="99"/>
-    <w:semiHidden/>
     <w:unhideWhenUsed/>
     <w:rsid w:val="00A424DA"/>
     <w:pPr>
@@ -9666,7 +9701,6 @@
     <w:basedOn w:val="DefaultParagraphFont"/>
     <w:link w:val="Footer"/>
     <w:uiPriority w:val="99"/>
-    <w:semiHidden/>
     <w:rsid w:val="00A424DA"/>
     <w:rPr>
       <w:lang w:val="en-US"/>
@@ -10105,7 +10139,7 @@
 </file>
 
 <file path=customXml/itemProps1.xml><?xml version="1.0" encoding="utf-8"?>
-<ds:datastoreItem xmlns:ds="http://schemas.openxmlformats.org/officeDocument/2006/customXml" ds:itemID="{B46981FB-4107-4447-9221-A228656994FA}">
+<ds:datastoreItem xmlns:ds="http://schemas.openxmlformats.org/officeDocument/2006/customXml" ds:itemID="{BD83E0FB-0472-43C4-89B4-F181D8A59A5B}">
   <ds:schemaRefs>
     <ds:schemaRef ds:uri="http://schemas.openxmlformats.org/officeDocument/2006/bibliography"/>
   </ds:schemaRefs>

</xml_diff>

<commit_message>
Added current leads heater control to SQ22 and SQ23. Updated the documentation.
</commit_message>
<xml_diff>
--- a/doc/Sequences-help/G7_SQ22.docx
+++ b/doc/Sequences-help/G7_SQ22.docx
@@ -1,6 +1,6 @@
 
 <file path=word/document.xml><?xml version="1.0" encoding="utf-8"?>
-<w:document xmlns:wpc="http://schemas.microsoft.com/office/word/2010/wordprocessingCanvas" xmlns:cx="http://schemas.microsoft.com/office/drawing/2014/chartex" xmlns:cx1="http://schemas.microsoft.com/office/drawing/2015/9/8/chartex" xmlns:mc="http://schemas.openxmlformats.org/markup-compatibility/2006" xmlns:o="urn:schemas-microsoft-com:office:office" xmlns:r="http://schemas.openxmlformats.org/officeDocument/2006/relationships" xmlns:m="http://schemas.openxmlformats.org/officeDocument/2006/math" xmlns:v="urn:schemas-microsoft-com:vml" xmlns:wp14="http://schemas.microsoft.com/office/word/2010/wordprocessingDrawing" xmlns:wp="http://schemas.openxmlformats.org/drawingml/2006/wordprocessingDrawing" xmlns:w10="urn:schemas-microsoft-com:office:word" xmlns:w="http://schemas.openxmlformats.org/wordprocessingml/2006/main" xmlns:w14="http://schemas.microsoft.com/office/word/2010/wordml" xmlns:w15="http://schemas.microsoft.com/office/word/2012/wordml" xmlns:w16se="http://schemas.microsoft.com/office/word/2015/wordml/symex" xmlns:wpg="http://schemas.microsoft.com/office/word/2010/wordprocessingGroup" xmlns:wpi="http://schemas.microsoft.com/office/word/2010/wordprocessingInk" xmlns:wne="http://schemas.microsoft.com/office/word/2006/wordml" xmlns:wps="http://schemas.microsoft.com/office/word/2010/wordprocessingShape" mc:Ignorable="w14 w15 w16se wp14">
+<w:document xmlns:wpc="http://schemas.microsoft.com/office/word/2010/wordprocessingCanvas" xmlns:mc="http://schemas.openxmlformats.org/markup-compatibility/2006" xmlns:o="urn:schemas-microsoft-com:office:office" xmlns:r="http://schemas.openxmlformats.org/officeDocument/2006/relationships" xmlns:m="http://schemas.openxmlformats.org/officeDocument/2006/math" xmlns:v="urn:schemas-microsoft-com:vml" xmlns:wp14="http://schemas.microsoft.com/office/word/2010/wordprocessingDrawing" xmlns:wp="http://schemas.openxmlformats.org/drawingml/2006/wordprocessingDrawing" xmlns:w10="urn:schemas-microsoft-com:office:word" xmlns:w="http://schemas.openxmlformats.org/wordprocessingml/2006/main" xmlns:w14="http://schemas.microsoft.com/office/word/2010/wordml" xmlns:wpg="http://schemas.microsoft.com/office/word/2010/wordprocessingGroup" xmlns:wpi="http://schemas.microsoft.com/office/word/2010/wordprocessingInk" xmlns:wne="http://schemas.microsoft.com/office/word/2006/wordml" xmlns:wps="http://schemas.microsoft.com/office/word/2010/wordprocessingShape" mc:Ignorable="w14 wp14">
   <w:body>
     <w:p>
       <w:pPr>
@@ -76,11 +76,19 @@
         </w:rPr>
         <w:t xml:space="preserve">from </w:t>
       </w:r>
-      <w:r>
-        <w:rPr>
-          <w:szCs w:val="20"/>
-        </w:rPr>
-        <w:t xml:space="preserve">5 </w:t>
+      <w:proofErr w:type="gramStart"/>
+      <w:r>
+        <w:rPr>
+          <w:szCs w:val="20"/>
+        </w:rPr>
+        <w:t>5</w:t>
+      </w:r>
+      <w:proofErr w:type="gramEnd"/>
+      <w:r>
+        <w:rPr>
+          <w:szCs w:val="20"/>
+        </w:rPr>
+        <w:t xml:space="preserve"> </w:t>
       </w:r>
       <w:r>
         <w:rPr>
@@ -118,7 +126,27 @@
         <w:rPr>
           <w:szCs w:val="20"/>
         </w:rPr>
-        <w:t>from 5 to 7</w:t>
+        <w:t xml:space="preserve">from </w:t>
+      </w:r>
+      <w:proofErr w:type="gramStart"/>
+      <w:r>
+        <w:rPr>
+          <w:szCs w:val="20"/>
+        </w:rPr>
+        <w:t>5</w:t>
+      </w:r>
+      <w:proofErr w:type="gramEnd"/>
+      <w:r>
+        <w:rPr>
+          <w:szCs w:val="20"/>
+        </w:rPr>
+        <w:t xml:space="preserve"> to 7</w:t>
+      </w:r>
+      <w:r>
+        <w:rPr>
+          <w:szCs w:val="20"/>
+        </w:rPr>
+        <w:t xml:space="preserve"> and current leads heaters for magnet insert</w:t>
       </w:r>
     </w:p>
     <w:p>
@@ -154,6 +182,8 @@
         </w:rPr>
         <w:t>Valve: CV581</w:t>
       </w:r>
+      <w:bookmarkStart w:id="0" w:name="_GoBack"/>
+      <w:bookmarkEnd w:id="0"/>
     </w:p>
     <w:p>
       <w:pPr>
@@ -236,7 +266,15 @@
               <w:t xml:space="preserve">- </w:t>
             </w:r>
             <w:r>
-              <w:t>Temperature setpoint: list in the tables from 5 to 7</w:t>
+              <w:t xml:space="preserve">Temperature </w:t>
+            </w:r>
+            <w:proofErr w:type="spellStart"/>
+            <w:r>
+              <w:t>setpoint</w:t>
+            </w:r>
+            <w:proofErr w:type="spellEnd"/>
+            <w:r>
+              <w:t>: list in the tables from 5 to 7</w:t>
             </w:r>
           </w:p>
         </w:tc>
@@ -647,7 +685,21 @@
         <w:rPr>
           <w:szCs w:val="20"/>
         </w:rPr>
-        <w:t xml:space="preserve"> helium cooling sequences are stopped.</w:t>
+        <w:t xml:space="preserve"> helium cooling sequences </w:t>
+      </w:r>
+      <w:proofErr w:type="gramStart"/>
+      <w:r>
+        <w:rPr>
+          <w:szCs w:val="20"/>
+        </w:rPr>
+        <w:t>are stopped</w:t>
+      </w:r>
+      <w:proofErr w:type="gramEnd"/>
+      <w:r>
+        <w:rPr>
+          <w:szCs w:val="20"/>
+        </w:rPr>
+        <w:t>.</w:t>
       </w:r>
     </w:p>
     <w:p>
@@ -705,7 +757,21 @@
         <w:rPr>
           <w:szCs w:val="20"/>
         </w:rPr>
-        <w:t xml:space="preserve"> are started one after the other as described below:</w:t>
+        <w:t xml:space="preserve"> </w:t>
+      </w:r>
+      <w:proofErr w:type="gramStart"/>
+      <w:r>
+        <w:rPr>
+          <w:szCs w:val="20"/>
+        </w:rPr>
+        <w:t>are started</w:t>
+      </w:r>
+      <w:proofErr w:type="gramEnd"/>
+      <w:r>
+        <w:rPr>
+          <w:szCs w:val="20"/>
+        </w:rPr>
+        <w:t xml:space="preserve"> one after the other as described below:</w:t>
       </w:r>
     </w:p>
     <w:p>
@@ -718,7 +784,20 @@
     </w:p>
     <w:p>
       <w:pPr>
-        <w:jc w:val="both"/>
+        <w:rPr>
+          <w:szCs w:val="20"/>
+        </w:rPr>
+      </w:pPr>
+    </w:p>
+    <w:p>
+      <w:pPr>
+        <w:rPr>
+          <w:szCs w:val="20"/>
+        </w:rPr>
+      </w:pPr>
+    </w:p>
+    <w:p>
+      <w:pPr>
         <w:rPr>
           <w:szCs w:val="20"/>
         </w:rPr>
@@ -736,16 +815,87 @@
           <w:noProof/>
           <w:sz w:val="22"/>
           <w:szCs w:val="22"/>
-          <w:lang w:val="fr-FR" w:eastAsia="fr-FR"/>
+          <w:lang w:val="sv-SE" w:eastAsia="sv-SE"/>
         </w:rPr>
         <w:pict>
-          <v:group id="Group 4806" o:spid="_x0000_s4694" style="position:absolute;margin-left:81.75pt;margin-top:2.75pt;width:242.9pt;height:392.75pt;z-index:274542080" coordorigin="3053,7531" coordsize="4858,7855" o:gfxdata="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">
+          <v:oval id="Oval 2656" o:spid="_x0000_s4710" style="position:absolute;margin-left:86pt;margin-top:2.75pt;width:20.4pt;height:20.3pt;z-index:277134848;visibility:visible" o:regroupid="24" o:gfxdata="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" strokecolor="#4a7ebb" strokeweight="3.5pt">
+            <v:textbox style="mso-next-textbox:#Oval 2656" inset="0,0,0,0">
+              <w:txbxContent>
+                <w:p>
+                  <w:pPr>
+                    <w:jc w:val="center"/>
+                    <w:rPr>
+                      <w:rFonts w:ascii="Times New Roman" w:hAnsi="Times New Roman" w:cs="Times New Roman"/>
+                      <w:b/>
+                      <w:szCs w:val="20"/>
+                    </w:rPr>
+                  </w:pPr>
+                  <w:r>
+                    <w:rPr>
+                      <w:rFonts w:ascii="Times New Roman" w:hAnsi="Times New Roman" w:cs="Times New Roman"/>
+                      <w:b/>
+                      <w:szCs w:val="20"/>
+                    </w:rPr>
+                    <w:t>0</w:t>
+                  </w:r>
+                </w:p>
+              </w:txbxContent>
+            </v:textbox>
+          </v:oval>
+        </w:pict>
+      </w:r>
+      <w:r>
+        <w:rPr>
+          <w:b/>
+          <w:noProof/>
+          <w:szCs w:val="20"/>
+          <w:lang w:val="sv-SE" w:eastAsia="sv-SE"/>
+        </w:rPr>
+        <w:pict>
+          <v:shapetype id="_x0000_t32" coordsize="21600,21600" o:spt="32" o:oned="t" path="m,l21600,21600e" filled="f">
+            <v:path arrowok="t" fillok="f" o:connecttype="none"/>
+            <o:lock v:ext="edit" shapetype="t"/>
+          </v:shapetype>
+          <v:shape id="AutoShape 14364" o:spid="_x0000_s4704" type="#_x0000_t32" style="position:absolute;margin-left:323.8pt;margin-top:16.55pt;width:0;height:204.45pt;z-index:277128704;visibility:visible" o:connectortype="straight" o:regroupid="24" o:gfxdata="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"/>
+        </w:pict>
+      </w:r>
+      <w:r>
+        <w:rPr>
+          <w:b/>
+          <w:noProof/>
+          <w:szCs w:val="20"/>
+          <w:lang w:val="sv-SE" w:eastAsia="sv-SE"/>
+        </w:rPr>
+        <w:pict>
+          <v:shape id="AutoShape 14358" o:spid="_x0000_s4699" type="#_x0000_t32" style="position:absolute;margin-left:129.65pt;margin-top:221pt;width:195.6pt;height:0;z-index:277123584;visibility:visible" o:connectortype="straight" o:regroupid="24" o:gfxdata="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"/>
+        </w:pict>
+      </w:r>
+      <w:r>
+        <w:rPr>
+          <w:b/>
+          <w:noProof/>
+          <w:szCs w:val="20"/>
+          <w:lang w:val="sv-SE" w:eastAsia="sv-SE"/>
+        </w:rPr>
+        <w:pict>
+          <v:shape id="AutoShape 14356" o:spid="_x0000_s4697" type="#_x0000_t32" style="position:absolute;margin-left:129.65pt;margin-top:10.6pt;width:0;height:210.4pt;z-index:277121536;visibility:visible" o:connectortype="straight" o:regroupid="24" o:gfxdata="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"/>
+        </w:pict>
+      </w:r>
+      <w:r>
+        <w:rPr>
+          <w:b/>
+          <w:noProof/>
+          <w:szCs w:val="20"/>
+          <w:lang w:val="sv-SE" w:eastAsia="sv-SE"/>
+        </w:rPr>
+        <w:pict>
+          <v:group id="_x0000_s6566" style="position:absolute;margin-left:81.75pt;margin-top:53.5pt;width:231.45pt;height:148.8pt;z-index:277140992" coordorigin="3053,13007" coordsize="4629,2976">
             <v:shapetype id="_x0000_t202" coordsize="21600,21600" o:spt="202" path="m,l,21600r21600,l21600,xe">
               <v:stroke joinstyle="miter"/>
               <v:path gradientshapeok="t" o:connecttype="rect"/>
             </v:shapetype>
-            <v:shape id="Text Box 14354" o:spid="_x0000_s4695" type="#_x0000_t202" style="position:absolute;left:4081;top:13527;width:3519;height:465;visibility:visible" o:gfxdata="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" filled="f" stroked="f">
-              <v:textbox>
+            <v:shape id="Text Box 14354" o:spid="_x0000_s4695" type="#_x0000_t202" style="position:absolute;left:4081;top:14124;width:3519;height:465;visibility:visible" o:regroupid="24" o:gfxdata="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" filled="f" stroked="f">
+              <v:textbox style="mso-next-textbox:#Text Box 14354">
                 <w:txbxContent>
                   <w:p>
                     <w:pPr>
@@ -761,14 +911,26 @@
                         <w:sz w:val="18"/>
                         <w:szCs w:val="18"/>
                       </w:rPr>
-                      <w:t>All thermal shield heaters are started</w:t>
-                    </w:r>
+                      <w:t xml:space="preserve">All thermal shield heaters </w:t>
+                    </w:r>
+                    <w:proofErr w:type="gramStart"/>
+                    <w:r>
+                      <w:rPr>
+                        <w:rFonts w:asciiTheme="majorHAnsi" w:hAnsiTheme="majorHAnsi" w:cstheme="majorHAnsi"/>
+                        <w:sz w:val="18"/>
+                        <w:szCs w:val="18"/>
+                      </w:rPr>
+                      <w:t>are started</w:t>
+                    </w:r>
+                    <w:proofErr w:type="gramEnd"/>
                   </w:p>
                 </w:txbxContent>
               </v:textbox>
             </v:shape>
-            <v:shape id="Text Box 14355" o:spid="_x0000_s4696" type="#_x0000_t202" style="position:absolute;left:4200;top:8355;width:2773;height:426;visibility:visible" o:gfxdata="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" stroked="f">
-              <v:textbox>
+            <v:shape id="AutoShape 14359" o:spid="_x0000_s4700" type="#_x0000_t32" style="position:absolute;left:3895;top:14307;width:227;height:0;visibility:visible" o:connectortype="straight" o:regroupid="24" o:gfxdata="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"/>
+            <v:shape id="AutoShape 14360" o:spid="_x0000_s4701" type="#_x0000_t32" style="position:absolute;left:3893;top:15665;width:248;height:0;visibility:visible" o:connectortype="straight" o:regroupid="24" o:gfxdata="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"/>
+            <v:shape id="Text Box 14362" o:spid="_x0000_s4703" type="#_x0000_t202" style="position:absolute;left:4217;top:15570;width:787;height:413;visibility:visible" o:regroupid="24" o:gfxdata="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" filled="f" stroked="f">
+              <v:textbox style="mso-next-textbox:#Text Box 14362">
                 <w:txbxContent>
                   <w:p>
                     <w:pPr>
@@ -776,58 +938,97 @@
                         <w:rFonts w:asciiTheme="majorHAnsi" w:hAnsiTheme="majorHAnsi" w:cstheme="majorHAnsi"/>
                         <w:sz w:val="18"/>
                         <w:szCs w:val="18"/>
-                        <w:lang w:val="fr-FR"/>
-                      </w:rPr>
-                    </w:pPr>
-                    <w:r>
-                      <w:rPr>
-                        <w:rFonts w:asciiTheme="majorHAnsi" w:hAnsiTheme="majorHAnsi" w:cstheme="majorHAnsi"/>
-                        <w:sz w:val="18"/>
-                        <w:szCs w:val="18"/>
-                        <w:lang w:val="fr-FR"/>
-                      </w:rPr>
-                      <w:t xml:space="preserve">Warm-up Cryostat </w:t>
+                      </w:rPr>
+                    </w:pPr>
+                    <w:r>
+                      <w:rPr>
+                        <w:rFonts w:asciiTheme="majorHAnsi" w:hAnsiTheme="majorHAnsi" w:cstheme="majorHAnsi"/>
+                        <w:sz w:val="18"/>
+                        <w:szCs w:val="18"/>
+                      </w:rPr>
+                      <w:t>Stop</w:t>
                     </w:r>
                   </w:p>
                 </w:txbxContent>
               </v:textbox>
             </v:shape>
-            <v:shapetype id="_x0000_t32" coordsize="21600,21600" o:spt="32" o:oned="t" path="m,l21600,21600e" filled="f">
-              <v:path arrowok="t" fillok="f" o:connecttype="none"/>
-              <o:lock v:ext="edit" shapetype="t"/>
-            </v:shapetype>
-            <v:shape id="AutoShape 14356" o:spid="_x0000_s4697" type="#_x0000_t32" style="position:absolute;left:4011;top:7923;width:0;height:7427;visibility:visible" o:connectortype="straight" o:gfxdata="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"/>
-            <v:shape id="AutoShape 14357" o:spid="_x0000_s4698" type="#_x0000_t32" style="position:absolute;left:3895;top:8549;width:227;height:0;visibility:visible" o:connectortype="straight" o:gfxdata="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"/>
-            <v:shape id="AutoShape 14358" o:spid="_x0000_s4699" type="#_x0000_t32" style="position:absolute;left:3999;top:15357;width:3912;height:0;visibility:visible" o:connectortype="straight" o:gfxdata="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"/>
-            <v:shape id="AutoShape 14359" o:spid="_x0000_s4700" type="#_x0000_t32" style="position:absolute;left:3895;top:13710;width:227;height:0;visibility:visible" o:connectortype="straight" o:gfxdata="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"/>
-            <v:shape id="AutoShape 14360" o:spid="_x0000_s4701" type="#_x0000_t32" style="position:absolute;left:3893;top:15068;width:248;height:0;visibility:visible" o:connectortype="straight" o:gfxdata="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"/>
-            <v:rect id="Rectangle 14361" o:spid="_x0000_s4702" style="position:absolute;left:3281;top:7712;width:1557;height:624;visibility:visible" o:gfxdata="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">
-              <v:textbox>
+            <v:shape id="Text Box 14366" o:spid="_x0000_s4706" type="#_x0000_t202" style="position:absolute;left:3291;top:13142;width:2728;height:850;visibility:visible" o:regroupid="24" o:gfxdata="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">
+              <v:textbox style="mso-next-textbox:#Text Box 14366" inset="3mm">
                 <w:txbxContent>
                   <w:p>
                     <w:pPr>
-                      <w:spacing w:before="120"/>
-                      <w:jc w:val="center"/>
-                      <w:rPr>
-                        <w:rFonts w:asciiTheme="majorHAnsi" w:hAnsiTheme="majorHAnsi" w:cstheme="majorHAnsi"/>
-                        <w:sz w:val="18"/>
-                        <w:szCs w:val="18"/>
-                      </w:rPr>
-                    </w:pPr>
-                    <w:r>
-                      <w:rPr>
-                        <w:rFonts w:asciiTheme="majorHAnsi" w:hAnsiTheme="majorHAnsi" w:cstheme="majorHAnsi"/>
-                        <w:sz w:val="18"/>
-                        <w:szCs w:val="18"/>
-                      </w:rPr>
-                      <w:t>Stop</w:t>
+                      <w:rPr>
+                        <w:rFonts w:asciiTheme="majorHAnsi" w:hAnsiTheme="majorHAnsi" w:cstheme="majorHAnsi"/>
+                        <w:sz w:val="18"/>
+                        <w:szCs w:val="18"/>
+                      </w:rPr>
+                    </w:pPr>
+                    <w:r>
+                      <w:rPr>
+                        <w:rFonts w:asciiTheme="majorHAnsi" w:hAnsiTheme="majorHAnsi" w:cstheme="majorHAnsi"/>
+                        <w:sz w:val="18"/>
+                        <w:szCs w:val="18"/>
+                      </w:rPr>
+                      <w:t>Warm-up of the cryostat thermal shield</w:t>
+                    </w:r>
+                  </w:p>
+                  <w:p>
+                    <w:pPr>
+                      <w:rPr>
+                        <w:rFonts w:asciiTheme="majorHAnsi" w:hAnsiTheme="majorHAnsi" w:cstheme="majorHAnsi"/>
+                        <w:sz w:val="18"/>
+                        <w:szCs w:val="18"/>
+                      </w:rPr>
+                    </w:pPr>
+                    <w:r>
+                      <w:rPr>
+                        <w:rFonts w:asciiTheme="majorHAnsi" w:hAnsiTheme="majorHAnsi" w:cstheme="majorHAnsi"/>
+                        <w:sz w:val="18"/>
+                        <w:szCs w:val="18"/>
+                      </w:rPr>
+                      <w:t>Start the current leads heaters</w:t>
+                    </w:r>
+                  </w:p>
+                </w:txbxContent>
+              </v:textbox>
+            </v:shape>
+            <v:rect id="Rectangle 14367" o:spid="_x0000_s4707" style="position:absolute;left:5968;top:13142;width:1704;height:850;visibility:visible" o:regroupid="24" o:gfxdata="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">
+              <v:textbox style="mso-next-textbox:#Rectangle 14367" inset="3mm">
+                <w:txbxContent>
+                  <w:p>
+                    <w:pPr>
+                      <w:rPr>
+                        <w:rFonts w:asciiTheme="majorHAnsi" w:hAnsiTheme="majorHAnsi" w:cstheme="majorHAnsi"/>
+                        <w:sz w:val="18"/>
+                        <w:szCs w:val="18"/>
+                        <w:lang w:val="fr-FR"/>
+                      </w:rPr>
+                    </w:pPr>
+                  </w:p>
+                  <w:p>
+                    <w:pPr>
+                      <w:rPr>
+                        <w:rFonts w:asciiTheme="majorHAnsi" w:hAnsiTheme="majorHAnsi" w:cstheme="majorHAnsi"/>
+                        <w:sz w:val="18"/>
+                        <w:szCs w:val="18"/>
+                        <w:lang w:val="fr-FR"/>
+                      </w:rPr>
+                    </w:pPr>
+                    <w:r>
+                      <w:rPr>
+                        <w:rFonts w:asciiTheme="majorHAnsi" w:hAnsiTheme="majorHAnsi" w:cstheme="majorHAnsi"/>
+                        <w:sz w:val="18"/>
+                        <w:szCs w:val="18"/>
+                        <w:lang w:val="fr-FR"/>
+                      </w:rPr>
+                      <w:t>Start 22.1</w:t>
                     </w:r>
                   </w:p>
                 </w:txbxContent>
               </v:textbox>
             </v:rect>
-            <v:shape id="Text Box 14362" o:spid="_x0000_s4703" type="#_x0000_t202" style="position:absolute;left:4217;top:14973;width:787;height:413;visibility:visible" o:gfxdata="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" filled="f" stroked="f">
-              <v:textbox>
+            <v:rect id="Rectangle 14368" o:spid="_x0000_s4708" style="position:absolute;left:5920;top:14616;width:1762;height:791;visibility:visible" o:regroupid="24" o:gfxdata="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">
+              <v:textbox style="mso-next-textbox:#Rectangle 14368">
                 <w:txbxContent>
                   <w:p>
                     <w:pPr>
@@ -843,187 +1044,120 @@
                         <w:sz w:val="18"/>
                         <w:szCs w:val="18"/>
                       </w:rPr>
-                      <w:t>Stop</w:t>
-                    </w:r>
+                      <w:t>Start 2</w:t>
+                    </w:r>
+                    <w:r>
+                      <w:rPr>
+                        <w:rFonts w:asciiTheme="majorHAnsi" w:hAnsiTheme="majorHAnsi" w:cstheme="majorHAnsi"/>
+                        <w:sz w:val="18"/>
+                        <w:szCs w:val="18"/>
+                      </w:rPr>
+                      <w:t>2</w:t>
+                    </w:r>
+                    <w:r>
+                      <w:rPr>
+                        <w:rFonts w:asciiTheme="majorHAnsi" w:hAnsiTheme="majorHAnsi" w:cstheme="majorHAnsi"/>
+                        <w:sz w:val="18"/>
+                        <w:szCs w:val="18"/>
+                      </w:rPr>
+                      <w:t>.2</w:t>
+                    </w:r>
+                  </w:p>
+                  <w:p>
+                    <w:pPr>
+                      <w:rPr>
+                        <w:rFonts w:asciiTheme="majorHAnsi" w:hAnsiTheme="majorHAnsi" w:cstheme="majorHAnsi"/>
+                        <w:sz w:val="18"/>
+                        <w:szCs w:val="18"/>
+                      </w:rPr>
+                    </w:pPr>
+                    <w:r>
+                      <w:rPr>
+                        <w:rFonts w:asciiTheme="majorHAnsi" w:hAnsiTheme="majorHAnsi" w:cstheme="majorHAnsi"/>
+                        <w:sz w:val="18"/>
+                        <w:szCs w:val="18"/>
+                      </w:rPr>
+                      <w:t>22</w:t>
+                    </w:r>
+                    <w:r>
+                      <w:rPr>
+                        <w:rFonts w:asciiTheme="majorHAnsi" w:hAnsiTheme="majorHAnsi" w:cstheme="majorHAnsi"/>
+                        <w:sz w:val="18"/>
+                        <w:szCs w:val="18"/>
+                      </w:rPr>
+                      <w:t xml:space="preserve">.1 </w:t>
+                    </w:r>
+                    <w:proofErr w:type="gramStart"/>
+                    <w:r>
+                      <w:rPr>
+                        <w:rFonts w:asciiTheme="majorHAnsi" w:hAnsiTheme="majorHAnsi" w:cstheme="majorHAnsi"/>
+                        <w:sz w:val="18"/>
+                        <w:szCs w:val="18"/>
+                      </w:rPr>
+                      <w:t>in</w:t>
+                    </w:r>
+                    <w:proofErr w:type="gramEnd"/>
+                    <w:r>
+                      <w:rPr>
+                        <w:rFonts w:asciiTheme="majorHAnsi" w:hAnsiTheme="majorHAnsi" w:cstheme="majorHAnsi"/>
+                        <w:sz w:val="18"/>
+                        <w:szCs w:val="18"/>
+                      </w:rPr>
+                      <w:t xml:space="preserve"> operation</w:t>
+                    </w:r>
+                  </w:p>
+                  <w:p>
+                    <w:pPr>
+                      <w:rPr>
+                        <w:szCs w:val="18"/>
+                      </w:rPr>
+                    </w:pPr>
+                  </w:p>
+                </w:txbxContent>
+              </v:textbox>
+            </v:rect>
+            <v:shape id="Text Box 14369" o:spid="_x0000_s4709" type="#_x0000_t202" style="position:absolute;left:3242;top:14616;width:2716;height:791;visibility:visible" o:regroupid="24" o:gfxdata="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">
+              <v:textbox style="mso-next-textbox:#Text Box 14369">
+                <w:txbxContent>
+                  <w:p>
+                    <w:pPr>
+                      <w:rPr>
+                        <w:rFonts w:asciiTheme="majorHAnsi" w:hAnsiTheme="majorHAnsi" w:cstheme="majorHAnsi"/>
+                        <w:sz w:val="18"/>
+                        <w:szCs w:val="18"/>
+                      </w:rPr>
+                    </w:pPr>
+                    <w:r>
+                      <w:rPr>
+                        <w:rFonts w:asciiTheme="majorHAnsi" w:hAnsiTheme="majorHAnsi" w:cstheme="majorHAnsi"/>
+                        <w:sz w:val="18"/>
+                        <w:szCs w:val="18"/>
+                      </w:rPr>
+                      <w:t xml:space="preserve">Warm-up of the </w:t>
+                    </w:r>
+                    <w:r>
+                      <w:rPr>
+                        <w:rFonts w:asciiTheme="majorHAnsi" w:hAnsiTheme="majorHAnsi" w:cstheme="majorHAnsi"/>
+                        <w:sz w:val="18"/>
+                        <w:szCs w:val="18"/>
+                      </w:rPr>
+                      <w:t>pressure vessel</w:t>
+                    </w:r>
+                  </w:p>
+                  <w:p>
+                    <w:pPr>
+                      <w:rPr>
+                        <w:rFonts w:asciiTheme="majorHAnsi" w:hAnsiTheme="majorHAnsi" w:cstheme="majorHAnsi"/>
+                        <w:sz w:val="18"/>
+                        <w:szCs w:val="18"/>
+                      </w:rPr>
+                    </w:pPr>
                   </w:p>
                 </w:txbxContent>
               </v:textbox>
             </v:shape>
-            <v:shape id="AutoShape 14364" o:spid="_x0000_s4704" type="#_x0000_t32" style="position:absolute;left:7894;top:8042;width:0;height:7313;visibility:visible" o:connectortype="straight" o:gfxdata="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"/>
-            <v:shape id="AutoShape 14365" o:spid="_x0000_s4705" type="#_x0000_t32" style="position:absolute;left:5006;top:8035;width:2891;height:0;flip:y;visibility:visible" o:connectortype="straight" o:gfxdata="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" strokeweight=".5pt">
-              <v:stroke startarrow="block"/>
-            </v:shape>
-            <v:shape id="Text Box 14366" o:spid="_x0000_s4706" type="#_x0000_t202" style="position:absolute;left:3291;top:12545;width:2728;height:850;visibility:visible" o:gfxdata="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">
-              <v:textbox inset="3mm">
-                <w:txbxContent>
-                  <w:p>
-                    <w:pPr>
-                      <w:rPr>
-                        <w:rFonts w:asciiTheme="majorHAnsi" w:hAnsiTheme="majorHAnsi" w:cstheme="majorHAnsi"/>
-                        <w:sz w:val="18"/>
-                        <w:szCs w:val="18"/>
-                      </w:rPr>
-                    </w:pPr>
-                    <w:r>
-                      <w:rPr>
-                        <w:rFonts w:asciiTheme="majorHAnsi" w:hAnsiTheme="majorHAnsi" w:cstheme="majorHAnsi"/>
-                        <w:sz w:val="18"/>
-                        <w:szCs w:val="18"/>
-                      </w:rPr>
-                      <w:t>Warm-up of the cryostat thermal shield</w:t>
-                    </w:r>
-                  </w:p>
-                </w:txbxContent>
-              </v:textbox>
-            </v:shape>
-            <v:rect id="Rectangle 14367" o:spid="_x0000_s4707" style="position:absolute;left:5968;top:12545;width:1704;height:850;visibility:visible" o:gfxdata="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">
-              <v:textbox inset="3mm">
-                <w:txbxContent>
-                  <w:p>
-                    <w:pPr>
-                      <w:rPr>
-                        <w:rFonts w:asciiTheme="majorHAnsi" w:hAnsiTheme="majorHAnsi" w:cstheme="majorHAnsi"/>
-                        <w:sz w:val="18"/>
-                        <w:szCs w:val="18"/>
-                        <w:lang w:val="fr-FR"/>
-                      </w:rPr>
-                    </w:pPr>
-                  </w:p>
-                  <w:p>
-                    <w:pPr>
-                      <w:rPr>
-                        <w:rFonts w:asciiTheme="majorHAnsi" w:hAnsiTheme="majorHAnsi" w:cstheme="majorHAnsi"/>
-                        <w:sz w:val="18"/>
-                        <w:szCs w:val="18"/>
-                        <w:lang w:val="fr-FR"/>
-                      </w:rPr>
-                    </w:pPr>
-                    <w:r>
-                      <w:rPr>
-                        <w:rFonts w:asciiTheme="majorHAnsi" w:hAnsiTheme="majorHAnsi" w:cstheme="majorHAnsi"/>
-                        <w:sz w:val="18"/>
-                        <w:szCs w:val="18"/>
-                        <w:lang w:val="fr-FR"/>
-                      </w:rPr>
-                      <w:t>Start 22.1</w:t>
-                    </w:r>
-                  </w:p>
-                </w:txbxContent>
-              </v:textbox>
-            </v:rect>
-            <v:rect id="Rectangle 14368" o:spid="_x0000_s4708" style="position:absolute;left:5920;top:14019;width:1762;height:791;visibility:visible" o:gfxdata="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">
-              <v:textbox>
-                <w:txbxContent>
-                  <w:p>
-                    <w:pPr>
-                      <w:rPr>
-                        <w:rFonts w:asciiTheme="majorHAnsi" w:hAnsiTheme="majorHAnsi" w:cstheme="majorHAnsi"/>
-                        <w:sz w:val="18"/>
-                        <w:szCs w:val="18"/>
-                      </w:rPr>
-                    </w:pPr>
-                    <w:r>
-                      <w:rPr>
-                        <w:rFonts w:asciiTheme="majorHAnsi" w:hAnsiTheme="majorHAnsi" w:cstheme="majorHAnsi"/>
-                        <w:sz w:val="18"/>
-                        <w:szCs w:val="18"/>
-                      </w:rPr>
-                      <w:t>Start 2</w:t>
-                    </w:r>
-                    <w:r>
-                      <w:rPr>
-                        <w:rFonts w:asciiTheme="majorHAnsi" w:hAnsiTheme="majorHAnsi" w:cstheme="majorHAnsi"/>
-                        <w:sz w:val="18"/>
-                        <w:szCs w:val="18"/>
-                      </w:rPr>
-                      <w:t>2</w:t>
-                    </w:r>
-                    <w:r>
-                      <w:rPr>
-                        <w:rFonts w:asciiTheme="majorHAnsi" w:hAnsiTheme="majorHAnsi" w:cstheme="majorHAnsi"/>
-                        <w:sz w:val="18"/>
-                        <w:szCs w:val="18"/>
-                      </w:rPr>
-                      <w:t>.2</w:t>
-                    </w:r>
-                  </w:p>
-                  <w:p>
-                    <w:pPr>
-                      <w:rPr>
-                        <w:rFonts w:asciiTheme="majorHAnsi" w:hAnsiTheme="majorHAnsi" w:cstheme="majorHAnsi"/>
-                        <w:sz w:val="18"/>
-                        <w:szCs w:val="18"/>
-                      </w:rPr>
-                    </w:pPr>
-                    <w:r>
-                      <w:rPr>
-                        <w:rFonts w:asciiTheme="majorHAnsi" w:hAnsiTheme="majorHAnsi" w:cstheme="majorHAnsi"/>
-                        <w:sz w:val="18"/>
-                        <w:szCs w:val="18"/>
-                      </w:rPr>
-                      <w:t>22</w:t>
-                    </w:r>
-                    <w:r>
-                      <w:rPr>
-                        <w:rFonts w:asciiTheme="majorHAnsi" w:hAnsiTheme="majorHAnsi" w:cstheme="majorHAnsi"/>
-                        <w:sz w:val="18"/>
-                        <w:szCs w:val="18"/>
-                      </w:rPr>
-                      <w:t>.1 in operation</w:t>
-                    </w:r>
-                  </w:p>
-                  <w:p>
-                    <w:pPr>
-                      <w:rPr>
-                        <w:szCs w:val="18"/>
-                      </w:rPr>
-                    </w:pPr>
-                  </w:p>
-                </w:txbxContent>
-              </v:textbox>
-            </v:rect>
-            <v:shape id="Text Box 14369" o:spid="_x0000_s4709" type="#_x0000_t202" style="position:absolute;left:3242;top:14019;width:2716;height:791;visibility:visible" o:gfxdata="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">
-              <v:textbox>
-                <w:txbxContent>
-                  <w:p>
-                    <w:pPr>
-                      <w:rPr>
-                        <w:rFonts w:asciiTheme="majorHAnsi" w:hAnsiTheme="majorHAnsi" w:cstheme="majorHAnsi"/>
-                        <w:sz w:val="18"/>
-                        <w:szCs w:val="18"/>
-                      </w:rPr>
-                    </w:pPr>
-                    <w:r>
-                      <w:rPr>
-                        <w:rFonts w:asciiTheme="majorHAnsi" w:hAnsiTheme="majorHAnsi" w:cstheme="majorHAnsi"/>
-                        <w:sz w:val="18"/>
-                        <w:szCs w:val="18"/>
-                      </w:rPr>
-                      <w:t xml:space="preserve">Warm-up of the </w:t>
-                    </w:r>
-                    <w:r>
-                      <w:rPr>
-                        <w:rFonts w:asciiTheme="majorHAnsi" w:hAnsiTheme="majorHAnsi" w:cstheme="majorHAnsi"/>
-                        <w:sz w:val="18"/>
-                        <w:szCs w:val="18"/>
-                      </w:rPr>
-                      <w:t>pressure vessel</w:t>
-                    </w:r>
-                  </w:p>
-                  <w:p>
-                    <w:pPr>
-                      <w:rPr>
-                        <w:rFonts w:asciiTheme="majorHAnsi" w:hAnsiTheme="majorHAnsi" w:cstheme="majorHAnsi"/>
-                        <w:sz w:val="18"/>
-                        <w:szCs w:val="18"/>
-                      </w:rPr>
-                    </w:pPr>
-                  </w:p>
-                </w:txbxContent>
-              </v:textbox>
-            </v:shape>
-            <v:oval id="Oval 2656" o:spid="_x0000_s4710" style="position:absolute;left:3138;top:7531;width:408;height:406;visibility:visible" o:gfxdata="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" strokecolor="#4a7ebb" strokeweight="3.5pt">
-              <v:textbox inset="0,0,0,0">
+            <v:oval id="Oval 2654" o:spid="_x0000_s4711" style="position:absolute;left:3069;top:14368;width:408;height:406;visibility:visible" o:regroupid="24" o:gfxdata="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" strokecolor="#4a7ebb" strokeweight="3.5pt">
+              <v:textbox style="mso-next-textbox:#Oval 2654" inset="0,0,0,0">
                 <w:txbxContent>
                   <w:p>
                     <w:pPr>
@@ -1040,14 +1174,14 @@
                         <w:b/>
                         <w:szCs w:val="20"/>
                       </w:rPr>
-                      <w:t>0</w:t>
+                      <w:t>12</w:t>
                     </w:r>
                   </w:p>
                 </w:txbxContent>
               </v:textbox>
             </v:oval>
-            <v:oval id="Oval 2654" o:spid="_x0000_s4711" style="position:absolute;left:3069;top:13771;width:408;height:406;visibility:visible" o:gfxdata="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" strokecolor="#4a7ebb" strokeweight="3.5pt">
-              <v:textbox inset="0,0,0,0">
+            <v:oval id="Oval 2655" o:spid="_x0000_s4712" style="position:absolute;left:3053;top:13007;width:408;height:406;visibility:visible" o:regroupid="24" o:gfxdata="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" strokecolor="#4a7ebb" strokeweight="3.5pt">
+              <v:textbox style="mso-next-textbox:#Oval 2655" inset="0,0,0,0">
                 <w:txbxContent>
                   <w:p>
                     <w:pPr>
@@ -1064,271 +1198,109 @@
                         <w:b/>
                         <w:szCs w:val="20"/>
                       </w:rPr>
-                      <w:t>12</w:t>
+                      <w:t>10</w:t>
                     </w:r>
                   </w:p>
                 </w:txbxContent>
               </v:textbox>
             </v:oval>
-            <v:oval id="Oval 2655" o:spid="_x0000_s4712" style="position:absolute;left:3053;top:12410;width:408;height:406;visibility:visible" o:gfxdata="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" strokecolor="#4a7ebb" strokeweight="3.5pt">
-              <v:textbox inset="0,0,0,0">
-                <w:txbxContent>
-                  <w:p>
-                    <w:pPr>
-                      <w:jc w:val="center"/>
-                      <w:rPr>
-                        <w:rFonts w:ascii="Times New Roman" w:hAnsi="Times New Roman" w:cs="Times New Roman"/>
-                        <w:b/>
-                        <w:szCs w:val="20"/>
-                      </w:rPr>
-                    </w:pPr>
-                    <w:r>
-                      <w:rPr>
-                        <w:rFonts w:ascii="Times New Roman" w:hAnsi="Times New Roman" w:cs="Times New Roman"/>
-                        <w:b/>
-                        <w:szCs w:val="20"/>
-                      </w:rPr>
-                      <w:t>10</w:t>
-                    </w:r>
-                  </w:p>
-                </w:txbxContent>
-              </v:textbox>
-            </v:oval>
-            <v:rect id="Rectangle 2635" o:spid="_x0000_s4713" style="position:absolute;left:3283;top:8791;width:2738;height:767;visibility:visible" o:gfxdata="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" strokecolor="black [3213]">
-              <v:shadow on="t" opacity="22938f" offset="0"/>
-              <v:textbox inset=",7.2pt,,7.2pt">
-                <w:txbxContent>
-                  <w:p>
-                    <w:pPr>
-                      <w:rPr>
-                        <w:rFonts w:asciiTheme="majorHAnsi" w:hAnsiTheme="majorHAnsi" w:cstheme="majorHAnsi"/>
-                        <w:sz w:val="16"/>
-                        <w:szCs w:val="16"/>
-                        <w:lang w:val="en-GB"/>
-                      </w:rPr>
-                    </w:pPr>
-                    <w:r>
-                      <w:rPr>
-                        <w:rFonts w:asciiTheme="majorHAnsi" w:hAnsiTheme="majorHAnsi" w:cstheme="majorHAnsi"/>
-                        <w:sz w:val="16"/>
-                        <w:szCs w:val="16"/>
-                        <w:lang w:val="en-GB"/>
-                      </w:rPr>
-                      <w:t>“Do you want start the warm up of the Cryostat?”</w:t>
-                    </w:r>
-                  </w:p>
-                  <w:p/>
-                </w:txbxContent>
-              </v:textbox>
-            </v:rect>
-            <v:oval id="Oval 2639" o:spid="_x0000_s4714" style="position:absolute;left:3089;top:8616;width:408;height:408;visibility:visible" o:gfxdata="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" strokecolor="#4a7ebb" strokeweight="3.5pt">
-              <v:textbox inset="0,0,0,0">
-                <w:txbxContent>
-                  <w:p>
-                    <w:pPr>
-                      <w:jc w:val="center"/>
-                      <w:rPr>
-                        <w:rFonts w:ascii="Times New Roman" w:hAnsi="Times New Roman" w:cs="Times New Roman"/>
-                        <w:b/>
-                        <w:sz w:val="16"/>
-                        <w:szCs w:val="16"/>
-                      </w:rPr>
-                    </w:pPr>
-                    <w:r>
-                      <w:rPr>
-                        <w:rFonts w:ascii="Times New Roman" w:hAnsi="Times New Roman" w:cs="Times New Roman"/>
-                        <w:b/>
-                        <w:sz w:val="16"/>
-                        <w:szCs w:val="16"/>
-                      </w:rPr>
-                      <w:t>4</w:t>
-                    </w:r>
-                  </w:p>
-                </w:txbxContent>
-              </v:textbox>
-            </v:oval>
-            <v:shape id="Text Box 2640" o:spid="_x0000_s4715" type="#_x0000_t202" style="position:absolute;left:4210;top:9694;width:1885;height:283;visibility:visible" o:gfxdata="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" filled="f" stroked="f" strokecolor="#4a7ebb" strokeweight=".25pt">
-              <v:textbox inset="0,0,0,0">
-                <w:txbxContent>
-                  <w:p>
-                    <w:pPr>
-                      <w:rPr>
-                        <w:rFonts w:asciiTheme="majorHAnsi" w:hAnsiTheme="majorHAnsi" w:cstheme="majorHAnsi"/>
-                        <w:sz w:val="16"/>
-                        <w:szCs w:val="16"/>
-                      </w:rPr>
-                    </w:pPr>
-                    <w:r>
-                      <w:rPr>
-                        <w:rFonts w:asciiTheme="majorHAnsi" w:hAnsiTheme="majorHAnsi" w:cstheme="majorHAnsi"/>
-                        <w:sz w:val="16"/>
-                        <w:szCs w:val="16"/>
-                      </w:rPr>
-                      <w:t>Yes</w:t>
-                    </w:r>
-                  </w:p>
-                </w:txbxContent>
-              </v:textbox>
-            </v:shape>
-            <v:rect id="Rectangle 2641" o:spid="_x0000_s4716" style="position:absolute;left:3283;top:10127;width:2716;height:712;visibility:visible" o:gfxdata="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" strokecolor="black [3213]">
-              <v:textbox inset=",7.2pt,,7.2pt">
-                <w:txbxContent>
-                  <w:p>
-                    <w:pPr>
-                      <w:rPr>
-                        <w:rFonts w:asciiTheme="majorHAnsi" w:hAnsiTheme="majorHAnsi" w:cstheme="majorHAnsi"/>
-                        <w:sz w:val="16"/>
-                        <w:szCs w:val="16"/>
-                        <w:lang w:val="en-GB"/>
-                      </w:rPr>
-                    </w:pPr>
-                    <w:r>
-                      <w:rPr>
-                        <w:rFonts w:asciiTheme="majorHAnsi" w:hAnsiTheme="majorHAnsi" w:cstheme="majorHAnsi"/>
-                        <w:sz w:val="16"/>
-                        <w:szCs w:val="16"/>
-                        <w:lang w:val="en-GB"/>
-                      </w:rPr>
-                      <w:t>“You must stop the sequences 6 and from 10 to 20”</w:t>
-                    </w:r>
-                  </w:p>
-                </w:txbxContent>
-              </v:textbox>
-            </v:rect>
-            <v:oval id="Oval 2642" o:spid="_x0000_s4717" style="position:absolute;left:3116;top:9964;width:408;height:408;visibility:visible" o:gfxdata="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" strokecolor="#4a7ebb" strokeweight="3.5pt">
-              <v:textbox inset="0,0,0,0">
-                <w:txbxContent>
-                  <w:p>
-                    <w:pPr>
-                      <w:jc w:val="center"/>
-                      <w:rPr>
-                        <w:rFonts w:ascii="Times New Roman" w:hAnsi="Times New Roman" w:cs="Times New Roman"/>
-                        <w:b/>
-                        <w:sz w:val="16"/>
-                        <w:szCs w:val="16"/>
-                      </w:rPr>
-                    </w:pPr>
-                    <w:r>
-                      <w:rPr>
-                        <w:rFonts w:ascii="Times New Roman" w:hAnsi="Times New Roman" w:cs="Times New Roman"/>
-                        <w:b/>
-                        <w:sz w:val="16"/>
-                        <w:szCs w:val="16"/>
-                      </w:rPr>
-                      <w:t>6</w:t>
-                    </w:r>
-                  </w:p>
-                </w:txbxContent>
-              </v:textbox>
-            </v:oval>
-            <v:shape id="Text Box 2643" o:spid="_x0000_s4718" type="#_x0000_t202" style="position:absolute;left:4234;top:10969;width:2729;height:240;visibility:visible" o:gfxdata="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" filled="f" stroked="f" strokecolor="#4a7ebb" strokeweight=".25pt">
-              <v:textbox inset="0,0,0,0">
-                <w:txbxContent>
-                  <w:p>
-                    <w:pPr>
-                      <w:rPr>
-                        <w:rFonts w:asciiTheme="majorHAnsi" w:hAnsiTheme="majorHAnsi" w:cstheme="majorHAnsi"/>
-                        <w:sz w:val="16"/>
-                        <w:szCs w:val="16"/>
-                      </w:rPr>
-                    </w:pPr>
-                    <w:r>
-                      <w:rPr>
-                        <w:rFonts w:asciiTheme="majorHAnsi" w:hAnsiTheme="majorHAnsi" w:cstheme="majorHAnsi"/>
-                        <w:sz w:val="16"/>
-                        <w:szCs w:val="16"/>
-                      </w:rPr>
-                      <w:t>Sequence 6 and 10 to 20 are stopped</w:t>
-                    </w:r>
-                  </w:p>
-                </w:txbxContent>
-              </v:textbox>
-            </v:shape>
-            <v:rect id="Rectangle 2645" o:spid="_x0000_s4719" style="position:absolute;left:3283;top:11358;width:2736;height:615;visibility:visible" o:gfxdata="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" strokecolor="black [3213]">
-              <v:textbox inset=",7.2pt,,7.2pt">
-                <w:txbxContent>
-                  <w:p>
-                    <w:pPr>
-                      <w:rPr>
-                        <w:rFonts w:asciiTheme="majorHAnsi" w:hAnsiTheme="majorHAnsi" w:cstheme="majorHAnsi"/>
-                        <w:sz w:val="16"/>
-                        <w:szCs w:val="16"/>
-                      </w:rPr>
-                    </w:pPr>
-                    <w:r>
-                      <w:rPr>
-                        <w:rFonts w:asciiTheme="majorHAnsi" w:hAnsiTheme="majorHAnsi" w:cstheme="majorHAnsi"/>
-                        <w:sz w:val="16"/>
-                        <w:szCs w:val="16"/>
-                      </w:rPr>
-                      <w:t>Stop LN2 – stop the sequence 5</w:t>
-                    </w:r>
-                  </w:p>
-                </w:txbxContent>
-              </v:textbox>
-            </v:rect>
-            <v:oval id="Oval 2646" o:spid="_x0000_s4720" style="position:absolute;left:3092;top:11233;width:408;height:408;visibility:visible" o:gfxdata="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" strokecolor="#4a7ebb" strokeweight="3.5pt">
-              <v:textbox inset="0,0,0,0">
-                <w:txbxContent>
-                  <w:p>
-                    <w:pPr>
-                      <w:jc w:val="center"/>
-                      <w:rPr>
-                        <w:rFonts w:ascii="Times New Roman" w:hAnsi="Times New Roman" w:cs="Times New Roman"/>
-                        <w:b/>
-                        <w:sz w:val="16"/>
-                        <w:szCs w:val="16"/>
-                      </w:rPr>
-                    </w:pPr>
-                    <w:r>
-                      <w:rPr>
-                        <w:rFonts w:ascii="Times New Roman" w:hAnsi="Times New Roman" w:cs="Times New Roman"/>
-                        <w:b/>
-                        <w:sz w:val="16"/>
-                        <w:szCs w:val="16"/>
-                      </w:rPr>
-                      <w:t>8</w:t>
-                    </w:r>
-                  </w:p>
-                </w:txbxContent>
-              </v:textbox>
-            </v:oval>
-            <v:shape id="Text Box 2650" o:spid="_x0000_s4721" type="#_x0000_t202" style="position:absolute;left:4293;top:12122;width:2728;height:240;visibility:visible" o:gfxdata="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" filled="f" stroked="f" strokecolor="#4a7ebb" strokeweight=".25pt">
-              <v:textbox inset="0,0,0,0">
-                <w:txbxContent>
-                  <w:p>
-                    <w:pPr>
-                      <w:rPr>
-                        <w:rFonts w:asciiTheme="majorHAnsi" w:hAnsiTheme="majorHAnsi" w:cstheme="majorHAnsi"/>
-                        <w:sz w:val="16"/>
-                        <w:szCs w:val="16"/>
-                      </w:rPr>
-                    </w:pPr>
-                    <w:r>
-                      <w:rPr>
-                        <w:rFonts w:asciiTheme="majorHAnsi" w:hAnsiTheme="majorHAnsi" w:cstheme="majorHAnsi"/>
-                        <w:sz w:val="16"/>
-                        <w:szCs w:val="16"/>
-                      </w:rPr>
-                      <w:t>Sequence 5 stopped</w:t>
-                    </w:r>
-                  </w:p>
-                </w:txbxContent>
-              </v:textbox>
-            </v:shape>
-            <v:shape id="AutoShape 14359" o:spid="_x0000_s4722" type="#_x0000_t32" style="position:absolute;left:3897;top:12228;width:227;height:0;visibility:visible" o:connectortype="straight" o:gfxdata="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"/>
-            <v:shape id="AutoShape 14359" o:spid="_x0000_s4723" type="#_x0000_t32" style="position:absolute;left:3899;top:11096;width:227;height:0;visibility:visible" o:connectortype="straight" o:gfxdata="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"/>
-            <v:shape id="AutoShape 14359" o:spid="_x0000_s4724" type="#_x0000_t32" style="position:absolute;left:3892;top:9824;width:227;height:0;visibility:visible" o:connectortype="straight" o:gfxdata="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"/>
           </v:group>
         </w:pict>
       </w:r>
-    </w:p>
-    <w:p>
-      <w:pPr>
-        <w:rPr>
-          <w:szCs w:val="20"/>
-        </w:rPr>
-      </w:pPr>
+      <w:r>
+        <w:rPr>
+          <w:b/>
+          <w:noProof/>
+          <w:szCs w:val="20"/>
+          <w:lang w:val="sv-SE" w:eastAsia="sv-SE"/>
+        </w:rPr>
+        <w:pict>
+          <v:shape id="AutoShape 14365" o:spid="_x0000_s4705" type="#_x0000_t32" style="position:absolute;margin-left:179.4pt;margin-top:16.2pt;width:144.55pt;height:0;z-index:277129728;visibility:visible" o:connectortype="straight" o:regroupid="24" o:gfxdata="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" strokeweight=".5pt">
+            <v:stroke startarrow="block"/>
+          </v:shape>
+        </w:pict>
+      </w:r>
+      <w:r>
+        <w:rPr>
+          <w:b/>
+          <w:noProof/>
+          <w:szCs w:val="20"/>
+          <w:lang w:val="sv-SE" w:eastAsia="sv-SE"/>
+        </w:rPr>
+        <w:pict>
+          <v:rect id="Rectangle 14361" o:spid="_x0000_s4702" style="position:absolute;margin-left:93.15pt;margin-top:.05pt;width:77.85pt;height:31.2pt;z-index:277126656;visibility:visible" o:regroupid="24" o:gfxdata="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">
+            <v:textbox style="mso-next-textbox:#Rectangle 14361">
+              <w:txbxContent>
+                <w:p>
+                  <w:pPr>
+                    <w:spacing w:before="120"/>
+                    <w:jc w:val="center"/>
+                    <w:rPr>
+                      <w:rFonts w:asciiTheme="majorHAnsi" w:hAnsiTheme="majorHAnsi" w:cstheme="majorHAnsi"/>
+                      <w:sz w:val="18"/>
+                      <w:szCs w:val="18"/>
+                    </w:rPr>
+                  </w:pPr>
+                  <w:r>
+                    <w:rPr>
+                      <w:rFonts w:asciiTheme="majorHAnsi" w:hAnsiTheme="majorHAnsi" w:cstheme="majorHAnsi"/>
+                      <w:sz w:val="18"/>
+                      <w:szCs w:val="18"/>
+                    </w:rPr>
+                    <w:t>Stop</w:t>
+                  </w:r>
+                </w:p>
+              </w:txbxContent>
+            </v:textbox>
+          </v:rect>
+        </w:pict>
+      </w:r>
+      <w:r>
+        <w:rPr>
+          <w:b/>
+          <w:noProof/>
+          <w:szCs w:val="20"/>
+          <w:lang w:val="sv-SE" w:eastAsia="sv-SE"/>
+        </w:rPr>
+        <w:pict>
+          <v:shape id="AutoShape 14357" o:spid="_x0000_s4698" type="#_x0000_t32" style="position:absolute;margin-left:123.85pt;margin-top:41.9pt;width:11.35pt;height:0;z-index:277122560;visibility:visible" o:connectortype="straight" o:regroupid="24" o:gfxdata="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"/>
+        </w:pict>
+      </w:r>
+      <w:r>
+        <w:rPr>
+          <w:b/>
+          <w:noProof/>
+          <w:szCs w:val="20"/>
+          <w:lang w:val="sv-SE" w:eastAsia="sv-SE"/>
+        </w:rPr>
+        <w:pict>
+          <v:shape id="Text Box 14355" o:spid="_x0000_s4696" type="#_x0000_t202" style="position:absolute;margin-left:139.1pt;margin-top:32.2pt;width:138.65pt;height:21.3pt;z-index:277120512;visibility:visible" o:regroupid="24" o:gfxdata="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" stroked="f">
+            <v:textbox style="mso-next-textbox:#Text Box 14355">
+              <w:txbxContent>
+                <w:p>
+                  <w:pPr>
+                    <w:rPr>
+                      <w:rFonts w:asciiTheme="majorHAnsi" w:hAnsiTheme="majorHAnsi" w:cstheme="majorHAnsi"/>
+                      <w:sz w:val="18"/>
+                      <w:szCs w:val="18"/>
+                      <w:lang w:val="fr-FR"/>
+                    </w:rPr>
+                  </w:pPr>
+                  <w:r>
+                    <w:rPr>
+                      <w:rFonts w:asciiTheme="majorHAnsi" w:hAnsiTheme="majorHAnsi" w:cstheme="majorHAnsi"/>
+                      <w:sz w:val="18"/>
+                      <w:szCs w:val="18"/>
+                      <w:lang w:val="fr-FR"/>
+                    </w:rPr>
+                    <w:t xml:space="preserve">Warm-up Cryostat </w:t>
+                  </w:r>
+                </w:p>
+              </w:txbxContent>
+            </v:textbox>
+          </v:shape>
+        </w:pict>
+      </w:r>
       <w:r>
         <w:rPr>
           <w:b/>
@@ -1442,6 +1414,7 @@
                       </w:rPr>
                       <w:t>(</w:t>
                     </w:r>
+                    <w:proofErr w:type="gramStart"/>
                     <w:r>
                       <w:rPr>
                         <w:rFonts w:asciiTheme="majorHAnsi" w:hAnsiTheme="majorHAnsi" w:cstheme="majorHAnsi"/>
@@ -1472,7 +1445,16 @@
                         <w:sz w:val="18"/>
                         <w:szCs w:val="18"/>
                       </w:rPr>
-                      <w:t>41B OR</w:t>
+                      <w:t>41B</w:t>
+                    </w:r>
+                    <w:proofErr w:type="gramEnd"/>
+                    <w:r>
+                      <w:rPr>
+                        <w:rFonts w:asciiTheme="majorHAnsi" w:hAnsiTheme="majorHAnsi" w:cstheme="majorHAnsi"/>
+                        <w:sz w:val="18"/>
+                        <w:szCs w:val="18"/>
+                      </w:rPr>
+                      <w:t xml:space="preserve"> OR</w:t>
                     </w:r>
                     <w:r>
                       <w:rPr>
@@ -1848,6 +1830,7 @@
                         <w:szCs w:val="18"/>
                       </w:rPr>
                     </w:pPr>
+                    <w:proofErr w:type="gramStart"/>
                     <w:r>
                       <w:rPr>
                         <w:rFonts w:asciiTheme="majorHAnsi" w:hAnsiTheme="majorHAnsi" w:cstheme="majorHAnsi"/>
@@ -1856,6 +1839,7 @@
                       </w:rPr>
                       <w:t>opened</w:t>
                     </w:r>
+                    <w:proofErr w:type="gramEnd"/>
                   </w:p>
                 </w:txbxContent>
               </v:textbox>
@@ -1915,6 +1899,7 @@
                         <w:szCs w:val="18"/>
                       </w:rPr>
                     </w:pPr>
+                    <w:proofErr w:type="gramStart"/>
                     <w:r>
                       <w:rPr>
                         <w:rFonts w:asciiTheme="majorHAnsi" w:hAnsiTheme="majorHAnsi" w:cstheme="majorHAnsi"/>
@@ -1923,6 +1908,7 @@
                       </w:rPr>
                       <w:t>opened</w:t>
                     </w:r>
+                    <w:proofErr w:type="gramEnd"/>
                   </w:p>
                 </w:txbxContent>
               </v:textbox>
@@ -2383,8 +2369,17 @@
                 <w:sz w:val="18"/>
                 <w:szCs w:val="18"/>
               </w:rPr>
-              <w:t>Temperature setpoint</w:t>
+              <w:t xml:space="preserve">Temperature </w:t>
             </w:r>
+            <w:proofErr w:type="spellStart"/>
+            <w:r>
+              <w:rPr>
+                <w:sz w:val="18"/>
+                <w:szCs w:val="18"/>
+              </w:rPr>
+              <w:t>setpoint</w:t>
+            </w:r>
+            <w:proofErr w:type="spellEnd"/>
           </w:p>
         </w:tc>
       </w:tr>
@@ -2576,6 +2571,7 @@
           <w:szCs w:val="20"/>
         </w:rPr>
       </w:pPr>
+      <w:proofErr w:type="gramStart"/>
       <w:r>
         <w:rPr>
           <w:b/>
@@ -2590,7 +2586,16 @@
           <w:color w:val="000000" w:themeColor="text1"/>
           <w:szCs w:val="20"/>
         </w:rPr>
-        <w:t>2:</w:t>
+        <w:t>2</w:t>
+      </w:r>
+      <w:proofErr w:type="gramEnd"/>
+      <w:r>
+        <w:rPr>
+          <w:b/>
+          <w:color w:val="000000" w:themeColor="text1"/>
+          <w:szCs w:val="20"/>
+        </w:rPr>
+        <w:t>:</w:t>
       </w:r>
       <w:r>
         <w:rPr>
@@ -3330,6 +3335,7 @@
                         <w:szCs w:val="18"/>
                       </w:rPr>
                     </w:pPr>
+                    <w:proofErr w:type="gramStart"/>
                     <w:r>
                       <w:rPr>
                         <w:rFonts w:asciiTheme="majorHAnsi" w:hAnsiTheme="majorHAnsi" w:cstheme="majorHAnsi"/>
@@ -3368,7 +3374,16 @@
                         <w:sz w:val="18"/>
                         <w:szCs w:val="18"/>
                       </w:rPr>
-                      <w:t xml:space="preserve"> C </w:t>
+                      <w:t xml:space="preserve"> C</w:t>
+                    </w:r>
+                    <w:proofErr w:type="gramEnd"/>
+                    <w:r>
+                      <w:rPr>
+                        <w:rFonts w:asciiTheme="majorHAnsi" w:hAnsiTheme="majorHAnsi" w:cstheme="majorHAnsi"/>
+                        <w:sz w:val="18"/>
+                        <w:szCs w:val="18"/>
+                      </w:rPr>
+                      <w:t xml:space="preserve"> </w:t>
                     </w:r>
                     <w:r>
                       <w:rPr>
@@ -3467,6 +3482,7 @@
                         <w:szCs w:val="18"/>
                       </w:rPr>
                     </w:pPr>
+                    <w:proofErr w:type="gramStart"/>
                     <w:r>
                       <w:rPr>
                         <w:rFonts w:asciiTheme="majorHAnsi" w:hAnsiTheme="majorHAnsi" w:cstheme="majorHAnsi"/>
@@ -3523,6 +3539,7 @@
                       </w:rPr>
                       <w:t xml:space="preserve"> D</w:t>
                     </w:r>
+                    <w:proofErr w:type="gramEnd"/>
                     <w:r>
                       <w:rPr>
                         <w:rFonts w:asciiTheme="majorHAnsi" w:hAnsiTheme="majorHAnsi" w:cstheme="majorHAnsi"/>
@@ -3778,8 +3795,18 @@
                         <w:sz w:val="18"/>
                         <w:szCs w:val="18"/>
                       </w:rPr>
-                      <w:t>All thermal shield heaters are started</w:t>
-                    </w:r>
+                      <w:t xml:space="preserve">All thermal shield heaters </w:t>
+                    </w:r>
+                    <w:proofErr w:type="gramStart"/>
+                    <w:r>
+                      <w:rPr>
+                        <w:rFonts w:asciiTheme="majorHAnsi" w:hAnsiTheme="majorHAnsi" w:cstheme="majorHAnsi"/>
+                        <w:sz w:val="18"/>
+                        <w:szCs w:val="18"/>
+                      </w:rPr>
+                      <w:t>are started</w:t>
+                    </w:r>
+                    <w:proofErr w:type="gramEnd"/>
                   </w:p>
                 </w:txbxContent>
               </v:textbox>
@@ -4114,6 +4141,8 @@
                         <w:lang w:val="fr-FR"/>
                       </w:rPr>
                     </w:pPr>
+                    <w:proofErr w:type="spellStart"/>
+                    <w:proofErr w:type="gramStart"/>
                     <w:r>
                       <w:rPr>
                         <w:rFonts w:asciiTheme="majorHAnsi" w:hAnsiTheme="majorHAnsi" w:cstheme="majorHAnsi"/>
@@ -4123,6 +4152,8 @@
                       </w:rPr>
                       <w:t>closed</w:t>
                     </w:r>
+                    <w:proofErr w:type="spellEnd"/>
+                    <w:proofErr w:type="gramEnd"/>
                   </w:p>
                 </w:txbxContent>
               </v:textbox>
@@ -4476,8 +4507,17 @@
                 <w:sz w:val="18"/>
                 <w:szCs w:val="18"/>
               </w:rPr>
-              <w:t>Temperature setpoint</w:t>
+              <w:t xml:space="preserve">Temperature </w:t>
             </w:r>
+            <w:proofErr w:type="spellStart"/>
+            <w:r>
+              <w:rPr>
+                <w:sz w:val="18"/>
+                <w:szCs w:val="18"/>
+              </w:rPr>
+              <w:t>setpoint</w:t>
+            </w:r>
+            <w:proofErr w:type="spellEnd"/>
           </w:p>
         </w:tc>
         <w:tc>
@@ -4766,8 +4806,6 @@
               </w:rPr>
               <w:t>0K</w:t>
             </w:r>
-            <w:bookmarkStart w:id="0" w:name="_GoBack"/>
-            <w:bookmarkEnd w:id="0"/>
           </w:p>
         </w:tc>
       </w:tr>
@@ -5449,6 +5487,7 @@
                         <w:szCs w:val="18"/>
                       </w:rPr>
                     </w:pPr>
+                    <w:proofErr w:type="gramStart"/>
                     <w:r>
                       <w:rPr>
                         <w:rFonts w:asciiTheme="majorHAnsi" w:hAnsiTheme="majorHAnsi" w:cstheme="majorHAnsi"/>
@@ -5463,7 +5502,16 @@
                         <w:sz w:val="18"/>
                         <w:szCs w:val="18"/>
                       </w:rPr>
-                      <w:t>OR B OR C OR</w:t>
+                      <w:t>OR B OR C</w:t>
+                    </w:r>
+                    <w:proofErr w:type="gramEnd"/>
+                    <w:r>
+                      <w:rPr>
+                        <w:rFonts w:asciiTheme="majorHAnsi" w:hAnsiTheme="majorHAnsi" w:cstheme="majorHAnsi"/>
+                        <w:sz w:val="18"/>
+                        <w:szCs w:val="18"/>
+                      </w:rPr>
+                      <w:t xml:space="preserve"> OR</w:t>
                     </w:r>
                     <w:r>
                       <w:rPr>
@@ -5587,13 +5635,23 @@
                         <w:szCs w:val="18"/>
                       </w:rPr>
                     </w:pPr>
-                    <w:r>
-                      <w:rPr>
-                        <w:rFonts w:asciiTheme="majorHAnsi" w:hAnsiTheme="majorHAnsi" w:cstheme="majorHAnsi"/>
-                        <w:sz w:val="18"/>
-                        <w:szCs w:val="18"/>
-                      </w:rPr>
-                      <w:t>TT640A OR B OR C OR</w:t>
+                    <w:proofErr w:type="gramStart"/>
+                    <w:r>
+                      <w:rPr>
+                        <w:rFonts w:asciiTheme="majorHAnsi" w:hAnsiTheme="majorHAnsi" w:cstheme="majorHAnsi"/>
+                        <w:sz w:val="18"/>
+                        <w:szCs w:val="18"/>
+                      </w:rPr>
+                      <w:t>TT640A OR B OR C</w:t>
+                    </w:r>
+                    <w:proofErr w:type="gramEnd"/>
+                    <w:r>
+                      <w:rPr>
+                        <w:rFonts w:asciiTheme="majorHAnsi" w:hAnsiTheme="majorHAnsi" w:cstheme="majorHAnsi"/>
+                        <w:sz w:val="18"/>
+                        <w:szCs w:val="18"/>
+                      </w:rPr>
+                      <w:t xml:space="preserve"> OR</w:t>
                     </w:r>
                     <w:r>
                       <w:rPr>
@@ -6072,8 +6130,18 @@
                         <w:sz w:val="18"/>
                         <w:szCs w:val="18"/>
                       </w:rPr>
-                      <w:t>All thermal shield heaters are started</w:t>
-                    </w:r>
+                      <w:t xml:space="preserve">All thermal shield heaters </w:t>
+                    </w:r>
+                    <w:proofErr w:type="gramStart"/>
+                    <w:r>
+                      <w:rPr>
+                        <w:rFonts w:asciiTheme="majorHAnsi" w:hAnsiTheme="majorHAnsi" w:cstheme="majorHAnsi"/>
+                        <w:sz w:val="18"/>
+                        <w:szCs w:val="18"/>
+                      </w:rPr>
+                      <w:t>are started</w:t>
+                    </w:r>
+                    <w:proofErr w:type="gramEnd"/>
                   </w:p>
                   <w:p/>
                 </w:txbxContent>
@@ -6686,8 +6754,17 @@
                 <w:sz w:val="18"/>
                 <w:szCs w:val="18"/>
               </w:rPr>
-              <w:t>Temperature setpoint</w:t>
+              <w:t xml:space="preserve">Temperature </w:t>
             </w:r>
+            <w:proofErr w:type="spellStart"/>
+            <w:r>
+              <w:rPr>
+                <w:sz w:val="18"/>
+                <w:szCs w:val="18"/>
+              </w:rPr>
+              <w:t>setpoint</w:t>
+            </w:r>
+            <w:proofErr w:type="spellEnd"/>
           </w:p>
         </w:tc>
       </w:tr>
@@ -6768,6 +6845,15 @@
               <w:t>TT641AC</w:t>
             </w:r>
           </w:p>
+          <w:p>
+            <w:pPr>
+              <w:spacing w:before="60"/>
+              <w:rPr>
+                <w:sz w:val="18"/>
+                <w:szCs w:val="18"/>
+              </w:rPr>
+            </w:pPr>
+          </w:p>
         </w:tc>
         <w:tc>
           <w:tcPr>
@@ -6862,7 +6948,7 @@
     </w:p>
     <w:p/>
     <w:sectPr>
-      <w:footerReference w:type="default" r:id="rId8"/>
+      <w:footerReference w:type="default" r:id="rId9"/>
       <w:pgSz w:w="11900" w:h="16840"/>
       <w:pgMar w:top="425" w:right="1128" w:bottom="709" w:left="1418" w:header="709" w:footer="193" w:gutter="0"/>
       <w:cols w:space="708"/>
@@ -6872,7 +6958,7 @@
 </file>
 
 <file path=word/endnotes.xml><?xml version="1.0" encoding="utf-8"?>
-<w:endnotes xmlns:wpc="http://schemas.microsoft.com/office/word/2010/wordprocessingCanvas" xmlns:cx="http://schemas.microsoft.com/office/drawing/2014/chartex" xmlns:cx1="http://schemas.microsoft.com/office/drawing/2015/9/8/chartex" xmlns:mc="http://schemas.openxmlformats.org/markup-compatibility/2006" xmlns:o="urn:schemas-microsoft-com:office:office" xmlns:r="http://schemas.openxmlformats.org/officeDocument/2006/relationships" xmlns:m="http://schemas.openxmlformats.org/officeDocument/2006/math" xmlns:v="urn:schemas-microsoft-com:vml" xmlns:wp14="http://schemas.microsoft.com/office/word/2010/wordprocessingDrawing" xmlns:wp="http://schemas.openxmlformats.org/drawingml/2006/wordprocessingDrawing" xmlns:w10="urn:schemas-microsoft-com:office:word" xmlns:w="http://schemas.openxmlformats.org/wordprocessingml/2006/main" xmlns:w14="http://schemas.microsoft.com/office/word/2010/wordml" xmlns:w15="http://schemas.microsoft.com/office/word/2012/wordml" xmlns:w16se="http://schemas.microsoft.com/office/word/2015/wordml/symex" xmlns:wpg="http://schemas.microsoft.com/office/word/2010/wordprocessingGroup" xmlns:wpi="http://schemas.microsoft.com/office/word/2010/wordprocessingInk" xmlns:wne="http://schemas.microsoft.com/office/word/2006/wordml" xmlns:wps="http://schemas.microsoft.com/office/word/2010/wordprocessingShape" mc:Ignorable="w14 w15 w16se wp14">
+<w:endnotes xmlns:wpc="http://schemas.microsoft.com/office/word/2010/wordprocessingCanvas" xmlns:mc="http://schemas.openxmlformats.org/markup-compatibility/2006" xmlns:o="urn:schemas-microsoft-com:office:office" xmlns:r="http://schemas.openxmlformats.org/officeDocument/2006/relationships" xmlns:m="http://schemas.openxmlformats.org/officeDocument/2006/math" xmlns:v="urn:schemas-microsoft-com:vml" xmlns:wp14="http://schemas.microsoft.com/office/word/2010/wordprocessingDrawing" xmlns:wp="http://schemas.openxmlformats.org/drawingml/2006/wordprocessingDrawing" xmlns:w10="urn:schemas-microsoft-com:office:word" xmlns:w="http://schemas.openxmlformats.org/wordprocessingml/2006/main" xmlns:w14="http://schemas.microsoft.com/office/word/2010/wordml" xmlns:wpg="http://schemas.microsoft.com/office/word/2010/wordprocessingGroup" xmlns:wpi="http://schemas.microsoft.com/office/word/2010/wordprocessingInk" xmlns:wne="http://schemas.microsoft.com/office/word/2006/wordml" xmlns:wps="http://schemas.microsoft.com/office/word/2010/wordprocessingShape" mc:Ignorable="w14 wp14">
   <w:endnote w:type="separator" w:id="-1">
     <w:p>
       <w:r>
@@ -6891,7 +6977,7 @@
 </file>
 
 <file path=word/footer1.xml><?xml version="1.0" encoding="utf-8"?>
-<w:ftr xmlns:wpc="http://schemas.microsoft.com/office/word/2010/wordprocessingCanvas" xmlns:cx="http://schemas.microsoft.com/office/drawing/2014/chartex" xmlns:cx1="http://schemas.microsoft.com/office/drawing/2015/9/8/chartex" xmlns:mc="http://schemas.openxmlformats.org/markup-compatibility/2006" xmlns:o="urn:schemas-microsoft-com:office:office" xmlns:r="http://schemas.openxmlformats.org/officeDocument/2006/relationships" xmlns:m="http://schemas.openxmlformats.org/officeDocument/2006/math" xmlns:v="urn:schemas-microsoft-com:vml" xmlns:wp14="http://schemas.microsoft.com/office/word/2010/wordprocessingDrawing" xmlns:wp="http://schemas.openxmlformats.org/drawingml/2006/wordprocessingDrawing" xmlns:w10="urn:schemas-microsoft-com:office:word" xmlns:w="http://schemas.openxmlformats.org/wordprocessingml/2006/main" xmlns:w14="http://schemas.microsoft.com/office/word/2010/wordml" xmlns:w15="http://schemas.microsoft.com/office/word/2012/wordml" xmlns:w16se="http://schemas.microsoft.com/office/word/2015/wordml/symex" xmlns:wpg="http://schemas.microsoft.com/office/word/2010/wordprocessingGroup" xmlns:wpi="http://schemas.microsoft.com/office/word/2010/wordprocessingInk" xmlns:wne="http://schemas.microsoft.com/office/word/2006/wordml" xmlns:wps="http://schemas.microsoft.com/office/word/2010/wordprocessingShape" mc:Ignorable="w14 w15 w16se wp14">
+<w:ftr xmlns:wpc="http://schemas.microsoft.com/office/word/2010/wordprocessingCanvas" xmlns:mc="http://schemas.openxmlformats.org/markup-compatibility/2006" xmlns:o="urn:schemas-microsoft-com:office:office" xmlns:r="http://schemas.openxmlformats.org/officeDocument/2006/relationships" xmlns:m="http://schemas.openxmlformats.org/officeDocument/2006/math" xmlns:v="urn:schemas-microsoft-com:vml" xmlns:wp14="http://schemas.microsoft.com/office/word/2010/wordprocessingDrawing" xmlns:wp="http://schemas.openxmlformats.org/drawingml/2006/wordprocessingDrawing" xmlns:w10="urn:schemas-microsoft-com:office:word" xmlns:w="http://schemas.openxmlformats.org/wordprocessingml/2006/main" xmlns:w14="http://schemas.microsoft.com/office/word/2010/wordml" xmlns:wpg="http://schemas.microsoft.com/office/word/2010/wordprocessingGroup" xmlns:wpi="http://schemas.microsoft.com/office/word/2010/wordprocessingInk" xmlns:wne="http://schemas.microsoft.com/office/word/2006/wordml" xmlns:wps="http://schemas.microsoft.com/office/word/2010/wordprocessingShape" mc:Ignorable="w14 wp14">
   <w:p>
     <w:pPr>
       <w:pStyle w:val="Footer"/>
@@ -6906,7 +6992,7 @@
         <w:rFonts w:ascii="Verdana" w:hAnsi="Verdana"/>
         <w:szCs w:val="20"/>
       </w:rPr>
-      <w:t>2020-10-14</w:t>
+      <w:t>2021-04-23</w:t>
     </w:r>
     <w:r>
       <w:rPr>
@@ -6990,7 +7076,7 @@
             <w:sz w:val="18"/>
             <w:szCs w:val="18"/>
           </w:rPr>
-          <w:t>3</w:t>
+          <w:t>1</w:t>
         </w:r>
         <w:r>
           <w:rPr>
@@ -7068,7 +7154,7 @@
 </file>
 
 <file path=word/footnotes.xml><?xml version="1.0" encoding="utf-8"?>
-<w:footnotes xmlns:wpc="http://schemas.microsoft.com/office/word/2010/wordprocessingCanvas" xmlns:cx="http://schemas.microsoft.com/office/drawing/2014/chartex" xmlns:cx1="http://schemas.microsoft.com/office/drawing/2015/9/8/chartex" xmlns:mc="http://schemas.openxmlformats.org/markup-compatibility/2006" xmlns:o="urn:schemas-microsoft-com:office:office" xmlns:r="http://schemas.openxmlformats.org/officeDocument/2006/relationships" xmlns:m="http://schemas.openxmlformats.org/officeDocument/2006/math" xmlns:v="urn:schemas-microsoft-com:vml" xmlns:wp14="http://schemas.microsoft.com/office/word/2010/wordprocessingDrawing" xmlns:wp="http://schemas.openxmlformats.org/drawingml/2006/wordprocessingDrawing" xmlns:w10="urn:schemas-microsoft-com:office:word" xmlns:w="http://schemas.openxmlformats.org/wordprocessingml/2006/main" xmlns:w14="http://schemas.microsoft.com/office/word/2010/wordml" xmlns:w15="http://schemas.microsoft.com/office/word/2012/wordml" xmlns:w16se="http://schemas.microsoft.com/office/word/2015/wordml/symex" xmlns:wpg="http://schemas.microsoft.com/office/word/2010/wordprocessingGroup" xmlns:wpi="http://schemas.microsoft.com/office/word/2010/wordprocessingInk" xmlns:wne="http://schemas.microsoft.com/office/word/2006/wordml" xmlns:wps="http://schemas.microsoft.com/office/word/2010/wordprocessingShape" mc:Ignorable="w14 w15 w16se wp14">
+<w:footnotes xmlns:wpc="http://schemas.microsoft.com/office/word/2010/wordprocessingCanvas" xmlns:mc="http://schemas.openxmlformats.org/markup-compatibility/2006" xmlns:o="urn:schemas-microsoft-com:office:office" xmlns:r="http://schemas.openxmlformats.org/officeDocument/2006/relationships" xmlns:m="http://schemas.openxmlformats.org/officeDocument/2006/math" xmlns:v="urn:schemas-microsoft-com:vml" xmlns:wp14="http://schemas.microsoft.com/office/word/2010/wordprocessingDrawing" xmlns:wp="http://schemas.openxmlformats.org/drawingml/2006/wordprocessingDrawing" xmlns:w10="urn:schemas-microsoft-com:office:word" xmlns:w="http://schemas.openxmlformats.org/wordprocessingml/2006/main" xmlns:w14="http://schemas.microsoft.com/office/word/2010/wordml" xmlns:wpg="http://schemas.microsoft.com/office/word/2010/wordprocessingGroup" xmlns:wpi="http://schemas.microsoft.com/office/word/2010/wordprocessingInk" xmlns:wne="http://schemas.microsoft.com/office/word/2006/wordml" xmlns:wps="http://schemas.microsoft.com/office/word/2010/wordprocessingShape" mc:Ignorable="w14 wp14">
   <w:footnote w:type="separator" w:id="-1">
     <w:p>
       <w:r>
@@ -7087,7 +7173,7 @@
 </file>
 
 <file path=word/numbering.xml><?xml version="1.0" encoding="utf-8"?>
-<w:numbering xmlns:wpc="http://schemas.microsoft.com/office/word/2010/wordprocessingCanvas" xmlns:cx="http://schemas.microsoft.com/office/drawing/2014/chartex" xmlns:cx1="http://schemas.microsoft.com/office/drawing/2015/9/8/chartex" xmlns:mc="http://schemas.openxmlformats.org/markup-compatibility/2006" xmlns:o="urn:schemas-microsoft-com:office:office" xmlns:r="http://schemas.openxmlformats.org/officeDocument/2006/relationships" xmlns:m="http://schemas.openxmlformats.org/officeDocument/2006/math" xmlns:v="urn:schemas-microsoft-com:vml" xmlns:wp14="http://schemas.microsoft.com/office/word/2010/wordprocessingDrawing" xmlns:wp="http://schemas.openxmlformats.org/drawingml/2006/wordprocessingDrawing" xmlns:w10="urn:schemas-microsoft-com:office:word" xmlns:w="http://schemas.openxmlformats.org/wordprocessingml/2006/main" xmlns:w14="http://schemas.microsoft.com/office/word/2010/wordml" xmlns:w15="http://schemas.microsoft.com/office/word/2012/wordml" xmlns:w16se="http://schemas.microsoft.com/office/word/2015/wordml/symex" xmlns:wpg="http://schemas.microsoft.com/office/word/2010/wordprocessingGroup" xmlns:wpi="http://schemas.microsoft.com/office/word/2010/wordprocessingInk" xmlns:wne="http://schemas.microsoft.com/office/word/2006/wordml" xmlns:wps="http://schemas.microsoft.com/office/word/2010/wordprocessingShape" mc:Ignorable="w14 w15 w16se wp14">
+<w:numbering xmlns:wpc="http://schemas.microsoft.com/office/word/2010/wordprocessingCanvas" xmlns:mc="http://schemas.openxmlformats.org/markup-compatibility/2006" xmlns:o="urn:schemas-microsoft-com:office:office" xmlns:r="http://schemas.openxmlformats.org/officeDocument/2006/relationships" xmlns:m="http://schemas.openxmlformats.org/officeDocument/2006/math" xmlns:v="urn:schemas-microsoft-com:vml" xmlns:wp14="http://schemas.microsoft.com/office/word/2010/wordprocessingDrawing" xmlns:wp="http://schemas.openxmlformats.org/drawingml/2006/wordprocessingDrawing" xmlns:w10="urn:schemas-microsoft-com:office:word" xmlns:w="http://schemas.openxmlformats.org/wordprocessingml/2006/main" xmlns:w14="http://schemas.microsoft.com/office/word/2010/wordml" xmlns:wpg="http://schemas.microsoft.com/office/word/2010/wordprocessingGroup" xmlns:wpi="http://schemas.microsoft.com/office/word/2010/wordprocessingInk" xmlns:wne="http://schemas.microsoft.com/office/word/2006/wordml" xmlns:wps="http://schemas.microsoft.com/office/word/2010/wordprocessingShape" mc:Ignorable="w14 wp14">
   <w:numPicBullet w:numPicBulletId="0">
     <w:pict>
       <v:shapetype id="_x0000_t75" coordsize="21600,21600" o:spt="75" o:preferrelative="t" path="m@4@5l@4@11@9@11@9@5xe" filled="f" stroked="f">
@@ -7109,61 +7195,61 @@
         <v:path o:extrusionok="f" gradientshapeok="t" o:connecttype="rect"/>
         <o:lock v:ext="edit" aspectratio="t"/>
       </v:shapetype>
-      <v:shape id="_x0000_i1050" type="#_x0000_t75" style="width:.75pt;height:13.5pt;visibility:visible" o:bullet="t">
+      <v:shape id="_x0000_i1026" type="#_x0000_t75" style="width:.7pt;height:13.15pt;visibility:visible" o:bullet="t">
         <v:imagedata r:id="rId1" o:title=""/>
       </v:shape>
     </w:pict>
   </w:numPicBullet>
   <w:numPicBullet w:numPicBulletId="1">
     <w:pict>
-      <v:shape id="_x0000_i1051" type="#_x0000_t75" style="width:39pt;height:27pt;visibility:visible;mso-wrap-style:square" o:bullet="t">
+      <v:shape id="_x0000_i1027" type="#_x0000_t75" style="width:38.75pt;height:27pt;visibility:visible;mso-wrap-style:square" o:bullet="t">
         <v:imagedata r:id="rId2" o:title=""/>
       </v:shape>
     </w:pict>
   </w:numPicBullet>
   <w:numPicBullet w:numPicBulletId="2">
     <w:pict>
-      <v:shape id="_x0000_i1052" type="#_x0000_t75" style="width:39pt;height:27pt;visibility:visible;mso-wrap-style:square" o:bullet="t">
+      <v:shape id="_x0000_i1028" type="#_x0000_t75" style="width:38.75pt;height:27pt;visibility:visible;mso-wrap-style:square" o:bullet="t">
         <v:imagedata r:id="rId3" o:title=""/>
       </v:shape>
     </w:pict>
   </w:numPicBullet>
   <w:numPicBullet w:numPicBulletId="3">
     <w:pict>
-      <v:shape id="_x0000_i1053" type="#_x0000_t75" style="width:39pt;height:27pt;visibility:visible;mso-wrap-style:square" o:bullet="t">
+      <v:shape id="_x0000_i1029" type="#_x0000_t75" style="width:38.75pt;height:27pt;visibility:visible;mso-wrap-style:square" o:bullet="t">
         <v:imagedata r:id="rId4" o:title=""/>
       </v:shape>
     </w:pict>
   </w:numPicBullet>
   <w:numPicBullet w:numPicBulletId="4">
     <w:pict>
-      <v:shape id="_x0000_i1054" type="#_x0000_t75" style="width:39pt;height:27pt;visibility:visible;mso-wrap-style:square" o:bullet="t">
+      <v:shape id="_x0000_i1030" type="#_x0000_t75" style="width:38.75pt;height:27pt;visibility:visible;mso-wrap-style:square" o:bullet="t">
         <v:imagedata r:id="rId5" o:title=""/>
       </v:shape>
     </w:pict>
   </w:numPicBullet>
   <w:numPicBullet w:numPicBulletId="5">
     <w:pict>
-      <v:shape id="_x0000_i1055" type="#_x0000_t75" style="width:39pt;height:27pt;visibility:visible;mso-wrap-style:square" o:bullet="t">
+      <v:shape id="_x0000_i1031" type="#_x0000_t75" style="width:38.75pt;height:27pt;visibility:visible;mso-wrap-style:square" o:bullet="t">
         <v:imagedata r:id="rId6" o:title=""/>
       </v:shape>
     </w:pict>
   </w:numPicBullet>
   <w:numPicBullet w:numPicBulletId="6">
     <w:pict>
-      <v:shape id="_x0000_i1056" type="#_x0000_t75" style="width:39pt;height:24pt;visibility:visible;mso-wrap-style:square" o:bullet="t">
+      <v:shape id="_x0000_i1032" type="#_x0000_t75" style="width:38.75pt;height:24.25pt;visibility:visible;mso-wrap-style:square" o:bullet="t">
         <v:imagedata r:id="rId7" o:title=""/>
       </v:shape>
     </w:pict>
   </w:numPicBullet>
   <w:numPicBullet w:numPicBulletId="7">
     <w:pict>
-      <v:shape id="_x0000_i1057" type="#_x0000_t75" style="width:39pt;height:24pt;visibility:visible;mso-wrap-style:square" o:bullet="t">
+      <v:shape id="_x0000_i1033" type="#_x0000_t75" style="width:38.75pt;height:24.25pt;visibility:visible;mso-wrap-style:square" o:bullet="t">
         <v:imagedata r:id="rId8" o:title=""/>
       </v:shape>
     </w:pict>
   </w:numPicBullet>
-  <w:abstractNum w:abstractNumId="0" w15:restartNumberingAfterBreak="0">
+  <w:abstractNum w:abstractNumId="0">
     <w:nsid w:val="FFFFFF88"/>
     <w:multiLevelType w:val="singleLevel"/>
     <w:tmpl w:val="FCE8D65A"/>
@@ -7180,7 +7266,7 @@
       </w:pPr>
     </w:lvl>
   </w:abstractNum>
-  <w:abstractNum w:abstractNumId="1" w15:restartNumberingAfterBreak="0">
+  <w:abstractNum w:abstractNumId="1">
     <w:nsid w:val="FFFFFF89"/>
     <w:multiLevelType w:val="singleLevel"/>
     <w:tmpl w:val="B7E07A7E"/>
@@ -7201,7 +7287,7 @@
       </w:rPr>
     </w:lvl>
   </w:abstractNum>
-  <w:abstractNum w:abstractNumId="2" w15:restartNumberingAfterBreak="0">
+  <w:abstractNum w:abstractNumId="2">
     <w:nsid w:val="099708CF"/>
     <w:multiLevelType w:val="hybridMultilevel"/>
     <w:tmpl w:val="36385DA4"/>
@@ -7314,7 +7400,7 @@
       </w:rPr>
     </w:lvl>
   </w:abstractNum>
-  <w:abstractNum w:abstractNumId="3" w15:restartNumberingAfterBreak="0">
+  <w:abstractNum w:abstractNumId="3">
     <w:nsid w:val="0DA525DE"/>
     <w:multiLevelType w:val="hybridMultilevel"/>
     <w:tmpl w:val="5D7E22EA"/>
@@ -7426,7 +7512,7 @@
       </w:rPr>
     </w:lvl>
   </w:abstractNum>
-  <w:abstractNum w:abstractNumId="4" w15:restartNumberingAfterBreak="0">
+  <w:abstractNum w:abstractNumId="4">
     <w:nsid w:val="10751741"/>
     <w:multiLevelType w:val="hybridMultilevel"/>
     <w:tmpl w:val="864A4268"/>
@@ -7517,7 +7603,7 @@
       </w:pPr>
     </w:lvl>
   </w:abstractNum>
-  <w:abstractNum w:abstractNumId="5" w15:restartNumberingAfterBreak="0">
+  <w:abstractNum w:abstractNumId="5">
     <w:nsid w:val="15BE3EFB"/>
     <w:multiLevelType w:val="hybridMultilevel"/>
     <w:tmpl w:val="FB2C5958"/>
@@ -7630,7 +7716,7 @@
       </w:rPr>
     </w:lvl>
   </w:abstractNum>
-  <w:abstractNum w:abstractNumId="6" w15:restartNumberingAfterBreak="0">
+  <w:abstractNum w:abstractNumId="6">
     <w:nsid w:val="22FC4BF7"/>
     <w:multiLevelType w:val="hybridMultilevel"/>
     <w:tmpl w:val="8A5A2A2C"/>
@@ -7742,7 +7828,7 @@
       </w:rPr>
     </w:lvl>
   </w:abstractNum>
-  <w:abstractNum w:abstractNumId="7" w15:restartNumberingAfterBreak="0">
+  <w:abstractNum w:abstractNumId="7">
     <w:nsid w:val="2522455A"/>
     <w:multiLevelType w:val="hybridMultilevel"/>
     <w:tmpl w:val="5C2C68F0"/>
@@ -7854,7 +7940,7 @@
       </w:rPr>
     </w:lvl>
   </w:abstractNum>
-  <w:abstractNum w:abstractNumId="8" w15:restartNumberingAfterBreak="0">
+  <w:abstractNum w:abstractNumId="8">
     <w:nsid w:val="278F48C0"/>
     <w:multiLevelType w:val="hybridMultilevel"/>
     <w:tmpl w:val="DDC68820"/>
@@ -7966,7 +8052,7 @@
       </w:rPr>
     </w:lvl>
   </w:abstractNum>
-  <w:abstractNum w:abstractNumId="9" w15:restartNumberingAfterBreak="0">
+  <w:abstractNum w:abstractNumId="9">
     <w:nsid w:val="280221E3"/>
     <w:multiLevelType w:val="hybridMultilevel"/>
     <w:tmpl w:val="6EC6182A"/>
@@ -8052,7 +8138,7 @@
       </w:pPr>
     </w:lvl>
   </w:abstractNum>
-  <w:abstractNum w:abstractNumId="10" w15:restartNumberingAfterBreak="0">
+  <w:abstractNum w:abstractNumId="10">
     <w:nsid w:val="2B452763"/>
     <w:multiLevelType w:val="hybridMultilevel"/>
     <w:tmpl w:val="05F0335A"/>
@@ -8164,7 +8250,7 @@
       </w:rPr>
     </w:lvl>
   </w:abstractNum>
-  <w:abstractNum w:abstractNumId="11" w15:restartNumberingAfterBreak="0">
+  <w:abstractNum w:abstractNumId="11">
     <w:nsid w:val="46991986"/>
     <w:multiLevelType w:val="hybridMultilevel"/>
     <w:tmpl w:val="FC54EB46"/>
@@ -8277,7 +8363,7 @@
       </w:rPr>
     </w:lvl>
   </w:abstractNum>
-  <w:abstractNum w:abstractNumId="12" w15:restartNumberingAfterBreak="0">
+  <w:abstractNum w:abstractNumId="12">
     <w:nsid w:val="4A1003AA"/>
     <w:multiLevelType w:val="hybridMultilevel"/>
     <w:tmpl w:val="46F23C16"/>
@@ -8389,7 +8475,7 @@
       </w:rPr>
     </w:lvl>
   </w:abstractNum>
-  <w:abstractNum w:abstractNumId="13" w15:restartNumberingAfterBreak="0">
+  <w:abstractNum w:abstractNumId="13">
     <w:nsid w:val="598642C5"/>
     <w:multiLevelType w:val="hybridMultilevel"/>
     <w:tmpl w:val="1EC24B82"/>
@@ -8502,7 +8588,7 @@
       </w:rPr>
     </w:lvl>
   </w:abstractNum>
-  <w:abstractNum w:abstractNumId="14" w15:restartNumberingAfterBreak="0">
+  <w:abstractNum w:abstractNumId="14">
     <w:nsid w:val="5BE81187"/>
     <w:multiLevelType w:val="hybridMultilevel"/>
     <w:tmpl w:val="B1D23140"/>
@@ -8614,7 +8700,7 @@
       </w:rPr>
     </w:lvl>
   </w:abstractNum>
-  <w:abstractNum w:abstractNumId="15" w15:restartNumberingAfterBreak="0">
+  <w:abstractNum w:abstractNumId="15">
     <w:nsid w:val="67E455CB"/>
     <w:multiLevelType w:val="hybridMultilevel"/>
     <w:tmpl w:val="E7042D1C"/>
@@ -8726,7 +8812,7 @@
       </w:rPr>
     </w:lvl>
   </w:abstractNum>
-  <w:abstractNum w:abstractNumId="16" w15:restartNumberingAfterBreak="0">
+  <w:abstractNum w:abstractNumId="16">
     <w:nsid w:val="6AE22313"/>
     <w:multiLevelType w:val="hybridMultilevel"/>
     <w:tmpl w:val="5A44588A"/>
@@ -8812,7 +8898,7 @@
       </w:pPr>
     </w:lvl>
   </w:abstractNum>
-  <w:abstractNum w:abstractNumId="17" w15:restartNumberingAfterBreak="0">
+  <w:abstractNum w:abstractNumId="17">
     <w:nsid w:val="6F6F4059"/>
     <w:multiLevelType w:val="hybridMultilevel"/>
     <w:tmpl w:val="81AE536E"/>
@@ -8924,7 +9010,7 @@
       </w:rPr>
     </w:lvl>
   </w:abstractNum>
-  <w:abstractNum w:abstractNumId="18" w15:restartNumberingAfterBreak="0">
+  <w:abstractNum w:abstractNumId="18">
     <w:nsid w:val="729B069C"/>
     <w:multiLevelType w:val="hybridMultilevel"/>
     <w:tmpl w:val="F1E458B2"/>
@@ -9037,7 +9123,7 @@
       </w:rPr>
     </w:lvl>
   </w:abstractNum>
-  <w:abstractNum w:abstractNumId="19" w15:restartNumberingAfterBreak="0">
+  <w:abstractNum w:abstractNumId="19">
     <w:nsid w:val="79981F43"/>
     <w:multiLevelType w:val="hybridMultilevel"/>
     <w:tmpl w:val="1638E3B8"/>
@@ -9192,7 +9278,7 @@
 </file>
 
 <file path=word/styles.xml><?xml version="1.0" encoding="utf-8"?>
-<w:styles xmlns:mc="http://schemas.openxmlformats.org/markup-compatibility/2006" xmlns:r="http://schemas.openxmlformats.org/officeDocument/2006/relationships" xmlns:w="http://schemas.openxmlformats.org/wordprocessingml/2006/main" xmlns:w14="http://schemas.microsoft.com/office/word/2010/wordml" xmlns:w15="http://schemas.microsoft.com/office/word/2012/wordml" xmlns:w16se="http://schemas.microsoft.com/office/word/2015/wordml/symex" mc:Ignorable="w14 w15 w16se">
+<w:styles xmlns:mc="http://schemas.openxmlformats.org/markup-compatibility/2006" xmlns:r="http://schemas.openxmlformats.org/officeDocument/2006/relationships" xmlns:w="http://schemas.openxmlformats.org/wordprocessingml/2006/main" xmlns:w14="http://schemas.microsoft.com/office/word/2010/wordml" mc:Ignorable="w14">
   <w:docDefaults>
     <w:rPrDefault>
       <w:rPr>
@@ -9204,353 +9290,135 @@
     </w:rPrDefault>
     <w:pPrDefault/>
   </w:docDefaults>
-  <w:latentStyles w:defLockedState="0" w:defUIPriority="0" w:defSemiHidden="0" w:defUnhideWhenUsed="0" w:defQFormat="0" w:count="371">
-    <w:lsdException w:name="Normal" w:qFormat="1"/>
-    <w:lsdException w:name="heading 3" w:semiHidden="1" w:unhideWhenUsed="1"/>
-    <w:lsdException w:name="heading 4" w:semiHidden="1" w:unhideWhenUsed="1"/>
-    <w:lsdException w:name="heading 5" w:semiHidden="1" w:unhideWhenUsed="1"/>
-    <w:lsdException w:name="heading 6" w:semiHidden="1" w:unhideWhenUsed="1"/>
-    <w:lsdException w:name="heading 7" w:semiHidden="1" w:unhideWhenUsed="1"/>
-    <w:lsdException w:name="heading 8" w:semiHidden="1" w:unhideWhenUsed="1"/>
-    <w:lsdException w:name="heading 9" w:semiHidden="1" w:unhideWhenUsed="1"/>
-    <w:lsdException w:name="index 1" w:semiHidden="1" w:unhideWhenUsed="1"/>
-    <w:lsdException w:name="index 2" w:semiHidden="1" w:unhideWhenUsed="1"/>
-    <w:lsdException w:name="index 3" w:semiHidden="1" w:unhideWhenUsed="1"/>
-    <w:lsdException w:name="index 4" w:semiHidden="1" w:unhideWhenUsed="1"/>
-    <w:lsdException w:name="index 5" w:semiHidden="1" w:unhideWhenUsed="1"/>
-    <w:lsdException w:name="index 6" w:semiHidden="1" w:unhideWhenUsed="1"/>
-    <w:lsdException w:name="index 7" w:semiHidden="1" w:unhideWhenUsed="1"/>
-    <w:lsdException w:name="index 8" w:semiHidden="1" w:unhideWhenUsed="1"/>
-    <w:lsdException w:name="index 9" w:semiHidden="1" w:unhideWhenUsed="1"/>
-    <w:lsdException w:name="toc 1" w:semiHidden="1" w:unhideWhenUsed="1"/>
-    <w:lsdException w:name="toc 2" w:semiHidden="1" w:unhideWhenUsed="1"/>
-    <w:lsdException w:name="toc 3" w:semiHidden="1" w:unhideWhenUsed="1"/>
-    <w:lsdException w:name="toc 4" w:semiHidden="1" w:unhideWhenUsed="1"/>
-    <w:lsdException w:name="toc 5" w:semiHidden="1" w:unhideWhenUsed="1"/>
-    <w:lsdException w:name="toc 6" w:semiHidden="1" w:unhideWhenUsed="1"/>
-    <w:lsdException w:name="toc 7" w:semiHidden="1" w:unhideWhenUsed="1"/>
-    <w:lsdException w:name="toc 8" w:semiHidden="1" w:unhideWhenUsed="1"/>
-    <w:lsdException w:name="toc 9" w:semiHidden="1" w:unhideWhenUsed="1"/>
-    <w:lsdException w:name="Normal Indent" w:semiHidden="1" w:unhideWhenUsed="1"/>
-    <w:lsdException w:name="footnote text" w:semiHidden="1" w:unhideWhenUsed="1"/>
-    <w:lsdException w:name="annotation text" w:semiHidden="1" w:unhideWhenUsed="1"/>
-    <w:lsdException w:name="header" w:semiHidden="1" w:unhideWhenUsed="1"/>
-    <w:lsdException w:name="footer" w:semiHidden="1" w:uiPriority="99" w:unhideWhenUsed="1"/>
-    <w:lsdException w:name="index heading" w:semiHidden="1" w:unhideWhenUsed="1"/>
-    <w:lsdException w:name="caption" w:semiHidden="1" w:unhideWhenUsed="1"/>
-    <w:lsdException w:name="table of figures" w:semiHidden="1" w:unhideWhenUsed="1"/>
-    <w:lsdException w:name="envelope address" w:semiHidden="1" w:unhideWhenUsed="1"/>
-    <w:lsdException w:name="envelope return" w:semiHidden="1" w:unhideWhenUsed="1"/>
-    <w:lsdException w:name="footnote reference" w:semiHidden="1" w:unhideWhenUsed="1"/>
-    <w:lsdException w:name="annotation reference" w:semiHidden="1" w:unhideWhenUsed="1"/>
-    <w:lsdException w:name="line number" w:semiHidden="1" w:unhideWhenUsed="1"/>
-    <w:lsdException w:name="page number" w:semiHidden="1" w:unhideWhenUsed="1"/>
-    <w:lsdException w:name="endnote reference" w:semiHidden="1" w:unhideWhenUsed="1"/>
-    <w:lsdException w:name="endnote text" w:semiHidden="1" w:unhideWhenUsed="1"/>
-    <w:lsdException w:name="table of authorities" w:semiHidden="1" w:unhideWhenUsed="1"/>
-    <w:lsdException w:name="toa heading" w:semiHidden="1" w:unhideWhenUsed="1"/>
-    <w:lsdException w:name="List" w:semiHidden="1" w:unhideWhenUsed="1"/>
-    <w:lsdException w:name="List Bullet" w:uiPriority="99"/>
-    <w:lsdException w:name="List 2" w:semiHidden="1" w:unhideWhenUsed="1"/>
-    <w:lsdException w:name="List 3" w:semiHidden="1" w:unhideWhenUsed="1"/>
-    <w:lsdException w:name="List 4" w:semiHidden="1" w:unhideWhenUsed="1"/>
-    <w:lsdException w:name="List 5" w:semiHidden="1" w:unhideWhenUsed="1"/>
-    <w:lsdException w:name="List Bullet 2" w:semiHidden="1" w:unhideWhenUsed="1"/>
-    <w:lsdException w:name="List Bullet 3" w:semiHidden="1" w:unhideWhenUsed="1"/>
-    <w:lsdException w:name="List Bullet 4" w:semiHidden="1" w:unhideWhenUsed="1"/>
-    <w:lsdException w:name="List Bullet 5" w:semiHidden="1" w:unhideWhenUsed="1"/>
-    <w:lsdException w:name="List Number 2" w:semiHidden="1" w:unhideWhenUsed="1"/>
-    <w:lsdException w:name="List Number 3" w:semiHidden="1" w:unhideWhenUsed="1"/>
-    <w:lsdException w:name="List Number 4" w:semiHidden="1" w:unhideWhenUsed="1"/>
-    <w:lsdException w:name="List Number 5" w:semiHidden="1" w:unhideWhenUsed="1"/>
-    <w:lsdException w:name="Closing" w:semiHidden="1" w:unhideWhenUsed="1"/>
-    <w:lsdException w:name="Signature" w:semiHidden="1" w:unhideWhenUsed="1"/>
-    <w:lsdException w:name="Default Paragraph Font" w:semiHidden="1" w:unhideWhenUsed="1"/>
-    <w:lsdException w:name="Body Text" w:semiHidden="1" w:unhideWhenUsed="1"/>
-    <w:lsdException w:name="Body Text Indent" w:semiHidden="1" w:unhideWhenUsed="1"/>
-    <w:lsdException w:name="List Continue" w:semiHidden="1" w:unhideWhenUsed="1"/>
-    <w:lsdException w:name="List Continue 2" w:semiHidden="1" w:unhideWhenUsed="1"/>
-    <w:lsdException w:name="Salutation" w:semiHidden="1" w:unhideWhenUsed="1"/>
-    <w:lsdException w:name="Date" w:semiHidden="1" w:unhideWhenUsed="1"/>
-    <w:lsdException w:name="Body Text First Indent" w:semiHidden="1" w:unhideWhenUsed="1"/>
-    <w:lsdException w:name="Body Text First Indent 2" w:semiHidden="1" w:unhideWhenUsed="1"/>
-    <w:lsdException w:name="Note Heading" w:semiHidden="1" w:unhideWhenUsed="1"/>
-    <w:lsdException w:name="Body Text 2" w:semiHidden="1" w:unhideWhenUsed="1"/>
-    <w:lsdException w:name="Body Text 3" w:semiHidden="1" w:unhideWhenUsed="1"/>
-    <w:lsdException w:name="Body Text Indent 2" w:semiHidden="1" w:unhideWhenUsed="1"/>
-    <w:lsdException w:name="Body Text Indent 3" w:semiHidden="1" w:unhideWhenUsed="1"/>
-    <w:lsdException w:name="Block Text" w:semiHidden="1" w:unhideWhenUsed="1"/>
-    <w:lsdException w:name="Hyperlink" w:semiHidden="1" w:unhideWhenUsed="1"/>
-    <w:lsdException w:name="FollowedHyperlink" w:semiHidden="1" w:unhideWhenUsed="1"/>
-    <w:lsdException w:name="Document Map" w:semiHidden="1" w:unhideWhenUsed="1"/>
-    <w:lsdException w:name="Plain Text" w:semiHidden="1" w:unhideWhenUsed="1"/>
-    <w:lsdException w:name="E-mail Signature" w:semiHidden="1" w:unhideWhenUsed="1"/>
-    <w:lsdException w:name="HTML Top of Form" w:semiHidden="1" w:unhideWhenUsed="1"/>
-    <w:lsdException w:name="HTML Bottom of Form" w:semiHidden="1" w:unhideWhenUsed="1"/>
-    <w:lsdException w:name="Normal (Web)" w:semiHidden="1" w:unhideWhenUsed="1"/>
-    <w:lsdException w:name="HTML Acronym" w:semiHidden="1" w:unhideWhenUsed="1"/>
-    <w:lsdException w:name="HTML Address" w:semiHidden="1" w:unhideWhenUsed="1"/>
-    <w:lsdException w:name="HTML Cite" w:semiHidden="1" w:unhideWhenUsed="1"/>
-    <w:lsdException w:name="HTML Code" w:semiHidden="1" w:unhideWhenUsed="1"/>
-    <w:lsdException w:name="HTML Definition" w:semiHidden="1" w:unhideWhenUsed="1"/>
-    <w:lsdException w:name="HTML Keyboard" w:semiHidden="1" w:unhideWhenUsed="1"/>
-    <w:lsdException w:name="HTML Preformatted" w:semiHidden="1" w:unhideWhenUsed="1"/>
-    <w:lsdException w:name="HTML Sample" w:semiHidden="1" w:unhideWhenUsed="1"/>
-    <w:lsdException w:name="HTML Typewriter" w:semiHidden="1" w:unhideWhenUsed="1"/>
-    <w:lsdException w:name="HTML Variable" w:semiHidden="1" w:unhideWhenUsed="1"/>
-    <w:lsdException w:name="Normal Table" w:semiHidden="1" w:unhideWhenUsed="1"/>
-    <w:lsdException w:name="annotation subject" w:semiHidden="1" w:unhideWhenUsed="1"/>
-    <w:lsdException w:name="No List" w:semiHidden="1" w:unhideWhenUsed="1"/>
-    <w:lsdException w:name="Outline List 1" w:semiHidden="1" w:unhideWhenUsed="1"/>
-    <w:lsdException w:name="Outline List 2" w:semiHidden="1" w:unhideWhenUsed="1"/>
-    <w:lsdException w:name="Outline List 3" w:semiHidden="1" w:unhideWhenUsed="1"/>
-    <w:lsdException w:name="Table Simple 1" w:semiHidden="1" w:unhideWhenUsed="1"/>
-    <w:lsdException w:name="Table Simple 2" w:semiHidden="1" w:unhideWhenUsed="1"/>
-    <w:lsdException w:name="Table Simple 3" w:semiHidden="1" w:unhideWhenUsed="1"/>
-    <w:lsdException w:name="Table Classic 1" w:semiHidden="1" w:unhideWhenUsed="1"/>
-    <w:lsdException w:name="Table Classic 2" w:semiHidden="1" w:unhideWhenUsed="1"/>
-    <w:lsdException w:name="Table Classic 3" w:semiHidden="1" w:unhideWhenUsed="1"/>
-    <w:lsdException w:name="Table Classic 4" w:semiHidden="1" w:unhideWhenUsed="1"/>
-    <w:lsdException w:name="Table Colorful 1" w:semiHidden="1" w:unhideWhenUsed="1"/>
-    <w:lsdException w:name="Table Colorful 2" w:semiHidden="1" w:unhideWhenUsed="1"/>
-    <w:lsdException w:name="Table Colorful 3" w:semiHidden="1" w:unhideWhenUsed="1"/>
-    <w:lsdException w:name="Table Columns 1" w:semiHidden="1" w:unhideWhenUsed="1"/>
-    <w:lsdException w:name="Table Columns 2" w:semiHidden="1" w:unhideWhenUsed="1"/>
-    <w:lsdException w:name="Table Columns 3" w:semiHidden="1" w:unhideWhenUsed="1"/>
-    <w:lsdException w:name="Table Columns 4" w:semiHidden="1" w:unhideWhenUsed="1"/>
-    <w:lsdException w:name="Table Columns 5" w:semiHidden="1" w:unhideWhenUsed="1"/>
-    <w:lsdException w:name="Table Grid 1" w:semiHidden="1" w:unhideWhenUsed="1"/>
-    <w:lsdException w:name="Table Grid 2" w:semiHidden="1" w:unhideWhenUsed="1"/>
-    <w:lsdException w:name="Table Grid 3" w:semiHidden="1" w:unhideWhenUsed="1"/>
-    <w:lsdException w:name="Table Grid 4" w:semiHidden="1" w:unhideWhenUsed="1"/>
-    <w:lsdException w:name="Table Grid 5" w:semiHidden="1" w:unhideWhenUsed="1"/>
-    <w:lsdException w:name="Table Grid 6" w:semiHidden="1" w:unhideWhenUsed="1"/>
-    <w:lsdException w:name="Table Grid 7" w:semiHidden="1" w:unhideWhenUsed="1"/>
-    <w:lsdException w:name="Table Grid 8" w:semiHidden="1" w:unhideWhenUsed="1"/>
-    <w:lsdException w:name="Table List 1" w:semiHidden="1" w:unhideWhenUsed="1"/>
-    <w:lsdException w:name="Table List 2" w:semiHidden="1" w:unhideWhenUsed="1"/>
-    <w:lsdException w:name="Table List 3" w:semiHidden="1" w:unhideWhenUsed="1"/>
-    <w:lsdException w:name="Table List 4" w:semiHidden="1" w:unhideWhenUsed="1"/>
-    <w:lsdException w:name="Table List 5" w:semiHidden="1" w:unhideWhenUsed="1"/>
-    <w:lsdException w:name="Table List 6" w:semiHidden="1" w:unhideWhenUsed="1"/>
-    <w:lsdException w:name="Table List 7" w:semiHidden="1" w:unhideWhenUsed="1"/>
-    <w:lsdException w:name="Table List 8" w:semiHidden="1" w:unhideWhenUsed="1"/>
-    <w:lsdException w:name="Table 3D effects 1" w:semiHidden="1" w:unhideWhenUsed="1"/>
-    <w:lsdException w:name="Table 3D effects 2" w:semiHidden="1" w:unhideWhenUsed="1"/>
-    <w:lsdException w:name="Table 3D effects 3" w:semiHidden="1" w:unhideWhenUsed="1"/>
-    <w:lsdException w:name="Table Contemporary" w:semiHidden="1" w:unhideWhenUsed="1"/>
-    <w:lsdException w:name="Table Elegant" w:semiHidden="1" w:unhideWhenUsed="1"/>
-    <w:lsdException w:name="Table Professional" w:semiHidden="1" w:unhideWhenUsed="1"/>
-    <w:lsdException w:name="Table Subtle 1" w:semiHidden="1" w:unhideWhenUsed="1"/>
-    <w:lsdException w:name="Table Subtle 2" w:semiHidden="1" w:unhideWhenUsed="1"/>
-    <w:lsdException w:name="Table Web 1" w:semiHidden="1" w:unhideWhenUsed="1"/>
-    <w:lsdException w:name="Table Web 2" w:semiHidden="1" w:unhideWhenUsed="1"/>
-    <w:lsdException w:name="Table Web 3" w:semiHidden="1" w:unhideWhenUsed="1"/>
-    <w:lsdException w:name="Table Theme" w:semiHidden="1" w:unhideWhenUsed="1"/>
-    <w:lsdException w:name="Light Shading"/>
-    <w:lsdException w:name="Light List"/>
-    <w:lsdException w:name="Light Grid"/>
-    <w:lsdException w:name="Medium Shading 1"/>
-    <w:lsdException w:name="Medium Shading 2"/>
-    <w:lsdException w:name="Medium List 1"/>
-    <w:lsdException w:name="Medium List 2"/>
-    <w:lsdException w:name="Medium Grid 1"/>
-    <w:lsdException w:name="Medium Grid 2"/>
-    <w:lsdException w:name="Medium Grid 3"/>
-    <w:lsdException w:name="Dark List"/>
-    <w:lsdException w:name="Colorful Shading"/>
-    <w:lsdException w:name="Colorful List"/>
-    <w:lsdException w:name="Colorful Grid"/>
-    <w:lsdException w:name="Light Shading Accent 1"/>
-    <w:lsdException w:name="Light List Accent 1"/>
-    <w:lsdException w:name="Light Grid Accent 1"/>
-    <w:lsdException w:name="Medium Shading 1 Accent 1"/>
-    <w:lsdException w:name="Medium Shading 2 Accent 1"/>
-    <w:lsdException w:name="Medium List 1 Accent 1"/>
-    <w:lsdException w:name="Revision" w:semiHidden="1"/>
-    <w:lsdException w:name="List Paragraph" w:uiPriority="34" w:qFormat="1"/>
-    <w:lsdException w:name="Medium List 2 Accent 1"/>
-    <w:lsdException w:name="Medium Grid 1 Accent 1"/>
-    <w:lsdException w:name="Medium Grid 2 Accent 1"/>
-    <w:lsdException w:name="Medium Grid 3 Accent 1"/>
-    <w:lsdException w:name="Dark List Accent 1"/>
-    <w:lsdException w:name="Colorful Shading Accent 1"/>
-    <w:lsdException w:name="Colorful List Accent 1"/>
-    <w:lsdException w:name="Colorful Grid Accent 1"/>
-    <w:lsdException w:name="Light Shading Accent 2"/>
-    <w:lsdException w:name="Light List Accent 2"/>
-    <w:lsdException w:name="Light Grid Accent 2"/>
-    <w:lsdException w:name="Medium Shading 1 Accent 2"/>
-    <w:lsdException w:name="Medium Shading 2 Accent 2"/>
-    <w:lsdException w:name="Medium List 1 Accent 2"/>
-    <w:lsdException w:name="Medium List 2 Accent 2"/>
-    <w:lsdException w:name="Medium Grid 1 Accent 2"/>
-    <w:lsdException w:name="Medium Grid 2 Accent 2"/>
-    <w:lsdException w:name="Medium Grid 3 Accent 2"/>
-    <w:lsdException w:name="Dark List Accent 2"/>
-    <w:lsdException w:name="Colorful Shading Accent 2"/>
-    <w:lsdException w:name="Colorful List Accent 2"/>
-    <w:lsdException w:name="Colorful Grid Accent 2"/>
-    <w:lsdException w:name="Light Shading Accent 3"/>
-    <w:lsdException w:name="Light List Accent 3"/>
-    <w:lsdException w:name="Light Grid Accent 3"/>
-    <w:lsdException w:name="Medium Shading 1 Accent 3"/>
-    <w:lsdException w:name="Medium Shading 2 Accent 3"/>
-    <w:lsdException w:name="Medium List 1 Accent 3"/>
-    <w:lsdException w:name="Medium List 2 Accent 3"/>
-    <w:lsdException w:name="Medium Grid 1 Accent 3"/>
-    <w:lsdException w:name="Medium Grid 2 Accent 3"/>
-    <w:lsdException w:name="Medium Grid 3 Accent 3"/>
-    <w:lsdException w:name="Dark List Accent 3"/>
-    <w:lsdException w:name="Colorful Shading Accent 3"/>
-    <w:lsdException w:name="Colorful List Accent 3"/>
-    <w:lsdException w:name="Colorful Grid Accent 3"/>
-    <w:lsdException w:name="Light Shading Accent 4"/>
-    <w:lsdException w:name="Light List Accent 4"/>
-    <w:lsdException w:name="Light Grid Accent 4"/>
-    <w:lsdException w:name="Medium Shading 1 Accent 4"/>
-    <w:lsdException w:name="Medium Shading 2 Accent 4"/>
-    <w:lsdException w:name="Medium List 1 Accent 4"/>
-    <w:lsdException w:name="Medium List 2 Accent 4"/>
-    <w:lsdException w:name="Medium Grid 1 Accent 4"/>
-    <w:lsdException w:name="Medium Grid 2 Accent 4"/>
-    <w:lsdException w:name="Medium Grid 3 Accent 4"/>
-    <w:lsdException w:name="Dark List Accent 4"/>
-    <w:lsdException w:name="Colorful Shading Accent 4"/>
-    <w:lsdException w:name="Colorful List Accent 4"/>
-    <w:lsdException w:name="Colorful Grid Accent 4"/>
-    <w:lsdException w:name="Light Shading Accent 5"/>
-    <w:lsdException w:name="Light List Accent 5"/>
-    <w:lsdException w:name="Light Grid Accent 5"/>
-    <w:lsdException w:name="Medium Shading 1 Accent 5"/>
-    <w:lsdException w:name="Medium Shading 2 Accent 5"/>
-    <w:lsdException w:name="Medium List 1 Accent 5"/>
-    <w:lsdException w:name="Medium List 2 Accent 5"/>
-    <w:lsdException w:name="Medium Grid 1 Accent 5"/>
-    <w:lsdException w:name="Medium Grid 2 Accent 5"/>
-    <w:lsdException w:name="Medium Grid 3 Accent 5"/>
-    <w:lsdException w:name="Dark List Accent 5"/>
-    <w:lsdException w:name="Colorful Shading Accent 5"/>
-    <w:lsdException w:name="Colorful List Accent 5"/>
-    <w:lsdException w:name="Colorful Grid Accent 5"/>
-    <w:lsdException w:name="Light Shading Accent 6"/>
-    <w:lsdException w:name="Light List Accent 6"/>
-    <w:lsdException w:name="Light Grid Accent 6"/>
-    <w:lsdException w:name="Medium Shading 1 Accent 6"/>
-    <w:lsdException w:name="Medium Shading 2 Accent 6"/>
-    <w:lsdException w:name="Medium List 1 Accent 6"/>
-    <w:lsdException w:name="Medium List 2 Accent 6"/>
-    <w:lsdException w:name="Medium Grid 1 Accent 6"/>
-    <w:lsdException w:name="Medium Grid 2 Accent 6"/>
-    <w:lsdException w:name="Medium Grid 3 Accent 6"/>
-    <w:lsdException w:name="Dark List Accent 6"/>
-    <w:lsdException w:name="Colorful Shading Accent 6"/>
-    <w:lsdException w:name="Colorful List Accent 6"/>
-    <w:lsdException w:name="Colorful Grid Accent 6"/>
-    <w:lsdException w:name="Plain Table 1" w:uiPriority="41"/>
-    <w:lsdException w:name="Plain Table 2" w:uiPriority="42"/>
-    <w:lsdException w:name="Plain Table 3" w:uiPriority="43"/>
-    <w:lsdException w:name="Plain Table 4" w:uiPriority="44"/>
-    <w:lsdException w:name="Plain Table 5" w:uiPriority="45"/>
-    <w:lsdException w:name="Grid Table Light" w:uiPriority="40"/>
-    <w:lsdException w:name="Grid Table 1 Light" w:uiPriority="46"/>
-    <w:lsdException w:name="Grid Table 2" w:uiPriority="47"/>
-    <w:lsdException w:name="Grid Table 3" w:uiPriority="48"/>
-    <w:lsdException w:name="Grid Table 4" w:uiPriority="49"/>
-    <w:lsdException w:name="Grid Table 5 Dark" w:uiPriority="50"/>
-    <w:lsdException w:name="Grid Table 6 Colorful" w:uiPriority="51"/>
-    <w:lsdException w:name="Grid Table 7 Colorful" w:uiPriority="52"/>
-    <w:lsdException w:name="Grid Table 1 Light Accent 1" w:uiPriority="46"/>
-    <w:lsdException w:name="Grid Table 2 Accent 1" w:uiPriority="47"/>
-    <w:lsdException w:name="Grid Table 3 Accent 1" w:uiPriority="48"/>
-    <w:lsdException w:name="Grid Table 4 Accent 1" w:uiPriority="49"/>
-    <w:lsdException w:name="Grid Table 5 Dark Accent 1" w:uiPriority="50"/>
-    <w:lsdException w:name="Grid Table 6 Colorful Accent 1" w:uiPriority="51"/>
-    <w:lsdException w:name="Grid Table 7 Colorful Accent 1" w:uiPriority="52"/>
-    <w:lsdException w:name="Grid Table 1 Light Accent 2" w:uiPriority="46"/>
-    <w:lsdException w:name="Grid Table 2 Accent 2" w:uiPriority="47"/>
-    <w:lsdException w:name="Grid Table 3 Accent 2" w:uiPriority="48"/>
-    <w:lsdException w:name="Grid Table 4 Accent 2" w:uiPriority="49"/>
-    <w:lsdException w:name="Grid Table 5 Dark Accent 2" w:uiPriority="50"/>
-    <w:lsdException w:name="Grid Table 6 Colorful Accent 2" w:uiPriority="51"/>
-    <w:lsdException w:name="Grid Table 7 Colorful Accent 2" w:uiPriority="52"/>
-    <w:lsdException w:name="Grid Table 1 Light Accent 3" w:uiPriority="46"/>
-    <w:lsdException w:name="Grid Table 2 Accent 3" w:uiPriority="47"/>
-    <w:lsdException w:name="Grid Table 3 Accent 3" w:uiPriority="48"/>
-    <w:lsdException w:name="Grid Table 4 Accent 3" w:uiPriority="49"/>
-    <w:lsdException w:name="Grid Table 5 Dark Accent 3" w:uiPriority="50"/>
-    <w:lsdException w:name="Grid Table 6 Colorful Accent 3" w:uiPriority="51"/>
-    <w:lsdException w:name="Grid Table 7 Colorful Accent 3" w:uiPriority="52"/>
-    <w:lsdException w:name="Grid Table 1 Light Accent 4" w:uiPriority="46"/>
-    <w:lsdException w:name="Grid Table 2 Accent 4" w:uiPriority="47"/>
-    <w:lsdException w:name="Grid Table 3 Accent 4" w:uiPriority="48"/>
-    <w:lsdException w:name="Grid Table 4 Accent 4" w:uiPriority="49"/>
-    <w:lsdException w:name="Grid Table 5 Dark Accent 4" w:uiPriority="50"/>
-    <w:lsdException w:name="Grid Table 6 Colorful Accent 4" w:uiPriority="51"/>
-    <w:lsdException w:name="Grid Table 7 Colorful Accent 4" w:uiPriority="52"/>
-    <w:lsdException w:name="Grid Table 1 Light Accent 5" w:uiPriority="46"/>
-    <w:lsdException w:name="Grid Table 2 Accent 5" w:uiPriority="47"/>
-    <w:lsdException w:name="Grid Table 3 Accent 5" w:uiPriority="48"/>
-    <w:lsdException w:name="Grid Table 4 Accent 5" w:uiPriority="49"/>
-    <w:lsdException w:name="Grid Table 5 Dark Accent 5" w:uiPriority="50"/>
-    <w:lsdException w:name="Grid Table 6 Colorful Accent 5" w:uiPriority="51"/>
-    <w:lsdException w:name="Grid Table 7 Colorful Accent 5" w:uiPriority="52"/>
-    <w:lsdException w:name="Grid Table 1 Light Accent 6" w:uiPriority="46"/>
-    <w:lsdException w:name="Grid Table 2 Accent 6" w:uiPriority="47"/>
-    <w:lsdException w:name="Grid Table 3 Accent 6" w:uiPriority="48"/>
-    <w:lsdException w:name="Grid Table 4 Accent 6" w:uiPriority="49"/>
-    <w:lsdException w:name="Grid Table 5 Dark Accent 6" w:uiPriority="50"/>
-    <w:lsdException w:name="Grid Table 6 Colorful Accent 6" w:uiPriority="51"/>
-    <w:lsdException w:name="Grid Table 7 Colorful Accent 6" w:uiPriority="52"/>
-    <w:lsdException w:name="List Table 1 Light" w:uiPriority="46"/>
-    <w:lsdException w:name="List Table 2" w:uiPriority="47"/>
-    <w:lsdException w:name="List Table 3" w:uiPriority="48"/>
-    <w:lsdException w:name="List Table 4" w:uiPriority="49"/>
-    <w:lsdException w:name="List Table 5 Dark" w:uiPriority="50"/>
-    <w:lsdException w:name="List Table 6 Colorful" w:uiPriority="51"/>
-    <w:lsdException w:name="List Table 7 Colorful" w:uiPriority="52"/>
-    <w:lsdException w:name="List Table 1 Light Accent 1" w:uiPriority="46"/>
-    <w:lsdException w:name="List Table 2 Accent 1" w:uiPriority="47"/>
-    <w:lsdException w:name="List Table 3 Accent 1" w:uiPriority="48"/>
-    <w:lsdException w:name="List Table 4 Accent 1" w:uiPriority="49"/>
-    <w:lsdException w:name="List Table 5 Dark Accent 1" w:uiPriority="50"/>
-    <w:lsdException w:name="List Table 6 Colorful Accent 1" w:uiPriority="51"/>
-    <w:lsdException w:name="List Table 7 Colorful Accent 1" w:uiPriority="52"/>
-    <w:lsdException w:name="List Table 1 Light Accent 2" w:uiPriority="46"/>
-    <w:lsdException w:name="List Table 2 Accent 2" w:uiPriority="47"/>
-    <w:lsdException w:name="List Table 3 Accent 2" w:uiPriority="48"/>
-    <w:lsdException w:name="List Table 4 Accent 2" w:uiPriority="49"/>
-    <w:lsdException w:name="List Table 5 Dark Accent 2" w:uiPriority="50"/>
-    <w:lsdException w:name="List Table 6 Colorful Accent 2" w:uiPriority="51"/>
-    <w:lsdException w:name="List Table 7 Colorful Accent 2" w:uiPriority="52"/>
-    <w:lsdException w:name="List Table 1 Light Accent 3" w:uiPriority="46"/>
-    <w:lsdException w:name="List Table 2 Accent 3" w:uiPriority="47"/>
-    <w:lsdException w:name="List Table 3 Accent 3" w:uiPriority="48"/>
-    <w:lsdException w:name="List Table 4 Accent 3" w:uiPriority="49"/>
-    <w:lsdException w:name="List Table 5 Dark Accent 3" w:uiPriority="50"/>
-    <w:lsdException w:name="List Table 6 Colorful Accent 3" w:uiPriority="51"/>
-    <w:lsdException w:name="List Table 7 Colorful Accent 3" w:uiPriority="52"/>
-    <w:lsdException w:name="List Table 1 Light Accent 4" w:uiPriority="46"/>
-    <w:lsdException w:name="List Table 2 Accent 4" w:uiPriority="47"/>
-    <w:lsdException w:name="List Table 3 Accent 4" w:uiPriority="48"/>
-    <w:lsdException w:name="List Table 4 Accent 4" w:uiPriority="49"/>
-    <w:lsdException w:name="List Table 5 Dark Accent 4" w:uiPriority="50"/>
-    <w:lsdException w:name="List Table 6 Colorful Accent 4" w:uiPriority="51"/>
-    <w:lsdException w:name="List Table 7 Colorful Accent 4" w:uiPriority="52"/>
-    <w:lsdException w:name="List Table 1 Light Accent 5" w:uiPriority="46"/>
-    <w:lsdException w:name="List Table 2 Accent 5" w:uiPriority="47"/>
-    <w:lsdException w:name="List Table 3 Accent 5" w:uiPriority="48"/>
-    <w:lsdException w:name="List Table 4 Accent 5" w:uiPriority="49"/>
-    <w:lsdException w:name="List Table 5 Dark Accent 5" w:uiPriority="50"/>
-    <w:lsdException w:name="List Table 6 Colorful Accent 5" w:uiPriority="51"/>
-    <w:lsdException w:name="List Table 7 Colorful Accent 5" w:uiPriority="52"/>
-    <w:lsdException w:name="List Table 1 Light Accent 6" w:uiPriority="46"/>
-    <w:lsdException w:name="List Table 2 Accent 6" w:uiPriority="47"/>
-    <w:lsdException w:name="List Table 3 Accent 6" w:uiPriority="48"/>
-    <w:lsdException w:name="List Table 4 Accent 6" w:uiPriority="49"/>
-    <w:lsdException w:name="List Table 5 Dark Accent 6" w:uiPriority="50"/>
-    <w:lsdException w:name="List Table 6 Colorful Accent 6" w:uiPriority="51"/>
-    <w:lsdException w:name="List Table 7 Colorful Accent 6" w:uiPriority="52"/>
+  <w:latentStyles w:defLockedState="0" w:defUIPriority="0" w:defSemiHidden="1" w:defUnhideWhenUsed="1" w:defQFormat="0" w:count="267">
+    <w:lsdException w:name="Normal" w:semiHidden="0" w:unhideWhenUsed="0" w:qFormat="1"/>
+    <w:lsdException w:name="heading 1" w:semiHidden="0" w:unhideWhenUsed="0"/>
+    <w:lsdException w:name="heading 2" w:semiHidden="0" w:unhideWhenUsed="0"/>
+    <w:lsdException w:name="footer" w:uiPriority="99"/>
+    <w:lsdException w:name="macro" w:semiHidden="0" w:unhideWhenUsed="0"/>
+    <w:lsdException w:name="List Bullet" w:semiHidden="0" w:uiPriority="99" w:unhideWhenUsed="0"/>
+    <w:lsdException w:name="List Number" w:semiHidden="0" w:unhideWhenUsed="0"/>
+    <w:lsdException w:name="Title" w:semiHidden="0" w:unhideWhenUsed="0"/>
+    <w:lsdException w:name="List Continue 3" w:semiHidden="0" w:unhideWhenUsed="0"/>
+    <w:lsdException w:name="List Continue 4" w:semiHidden="0" w:unhideWhenUsed="0"/>
+    <w:lsdException w:name="List Continue 5" w:semiHidden="0" w:unhideWhenUsed="0"/>
+    <w:lsdException w:name="Message Header" w:semiHidden="0" w:unhideWhenUsed="0"/>
+    <w:lsdException w:name="Subtitle" w:semiHidden="0" w:unhideWhenUsed="0"/>
+    <w:lsdException w:name="Strong" w:semiHidden="0" w:unhideWhenUsed="0"/>
+    <w:lsdException w:name="Emphasis" w:semiHidden="0" w:unhideWhenUsed="0"/>
+    <w:lsdException w:name="Balloon Text" w:semiHidden="0" w:unhideWhenUsed="0"/>
+    <w:lsdException w:name="Table Grid" w:semiHidden="0" w:unhideWhenUsed="0"/>
+    <w:lsdException w:name="Placeholder Text" w:semiHidden="0" w:unhideWhenUsed="0"/>
+    <w:lsdException w:name="No Spacing" w:semiHidden="0" w:unhideWhenUsed="0"/>
+    <w:lsdException w:name="Light Shading" w:semiHidden="0" w:unhideWhenUsed="0"/>
+    <w:lsdException w:name="Light List" w:semiHidden="0" w:unhideWhenUsed="0"/>
+    <w:lsdException w:name="Light Grid" w:semiHidden="0" w:unhideWhenUsed="0"/>
+    <w:lsdException w:name="Medium Shading 1" w:semiHidden="0" w:unhideWhenUsed="0"/>
+    <w:lsdException w:name="Medium Shading 2" w:semiHidden="0" w:unhideWhenUsed="0"/>
+    <w:lsdException w:name="Medium List 1" w:semiHidden="0" w:unhideWhenUsed="0"/>
+    <w:lsdException w:name="Medium List 2" w:semiHidden="0" w:unhideWhenUsed="0"/>
+    <w:lsdException w:name="Medium Grid 1" w:semiHidden="0" w:unhideWhenUsed="0"/>
+    <w:lsdException w:name="Medium Grid 2" w:semiHidden="0" w:unhideWhenUsed="0"/>
+    <w:lsdException w:name="Medium Grid 3" w:semiHidden="0" w:unhideWhenUsed="0"/>
+    <w:lsdException w:name="Dark List" w:semiHidden="0" w:unhideWhenUsed="0"/>
+    <w:lsdException w:name="Colorful Shading" w:semiHidden="0" w:unhideWhenUsed="0"/>
+    <w:lsdException w:name="Colorful List" w:semiHidden="0" w:unhideWhenUsed="0"/>
+    <w:lsdException w:name="Colorful Grid" w:semiHidden="0" w:unhideWhenUsed="0"/>
+    <w:lsdException w:name="Light Shading Accent 1" w:semiHidden="0" w:unhideWhenUsed="0"/>
+    <w:lsdException w:name="Light List Accent 1" w:semiHidden="0" w:unhideWhenUsed="0"/>
+    <w:lsdException w:name="Light Grid Accent 1" w:semiHidden="0" w:unhideWhenUsed="0"/>
+    <w:lsdException w:name="Medium Shading 1 Accent 1" w:semiHidden="0" w:unhideWhenUsed="0"/>
+    <w:lsdException w:name="Medium Shading 2 Accent 1" w:semiHidden="0" w:unhideWhenUsed="0"/>
+    <w:lsdException w:name="Medium List 1 Accent 1" w:semiHidden="0" w:unhideWhenUsed="0"/>
+    <w:lsdException w:name="Revision" w:unhideWhenUsed="0"/>
+    <w:lsdException w:name="List Paragraph" w:semiHidden="0" w:uiPriority="34" w:unhideWhenUsed="0" w:qFormat="1"/>
+    <w:lsdException w:name="Quote" w:semiHidden="0" w:unhideWhenUsed="0"/>
+    <w:lsdException w:name="Intense Quote" w:semiHidden="0" w:unhideWhenUsed="0"/>
+    <w:lsdException w:name="Medium List 2 Accent 1" w:semiHidden="0" w:unhideWhenUsed="0"/>
+    <w:lsdException w:name="Medium Grid 1 Accent 1" w:semiHidden="0" w:unhideWhenUsed="0"/>
+    <w:lsdException w:name="Medium Grid 2 Accent 1" w:semiHidden="0" w:unhideWhenUsed="0"/>
+    <w:lsdException w:name="Medium Grid 3 Accent 1" w:semiHidden="0" w:unhideWhenUsed="0"/>
+    <w:lsdException w:name="Dark List Accent 1" w:semiHidden="0" w:unhideWhenUsed="0"/>
+    <w:lsdException w:name="Colorful Shading Accent 1" w:semiHidden="0" w:unhideWhenUsed="0"/>
+    <w:lsdException w:name="Colorful List Accent 1" w:semiHidden="0" w:unhideWhenUsed="0"/>
+    <w:lsdException w:name="Colorful Grid Accent 1" w:semiHidden="0" w:unhideWhenUsed="0"/>
+    <w:lsdException w:name="Light Shading Accent 2" w:semiHidden="0" w:unhideWhenUsed="0"/>
+    <w:lsdException w:name="Light List Accent 2" w:semiHidden="0" w:unhideWhenUsed="0"/>
+    <w:lsdException w:name="Light Grid Accent 2" w:semiHidden="0" w:unhideWhenUsed="0"/>
+    <w:lsdException w:name="Medium Shading 1 Accent 2" w:semiHidden="0" w:unhideWhenUsed="0"/>
+    <w:lsdException w:name="Medium Shading 2 Accent 2" w:semiHidden="0" w:unhideWhenUsed="0"/>
+    <w:lsdException w:name="Medium List 1 Accent 2" w:semiHidden="0" w:unhideWhenUsed="0"/>
+    <w:lsdException w:name="Medium List 2 Accent 2" w:semiHidden="0" w:unhideWhenUsed="0"/>
+    <w:lsdException w:name="Medium Grid 1 Accent 2" w:semiHidden="0" w:unhideWhenUsed="0"/>
+    <w:lsdException w:name="Medium Grid 2 Accent 2" w:semiHidden="0" w:unhideWhenUsed="0"/>
+    <w:lsdException w:name="Medium Grid 3 Accent 2" w:semiHidden="0" w:unhideWhenUsed="0"/>
+    <w:lsdException w:name="Dark List Accent 2" w:semiHidden="0" w:unhideWhenUsed="0"/>
+    <w:lsdException w:name="Colorful Shading Accent 2" w:semiHidden="0" w:unhideWhenUsed="0"/>
+    <w:lsdException w:name="Colorful List Accent 2" w:semiHidden="0" w:unhideWhenUsed="0"/>
+    <w:lsdException w:name="Colorful Grid Accent 2" w:semiHidden="0" w:unhideWhenUsed="0"/>
+    <w:lsdException w:name="Light Shading Accent 3" w:semiHidden="0" w:unhideWhenUsed="0"/>
+    <w:lsdException w:name="Light List Accent 3" w:semiHidden="0" w:unhideWhenUsed="0"/>
+    <w:lsdException w:name="Light Grid Accent 3" w:semiHidden="0" w:unhideWhenUsed="0"/>
+    <w:lsdException w:name="Medium Shading 1 Accent 3" w:semiHidden="0" w:unhideWhenUsed="0"/>
+    <w:lsdException w:name="Medium Shading 2 Accent 3" w:semiHidden="0" w:unhideWhenUsed="0"/>
+    <w:lsdException w:name="Medium List 1 Accent 3" w:semiHidden="0" w:unhideWhenUsed="0"/>
+    <w:lsdException w:name="Medium List 2 Accent 3" w:semiHidden="0" w:unhideWhenUsed="0"/>
+    <w:lsdException w:name="Medium Grid 1 Accent 3" w:semiHidden="0" w:unhideWhenUsed="0"/>
+    <w:lsdException w:name="Medium Grid 2 Accent 3" w:semiHidden="0" w:unhideWhenUsed="0"/>
+    <w:lsdException w:name="Medium Grid 3 Accent 3" w:semiHidden="0" w:unhideWhenUsed="0"/>
+    <w:lsdException w:name="Dark List Accent 3" w:semiHidden="0" w:unhideWhenUsed="0"/>
+    <w:lsdException w:name="Colorful Shading Accent 3" w:semiHidden="0" w:unhideWhenUsed="0"/>
+    <w:lsdException w:name="Colorful List Accent 3" w:semiHidden="0" w:unhideWhenUsed="0"/>
+    <w:lsdException w:name="Colorful Grid Accent 3" w:semiHidden="0" w:unhideWhenUsed="0"/>
+    <w:lsdException w:name="Light Shading Accent 4" w:semiHidden="0" w:unhideWhenUsed="0"/>
+    <w:lsdException w:name="Light List Accent 4" w:semiHidden="0" w:unhideWhenUsed="0"/>
+    <w:lsdException w:name="Light Grid Accent 4" w:semiHidden="0" w:unhideWhenUsed="0"/>
+    <w:lsdException w:name="Medium Shading 1 Accent 4" w:semiHidden="0" w:unhideWhenUsed="0"/>
+    <w:lsdException w:name="Medium Shading 2 Accent 4" w:semiHidden="0" w:unhideWhenUsed="0"/>
+    <w:lsdException w:name="Medium List 1 Accent 4" w:semiHidden="0" w:unhideWhenUsed="0"/>
+    <w:lsdException w:name="Medium List 2 Accent 4" w:semiHidden="0" w:unhideWhenUsed="0"/>
+    <w:lsdException w:name="Medium Grid 1 Accent 4" w:semiHidden="0" w:unhideWhenUsed="0"/>
+    <w:lsdException w:name="Medium Grid 2 Accent 4" w:semiHidden="0" w:unhideWhenUsed="0"/>
+    <w:lsdException w:name="Medium Grid 3 Accent 4" w:semiHidden="0" w:unhideWhenUsed="0"/>
+    <w:lsdException w:name="Dark List Accent 4" w:semiHidden="0" w:unhideWhenUsed="0"/>
+    <w:lsdException w:name="Colorful Shading Accent 4" w:semiHidden="0" w:unhideWhenUsed="0"/>
+    <w:lsdException w:name="Colorful List Accent 4" w:semiHidden="0" w:unhideWhenUsed="0"/>
+    <w:lsdException w:name="Colorful Grid Accent 4" w:semiHidden="0" w:unhideWhenUsed="0"/>
+    <w:lsdException w:name="Light Shading Accent 5" w:semiHidden="0" w:unhideWhenUsed="0"/>
+    <w:lsdException w:name="Light List Accent 5" w:semiHidden="0" w:unhideWhenUsed="0"/>
+    <w:lsdException w:name="Light Grid Accent 5" w:semiHidden="0" w:unhideWhenUsed="0"/>
+    <w:lsdException w:name="Medium Shading 1 Accent 5" w:semiHidden="0" w:unhideWhenUsed="0"/>
+    <w:lsdException w:name="Medium Shading 2 Accent 5" w:semiHidden="0" w:unhideWhenUsed="0"/>
+    <w:lsdException w:name="Medium List 1 Accent 5" w:semiHidden="0" w:unhideWhenUsed="0"/>
+    <w:lsdException w:name="Medium List 2 Accent 5" w:semiHidden="0" w:unhideWhenUsed="0"/>
+    <w:lsdException w:name="Medium Grid 1 Accent 5" w:semiHidden="0" w:unhideWhenUsed="0"/>
+    <w:lsdException w:name="Medium Grid 2 Accent 5" w:semiHidden="0" w:unhideWhenUsed="0"/>
+    <w:lsdException w:name="Medium Grid 3 Accent 5" w:semiHidden="0" w:unhideWhenUsed="0"/>
+    <w:lsdException w:name="Dark List Accent 5" w:semiHidden="0" w:unhideWhenUsed="0"/>
+    <w:lsdException w:name="Colorful Shading Accent 5" w:semiHidden="0" w:unhideWhenUsed="0"/>
+    <w:lsdException w:name="Colorful List Accent 5" w:semiHidden="0" w:unhideWhenUsed="0"/>
+    <w:lsdException w:name="Colorful Grid Accent 5" w:semiHidden="0" w:unhideWhenUsed="0"/>
+    <w:lsdException w:name="Light Shading Accent 6" w:semiHidden="0" w:unhideWhenUsed="0"/>
+    <w:lsdException w:name="Light List Accent 6" w:semiHidden="0" w:unhideWhenUsed="0"/>
+    <w:lsdException w:name="Light Grid Accent 6" w:semiHidden="0" w:unhideWhenUsed="0"/>
+    <w:lsdException w:name="Medium Shading 1 Accent 6" w:semiHidden="0" w:unhideWhenUsed="0"/>
+    <w:lsdException w:name="Medium Shading 2 Accent 6" w:semiHidden="0" w:unhideWhenUsed="0"/>
+    <w:lsdException w:name="Medium List 1 Accent 6" w:semiHidden="0" w:unhideWhenUsed="0"/>
+    <w:lsdException w:name="Medium List 2 Accent 6" w:semiHidden="0" w:unhideWhenUsed="0"/>
+    <w:lsdException w:name="Medium Grid 1 Accent 6" w:semiHidden="0" w:unhideWhenUsed="0"/>
+    <w:lsdException w:name="Medium Grid 2 Accent 6" w:semiHidden="0" w:unhideWhenUsed="0"/>
+    <w:lsdException w:name="Medium Grid 3 Accent 6" w:semiHidden="0" w:unhideWhenUsed="0"/>
+    <w:lsdException w:name="Dark List Accent 6" w:semiHidden="0" w:unhideWhenUsed="0"/>
+    <w:lsdException w:name="Colorful Shading Accent 6" w:semiHidden="0" w:unhideWhenUsed="0"/>
+    <w:lsdException w:name="Colorful List Accent 6" w:semiHidden="0" w:unhideWhenUsed="0"/>
+    <w:lsdException w:name="Colorful Grid Accent 6" w:semiHidden="0" w:unhideWhenUsed="0"/>
+    <w:lsdException w:name="Subtle Emphasis" w:semiHidden="0" w:unhideWhenUsed="0"/>
+    <w:lsdException w:name="Intense Emphasis" w:semiHidden="0" w:unhideWhenUsed="0"/>
+    <w:lsdException w:name="Subtle Reference" w:semiHidden="0" w:unhideWhenUsed="0"/>
+    <w:lsdException w:name="Intense Reference" w:semiHidden="0" w:unhideWhenUsed="0"/>
+    <w:lsdException w:name="Book Title" w:semiHidden="0" w:unhideWhenUsed="0"/>
+    <w:lsdException w:name="Bibliography" w:semiHidden="0" w:unhideWhenUsed="0"/>
+    <w:lsdException w:name="TOC Heading" w:semiHidden="0" w:unhideWhenUsed="0"/>
   </w:latentStyles>
   <w:style w:type="paragraph" w:default="1" w:styleId="Normal">
     <w:name w:val="Normal"/>
@@ -9811,6 +9679,196 @@
       <w:szCs w:val="26"/>
       <w:lang w:val="en-US"/>
     </w:rPr>
+  </w:style>
+</w:styles>
+</file>
+
+<file path=word/stylesWithEffects.xml><?xml version="1.0" encoding="utf-8"?>
+<w:styles xmlns:wpc="http://schemas.microsoft.com/office/word/2010/wordprocessingCanvas" xmlns:mc="http://schemas.openxmlformats.org/markup-compatibility/2006" xmlns:o="urn:schemas-microsoft-com:office:office" xmlns:r="http://schemas.openxmlformats.org/officeDocument/2006/relationships" xmlns:m="http://schemas.openxmlformats.org/officeDocument/2006/math" xmlns:v="urn:schemas-microsoft-com:vml" xmlns:wp14="http://schemas.microsoft.com/office/word/2010/wordprocessingDrawing" xmlns:wp="http://schemas.openxmlformats.org/drawingml/2006/wordprocessingDrawing" xmlns:w10="urn:schemas-microsoft-com:office:word" xmlns:w="http://schemas.openxmlformats.org/wordprocessingml/2006/main" xmlns:w14="http://schemas.microsoft.com/office/word/2010/wordml" xmlns:wpg="http://schemas.microsoft.com/office/word/2010/wordprocessingGroup" xmlns:wpi="http://schemas.microsoft.com/office/word/2010/wordprocessingInk" xmlns:wne="http://schemas.microsoft.com/office/word/2006/wordml" xmlns:wps="http://schemas.microsoft.com/office/word/2010/wordprocessingShape" mc:Ignorable="w14 wp14">
+  <w:docDefaults>
+    <w:rPrDefault>
+      <w:rPr>
+        <w:rFonts w:asciiTheme="minorHAnsi" w:eastAsiaTheme="minorEastAsia" w:hAnsiTheme="minorHAnsi" w:cstheme="minorBidi"/>
+        <w:sz w:val="22"/>
+        <w:szCs w:val="22"/>
+        <w:lang w:val="sv-SE" w:eastAsia="sv-SE" w:bidi="ar-SA"/>
+      </w:rPr>
+    </w:rPrDefault>
+    <w:pPrDefault>
+      <w:pPr>
+        <w:spacing w:after="200" w:line="276" w:lineRule="auto"/>
+      </w:pPr>
+    </w:pPrDefault>
+  </w:docDefaults>
+  <w:latentStyles w:defLockedState="0" w:defUIPriority="99" w:defSemiHidden="1" w:defUnhideWhenUsed="1" w:defQFormat="0" w:count="267">
+    <w:lsdException w:name="Normal" w:semiHidden="0" w:uiPriority="0" w:unhideWhenUsed="0" w:qFormat="1"/>
+    <w:lsdException w:name="heading 1" w:semiHidden="0" w:uiPriority="9" w:unhideWhenUsed="0" w:qFormat="1"/>
+    <w:lsdException w:name="heading 2" w:uiPriority="9" w:qFormat="1"/>
+    <w:lsdException w:name="heading 3" w:uiPriority="9" w:qFormat="1"/>
+    <w:lsdException w:name="heading 4" w:uiPriority="9" w:qFormat="1"/>
+    <w:lsdException w:name="heading 5" w:uiPriority="9" w:qFormat="1"/>
+    <w:lsdException w:name="heading 6" w:uiPriority="9" w:qFormat="1"/>
+    <w:lsdException w:name="heading 7" w:uiPriority="9" w:qFormat="1"/>
+    <w:lsdException w:name="heading 8" w:uiPriority="9" w:qFormat="1"/>
+    <w:lsdException w:name="heading 9" w:uiPriority="9" w:qFormat="1"/>
+    <w:lsdException w:name="toc 1" w:uiPriority="39"/>
+    <w:lsdException w:name="toc 2" w:uiPriority="39"/>
+    <w:lsdException w:name="toc 3" w:uiPriority="39"/>
+    <w:lsdException w:name="toc 4" w:uiPriority="39"/>
+    <w:lsdException w:name="toc 5" w:uiPriority="39"/>
+    <w:lsdException w:name="toc 6" w:uiPriority="39"/>
+    <w:lsdException w:name="toc 7" w:uiPriority="39"/>
+    <w:lsdException w:name="toc 8" w:uiPriority="39"/>
+    <w:lsdException w:name="toc 9" w:uiPriority="39"/>
+    <w:lsdException w:name="caption" w:uiPriority="35" w:qFormat="1"/>
+    <w:lsdException w:name="Title" w:semiHidden="0" w:uiPriority="10" w:unhideWhenUsed="0" w:qFormat="1"/>
+    <w:lsdException w:name="Default Paragraph Font" w:uiPriority="1"/>
+    <w:lsdException w:name="Subtitle" w:semiHidden="0" w:uiPriority="11" w:unhideWhenUsed="0" w:qFormat="1"/>
+    <w:lsdException w:name="Strong" w:semiHidden="0" w:uiPriority="22" w:unhideWhenUsed="0" w:qFormat="1"/>
+    <w:lsdException w:name="Emphasis" w:semiHidden="0" w:uiPriority="20" w:unhideWhenUsed="0" w:qFormat="1"/>
+    <w:lsdException w:name="Table Grid" w:semiHidden="0" w:uiPriority="59" w:unhideWhenUsed="0"/>
+    <w:lsdException w:name="Placeholder Text" w:unhideWhenUsed="0"/>
+    <w:lsdException w:name="No Spacing" w:semiHidden="0" w:uiPriority="1" w:unhideWhenUsed="0" w:qFormat="1"/>
+    <w:lsdException w:name="Light Shading" w:semiHidden="0" w:uiPriority="60" w:unhideWhenUsed="0"/>
+    <w:lsdException w:name="Light List" w:semiHidden="0" w:uiPriority="61" w:unhideWhenUsed="0"/>
+    <w:lsdException w:name="Light Grid" w:semiHidden="0" w:uiPriority="62" w:unhideWhenUsed="0"/>
+    <w:lsdException w:name="Medium Shading 1" w:semiHidden="0" w:uiPriority="63" w:unhideWhenUsed="0"/>
+    <w:lsdException w:name="Medium Shading 2" w:semiHidden="0" w:uiPriority="64" w:unhideWhenUsed="0"/>
+    <w:lsdException w:name="Medium List 1" w:semiHidden="0" w:uiPriority="65" w:unhideWhenUsed="0"/>
+    <w:lsdException w:name="Medium List 2" w:semiHidden="0" w:uiPriority="66" w:unhideWhenUsed="0"/>
+    <w:lsdException w:name="Medium Grid 1" w:semiHidden="0" w:uiPriority="67" w:unhideWhenUsed="0"/>
+    <w:lsdException w:name="Medium Grid 2" w:semiHidden="0" w:uiPriority="68" w:unhideWhenUsed="0"/>
+    <w:lsdException w:name="Medium Grid 3" w:semiHidden="0" w:uiPriority="69" w:unhideWhenUsed="0"/>
+    <w:lsdException w:name="Dark List" w:semiHidden="0" w:uiPriority="70" w:unhideWhenUsed="0"/>
+    <w:lsdException w:name="Colorful Shading" w:semiHidden="0" w:uiPriority="71" w:unhideWhenUsed="0"/>
+    <w:lsdException w:name="Colorful List" w:semiHidden="0" w:uiPriority="72" w:unhideWhenUsed="0"/>
+    <w:lsdException w:name="Colorful Grid" w:semiHidden="0" w:uiPriority="73" w:unhideWhenUsed="0"/>
+    <w:lsdException w:name="Light Shading Accent 1" w:semiHidden="0" w:uiPriority="60" w:unhideWhenUsed="0"/>
+    <w:lsdException w:name="Light List Accent 1" w:semiHidden="0" w:uiPriority="61" w:unhideWhenUsed="0"/>
+    <w:lsdException w:name="Light Grid Accent 1" w:semiHidden="0" w:uiPriority="62" w:unhideWhenUsed="0"/>
+    <w:lsdException w:name="Medium Shading 1 Accent 1" w:semiHidden="0" w:uiPriority="63" w:unhideWhenUsed="0"/>
+    <w:lsdException w:name="Medium Shading 2 Accent 1" w:semiHidden="0" w:uiPriority="64" w:unhideWhenUsed="0"/>
+    <w:lsdException w:name="Medium List 1 Accent 1" w:semiHidden="0" w:uiPriority="65" w:unhideWhenUsed="0"/>
+    <w:lsdException w:name="Revision" w:unhideWhenUsed="0"/>
+    <w:lsdException w:name="List Paragraph" w:semiHidden="0" w:uiPriority="34" w:unhideWhenUsed="0" w:qFormat="1"/>
+    <w:lsdException w:name="Quote" w:semiHidden="0" w:uiPriority="29" w:unhideWhenUsed="0" w:qFormat="1"/>
+    <w:lsdException w:name="Intense Quote" w:semiHidden="0" w:uiPriority="30" w:unhideWhenUsed="0" w:qFormat="1"/>
+    <w:lsdException w:name="Medium List 2 Accent 1" w:semiHidden="0" w:uiPriority="66" w:unhideWhenUsed="0"/>
+    <w:lsdException w:name="Medium Grid 1 Accent 1" w:semiHidden="0" w:uiPriority="67" w:unhideWhenUsed="0"/>
+    <w:lsdException w:name="Medium Grid 2 Accent 1" w:semiHidden="0" w:uiPriority="68" w:unhideWhenUsed="0"/>
+    <w:lsdException w:name="Medium Grid 3 Accent 1" w:semiHidden="0" w:uiPriority="69" w:unhideWhenUsed="0"/>
+    <w:lsdException w:name="Dark List Accent 1" w:semiHidden="0" w:uiPriority="70" w:unhideWhenUsed="0"/>
+    <w:lsdException w:name="Colorful Shading Accent 1" w:semiHidden="0" w:uiPriority="71" w:unhideWhenUsed="0"/>
+    <w:lsdException w:name="Colorful List Accent 1" w:semiHidden="0" w:uiPriority="72" w:unhideWhenUsed="0"/>
+    <w:lsdException w:name="Colorful Grid Accent 1" w:semiHidden="0" w:uiPriority="73" w:unhideWhenUsed="0"/>
+    <w:lsdException w:name="Light Shading Accent 2" w:semiHidden="0" w:uiPriority="60" w:unhideWhenUsed="0"/>
+    <w:lsdException w:name="Light List Accent 2" w:semiHidden="0" w:uiPriority="61" w:unhideWhenUsed="0"/>
+    <w:lsdException w:name="Light Grid Accent 2" w:semiHidden="0" w:uiPriority="62" w:unhideWhenUsed="0"/>
+    <w:lsdException w:name="Medium Shading 1 Accent 2" w:semiHidden="0" w:uiPriority="63" w:unhideWhenUsed="0"/>
+    <w:lsdException w:name="Medium Shading 2 Accent 2" w:semiHidden="0" w:uiPriority="64" w:unhideWhenUsed="0"/>
+    <w:lsdException w:name="Medium List 1 Accent 2" w:semiHidden="0" w:uiPriority="65" w:unhideWhenUsed="0"/>
+    <w:lsdException w:name="Medium List 2 Accent 2" w:semiHidden="0" w:uiPriority="66" w:unhideWhenUsed="0"/>
+    <w:lsdException w:name="Medium Grid 1 Accent 2" w:semiHidden="0" w:uiPriority="67" w:unhideWhenUsed="0"/>
+    <w:lsdException w:name="Medium Grid 2 Accent 2" w:semiHidden="0" w:uiPriority="68" w:unhideWhenUsed="0"/>
+    <w:lsdException w:name="Medium Grid 3 Accent 2" w:semiHidden="0" w:uiPriority="69" w:unhideWhenUsed="0"/>
+    <w:lsdException w:name="Dark List Accent 2" w:semiHidden="0" w:uiPriority="70" w:unhideWhenUsed="0"/>
+    <w:lsdException w:name="Colorful Shading Accent 2" w:semiHidden="0" w:uiPriority="71" w:unhideWhenUsed="0"/>
+    <w:lsdException w:name="Colorful List Accent 2" w:semiHidden="0" w:uiPriority="72" w:unhideWhenUsed="0"/>
+    <w:lsdException w:name="Colorful Grid Accent 2" w:semiHidden="0" w:uiPriority="73" w:unhideWhenUsed="0"/>
+    <w:lsdException w:name="Light Shading Accent 3" w:semiHidden="0" w:uiPriority="60" w:unhideWhenUsed="0"/>
+    <w:lsdException w:name="Light List Accent 3" w:semiHidden="0" w:uiPriority="61" w:unhideWhenUsed="0"/>
+    <w:lsdException w:name="Light Grid Accent 3" w:semiHidden="0" w:uiPriority="62" w:unhideWhenUsed="0"/>
+    <w:lsdException w:name="Medium Shading 1 Accent 3" w:semiHidden="0" w:uiPriority="63" w:unhideWhenUsed="0"/>
+    <w:lsdException w:name="Medium Shading 2 Accent 3" w:semiHidden="0" w:uiPriority="64" w:unhideWhenUsed="0"/>
+    <w:lsdException w:name="Medium List 1 Accent 3" w:semiHidden="0" w:uiPriority="65" w:unhideWhenUsed="0"/>
+    <w:lsdException w:name="Medium List 2 Accent 3" w:semiHidden="0" w:uiPriority="66" w:unhideWhenUsed="0"/>
+    <w:lsdException w:name="Medium Grid 1 Accent 3" w:semiHidden="0" w:uiPriority="67" w:unhideWhenUsed="0"/>
+    <w:lsdException w:name="Medium Grid 2 Accent 3" w:semiHidden="0" w:uiPriority="68" w:unhideWhenUsed="0"/>
+    <w:lsdException w:name="Medium Grid 3 Accent 3" w:semiHidden="0" w:uiPriority="69" w:unhideWhenUsed="0"/>
+    <w:lsdException w:name="Dark List Accent 3" w:semiHidden="0" w:uiPriority="70" w:unhideWhenUsed="0"/>
+    <w:lsdException w:name="Colorful Shading Accent 3" w:semiHidden="0" w:uiPriority="71" w:unhideWhenUsed="0"/>
+    <w:lsdException w:name="Colorful List Accent 3" w:semiHidden="0" w:uiPriority="72" w:unhideWhenUsed="0"/>
+    <w:lsdException w:name="Colorful Grid Accent 3" w:semiHidden="0" w:uiPriority="73" w:unhideWhenUsed="0"/>
+    <w:lsdException w:name="Light Shading Accent 4" w:semiHidden="0" w:uiPriority="60" w:unhideWhenUsed="0"/>
+    <w:lsdException w:name="Light List Accent 4" w:semiHidden="0" w:uiPriority="61" w:unhideWhenUsed="0"/>
+    <w:lsdException w:name="Light Grid Accent 4" w:semiHidden="0" w:uiPriority="62" w:unhideWhenUsed="0"/>
+    <w:lsdException w:name="Medium Shading 1 Accent 4" w:semiHidden="0" w:uiPriority="63" w:unhideWhenUsed="0"/>
+    <w:lsdException w:name="Medium Shading 2 Accent 4" w:semiHidden="0" w:uiPriority="64" w:unhideWhenUsed="0"/>
+    <w:lsdException w:name="Medium List 1 Accent 4" w:semiHidden="0" w:uiPriority="65" w:unhideWhenUsed="0"/>
+    <w:lsdException w:name="Medium List 2 Accent 4" w:semiHidden="0" w:uiPriority="66" w:unhideWhenUsed="0"/>
+    <w:lsdException w:name="Medium Grid 1 Accent 4" w:semiHidden="0" w:uiPriority="67" w:unhideWhenUsed="0"/>
+    <w:lsdException w:name="Medium Grid 2 Accent 4" w:semiHidden="0" w:uiPriority="68" w:unhideWhenUsed="0"/>
+    <w:lsdException w:name="Medium Grid 3 Accent 4" w:semiHidden="0" w:uiPriority="69" w:unhideWhenUsed="0"/>
+    <w:lsdException w:name="Dark List Accent 4" w:semiHidden="0" w:uiPriority="70" w:unhideWhenUsed="0"/>
+    <w:lsdException w:name="Colorful Shading Accent 4" w:semiHidden="0" w:uiPriority="71" w:unhideWhenUsed="0"/>
+    <w:lsdException w:name="Colorful List Accent 4" w:semiHidden="0" w:uiPriority="72" w:unhideWhenUsed="0"/>
+    <w:lsdException w:name="Colorful Grid Accent 4" w:semiHidden="0" w:uiPriority="73" w:unhideWhenUsed="0"/>
+    <w:lsdException w:name="Light Shading Accent 5" w:semiHidden="0" w:uiPriority="60" w:unhideWhenUsed="0"/>
+    <w:lsdException w:name="Light List Accent 5" w:semiHidden="0" w:uiPriority="61" w:unhideWhenUsed="0"/>
+    <w:lsdException w:name="Light Grid Accent 5" w:semiHidden="0" w:uiPriority="62" w:unhideWhenUsed="0"/>
+    <w:lsdException w:name="Medium Shading 1 Accent 5" w:semiHidden="0" w:uiPriority="63" w:unhideWhenUsed="0"/>
+    <w:lsdException w:name="Medium Shading 2 Accent 5" w:semiHidden="0" w:uiPriority="64" w:unhideWhenUsed="0"/>
+    <w:lsdException w:name="Medium List 1 Accent 5" w:semiHidden="0" w:uiPriority="65" w:unhideWhenUsed="0"/>
+    <w:lsdException w:name="Medium List 2 Accent 5" w:semiHidden="0" w:uiPriority="66" w:unhideWhenUsed="0"/>
+    <w:lsdException w:name="Medium Grid 1 Accent 5" w:semiHidden="0" w:uiPriority="67" w:unhideWhenUsed="0"/>
+    <w:lsdException w:name="Medium Grid 2 Accent 5" w:semiHidden="0" w:uiPriority="68" w:unhideWhenUsed="0"/>
+    <w:lsdException w:name="Medium Grid 3 Accent 5" w:semiHidden="0" w:uiPriority="69" w:unhideWhenUsed="0"/>
+    <w:lsdException w:name="Dark List Accent 5" w:semiHidden="0" w:uiPriority="70" w:unhideWhenUsed="0"/>
+    <w:lsdException w:name="Colorful Shading Accent 5" w:semiHidden="0" w:uiPriority="71" w:unhideWhenUsed="0"/>
+    <w:lsdException w:name="Colorful List Accent 5" w:semiHidden="0" w:uiPriority="72" w:unhideWhenUsed="0"/>
+    <w:lsdException w:name="Colorful Grid Accent 5" w:semiHidden="0" w:uiPriority="73" w:unhideWhenUsed="0"/>
+    <w:lsdException w:name="Light Shading Accent 6" w:semiHidden="0" w:uiPriority="60" w:unhideWhenUsed="0"/>
+    <w:lsdException w:name="Light List Accent 6" w:semiHidden="0" w:uiPriority="61" w:unhideWhenUsed="0"/>
+    <w:lsdException w:name="Light Grid Accent 6" w:semiHidden="0" w:uiPriority="62" w:unhideWhenUsed="0"/>
+    <w:lsdException w:name="Medium Shading 1 Accent 6" w:semiHidden="0" w:uiPriority="63" w:unhideWhenUsed="0"/>
+    <w:lsdException w:name="Medium Shading 2 Accent 6" w:semiHidden="0" w:uiPriority="64" w:unhideWhenUsed="0"/>
+    <w:lsdException w:name="Medium List 1 Accent 6" w:semiHidden="0" w:uiPriority="65" w:unhideWhenUsed="0"/>
+    <w:lsdException w:name="Medium List 2 Accent 6" w:semiHidden="0" w:uiPriority="66" w:unhideWhenUsed="0"/>
+    <w:lsdException w:name="Medium Grid 1 Accent 6" w:semiHidden="0" w:uiPriority="67" w:unhideWhenUsed="0"/>
+    <w:lsdException w:name="Medium Grid 2 Accent 6" w:semiHidden="0" w:uiPriority="68" w:unhideWhenUsed="0"/>
+    <w:lsdException w:name="Medium Grid 3 Accent 6" w:semiHidden="0" w:uiPriority="69" w:unhideWhenUsed="0"/>
+    <w:lsdException w:name="Dark List Accent 6" w:semiHidden="0" w:uiPriority="70" w:unhideWhenUsed="0"/>
+    <w:lsdException w:name="Colorful Shading Accent 6" w:semiHidden="0" w:uiPriority="71" w:unhideWhenUsed="0"/>
+    <w:lsdException w:name="Colorful List Accent 6" w:semiHidden="0" w:uiPriority="72" w:unhideWhenUsed="0"/>
+    <w:lsdException w:name="Colorful Grid Accent 6" w:semiHidden="0" w:uiPriority="73" w:unhideWhenUsed="0"/>
+    <w:lsdException w:name="Subtle Emphasis" w:semiHidden="0" w:uiPriority="19" w:unhideWhenUsed="0" w:qFormat="1"/>
+    <w:lsdException w:name="Intense Emphasis" w:semiHidden="0" w:uiPriority="21" w:unhideWhenUsed="0" w:qFormat="1"/>
+    <w:lsdException w:name="Subtle Reference" w:semiHidden="0" w:uiPriority="31" w:unhideWhenUsed="0" w:qFormat="1"/>
+    <w:lsdException w:name="Intense Reference" w:semiHidden="0" w:uiPriority="32" w:unhideWhenUsed="0" w:qFormat="1"/>
+    <w:lsdException w:name="Book Title" w:semiHidden="0" w:uiPriority="33" w:unhideWhenUsed="0" w:qFormat="1"/>
+    <w:lsdException w:name="Bibliography" w:uiPriority="37"/>
+    <w:lsdException w:name="TOC Heading" w:uiPriority="39" w:qFormat="1"/>
+  </w:latentStyles>
+  <w:style w:type="paragraph" w:default="1" w:styleId="Normal">
+    <w:name w:val="Normal"/>
+    <w:qFormat/>
+  </w:style>
+  <w:style w:type="character" w:default="1" w:styleId="DefaultParagraphFont">
+    <w:name w:val="Default Paragraph Font"/>
+    <w:uiPriority w:val="1"/>
+    <w:semiHidden/>
+    <w:unhideWhenUsed/>
+  </w:style>
+  <w:style w:type="table" w:default="1" w:styleId="TableNormal">
+    <w:name w:val="Normal Table"/>
+    <w:uiPriority w:val="99"/>
+    <w:semiHidden/>
+    <w:unhideWhenUsed/>
+    <w:tblPr>
+      <w:tblInd w:w="0" w:type="dxa"/>
+      <w:tblCellMar>
+        <w:top w:w="0" w:type="dxa"/>
+        <w:left w:w="108" w:type="dxa"/>
+        <w:bottom w:w="0" w:type="dxa"/>
+        <w:right w:w="108" w:type="dxa"/>
+      </w:tblCellMar>
+    </w:tblPr>
+  </w:style>
+  <w:style w:type="numbering" w:default="1" w:styleId="NoList">
+    <w:name w:val="No List"/>
+    <w:uiPriority w:val="99"/>
+    <w:semiHidden/>
+    <w:unhideWhenUsed/>
   </w:style>
 </w:styles>
 </file>
@@ -10139,7 +10197,7 @@
 </file>
 
 <file path=customXml/itemProps1.xml><?xml version="1.0" encoding="utf-8"?>
-<ds:datastoreItem xmlns:ds="http://schemas.openxmlformats.org/officeDocument/2006/customXml" ds:itemID="{BD83E0FB-0472-43C4-89B4-F181D8A59A5B}">
+<ds:datastoreItem xmlns:ds="http://schemas.openxmlformats.org/officeDocument/2006/customXml" ds:itemID="{6AA4B72D-C990-4962-A1C0-39C88A8B5078}">
   <ds:schemaRefs>
     <ds:schemaRef ds:uri="http://schemas.openxmlformats.org/officeDocument/2006/bibliography"/>
   </ds:schemaRefs>

</xml_diff>

<commit_message>
Updated opi (added comm. par. for SQ22).
</commit_message>
<xml_diff>
--- a/doc/Sequences-help/G7_SQ22.docx
+++ b/doc/Sequences-help/G7_SQ22.docx
@@ -11795,7 +11795,7 @@
           </mc:Choice>
           <mc:Fallback>
             <w:pict>
-              <v:rect id="Rectangle 13374" o:spid="_x0000_s1160" style="position:absolute;margin-left:318.2pt;margin-top:6.8pt;width:73.35pt;height:31.2pt;z-index:277096960;visibility:visible;mso-wrap-style:square;mso-wrap-distance-left:9pt;mso-wrap-distance-top:0;mso-wrap-distance-right:9pt;mso-wrap-distance-bottom:0;mso-position-horizontal:absolute;mso-position-horizontal-relative:text;mso-position-vertical:absolute;mso-position-vertical-relative:text;v-text-anchor:top" o:gfxdata="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">
+              <v:rect id="Rectangle 13374" o:spid="_x0000_s1160" style="position:absolute;margin-left:318.2pt;margin-top:6.8pt;width:73.35pt;height:31.2pt;z-index:251653632;visibility:visible;mso-wrap-style:square;mso-wrap-distance-left:9pt;mso-wrap-distance-top:0;mso-wrap-distance-right:9pt;mso-wrap-distance-bottom:0;mso-position-horizontal:absolute;mso-position-horizontal-relative:text;mso-position-vertical:absolute;mso-position-vertical-relative:text;v-text-anchor:top" o:gfxdata="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">
                 <v:textbox>
                   <w:txbxContent>
                     <w:p>
@@ -12214,7 +12214,11 @@
           </mc:Choice>
           <mc:Fallback>
             <w:pict>
-              <v:shape w14:anchorId="33A87596" id="AutoShape 13333" o:spid="_x0000_s1026" type="#_x0000_t32" style="position:absolute;margin-left:435pt;margin-top:4.45pt;width:0;height:314.65pt;z-index:277068288;visibility:visible;mso-wrap-style:square;mso-wrap-distance-left:9pt;mso-wrap-distance-top:0;mso-wrap-distance-right:9pt;mso-wrap-distance-bottom:0;mso-position-horizontal:absolute;mso-position-horizontal-relative:text;mso-position-vertical:absolute;mso-position-vertical-relative:text" o:gfxdata="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"/>
+              <v:shapetype w14:anchorId="08CA588F" id="_x0000_t32" coordsize="21600,21600" o:spt="32" o:oned="t" path="m,l21600,21600e" filled="f">
+                <v:path arrowok="t" fillok="f" o:connecttype="none"/>
+                <o:lock v:ext="edit" shapetype="t"/>
+              </v:shapetype>
+              <v:shape id="AutoShape 13333" o:spid="_x0000_s1026" type="#_x0000_t32" style="position:absolute;margin-left:435pt;margin-top:4.45pt;width:0;height:314.65pt;z-index:251632128;visibility:visible;mso-wrap-style:square;mso-wrap-distance-left:9pt;mso-wrap-distance-top:0;mso-wrap-distance-right:9pt;mso-wrap-distance-bottom:0;mso-position-horizontal:absolute;mso-position-horizontal-relative:text;mso-position-vertical:absolute;mso-position-vertical-relative:text" o:gfxdata="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"/>
             </w:pict>
           </mc:Fallback>
         </mc:AlternateContent>
@@ -12361,7 +12365,7 @@
           </mc:Choice>
           <mc:Fallback>
             <w:pict>
-              <v:shape w14:anchorId="121DE287" id="AutoShape 13320" o:spid="_x0000_s1026" type="#_x0000_t32" style="position:absolute;margin-left:244.8pt;margin-top:4.5pt;width:0;height:235.3pt;z-index:277056000;visibility:visible;mso-wrap-style:square;mso-wrap-distance-left:9pt;mso-wrap-distance-top:0;mso-wrap-distance-right:9pt;mso-wrap-distance-bottom:0;mso-position-horizontal:absolute;mso-position-horizontal-relative:text;mso-position-vertical:absolute;mso-position-vertical-relative:text" o:gfxdata="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"/>
+              <v:shape w14:anchorId="61A12995" id="AutoShape 13320" o:spid="_x0000_s1026" type="#_x0000_t32" style="position:absolute;margin-left:244.8pt;margin-top:4.5pt;width:0;height:235.3pt;z-index:251621888;visibility:visible;mso-wrap-style:square;mso-wrap-distance-left:9pt;mso-wrap-distance-top:0;mso-wrap-distance-right:9pt;mso-wrap-distance-bottom:0;mso-position-horizontal:absolute;mso-position-horizontal-relative:text;mso-position-vertical:absolute;mso-position-vertical-relative:text" o:gfxdata="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"/>
             </w:pict>
           </mc:Fallback>
         </mc:AlternateContent>
@@ -12468,7 +12472,11 @@
           </mc:Choice>
           <mc:Fallback>
             <w:pict>
-              <v:shape id="Text Box 4883" o:spid="_x0000_s1164" type="#_x0000_t202" style="position:absolute;margin-left:260.35pt;margin-top:4.7pt;width:141.15pt;height:15.8pt;z-index:277108224;visibility:visible;mso-wrap-style:square;mso-wrap-distance-left:9pt;mso-wrap-distance-top:0;mso-wrap-distance-right:9pt;mso-wrap-distance-bottom:0;mso-position-horizontal:absolute;mso-position-horizontal-relative:text;mso-position-vertical:absolute;mso-position-vertical-relative:text;v-text-anchor:top" o:gfxdata="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" filled="f" stroked="f" strokecolor="#4a7ebb" strokeweight=".25pt">
+              <v:shapetype id="_x0000_t202" coordsize="21600,21600" o:spt="202" path="m,l,21600r21600,l21600,xe">
+                <v:stroke joinstyle="miter"/>
+                <v:path gradientshapeok="t" o:connecttype="rect"/>
+              </v:shapetype>
+              <v:shape id="Text Box 4883" o:spid="_x0000_s1164" type="#_x0000_t202" style="position:absolute;margin-left:260.35pt;margin-top:4.7pt;width:141.15pt;height:15.8pt;z-index:251661824;visibility:visible;mso-wrap-style:square;mso-wrap-distance-left:9pt;mso-wrap-distance-top:0;mso-wrap-distance-right:9pt;mso-wrap-distance-bottom:0;mso-position-horizontal:absolute;mso-position-horizontal-relative:text;mso-position-vertical:absolute;mso-position-vertical-relative:text;v-text-anchor:top" o:gfxdata="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" filled="f" stroked="f" strokecolor="#4a7ebb" strokeweight=".25pt">
                 <v:textbox inset="0,0,0,0">
                   <w:txbxContent>
                     <w:p>
@@ -12642,7 +12650,7 @@
           </mc:Choice>
           <mc:Fallback>
             <w:pict>
-              <v:roundrect w14:anchorId="0C028B5C" id="AutoShape 3359" o:spid="_x0000_s1026" style="position:absolute;margin-left:-33.4pt;margin-top:11.35pt;width:497.75pt;height:325.95pt;z-index:277106176;visibility:visible;mso-wrap-style:square;mso-wrap-distance-left:9pt;mso-wrap-distance-top:0;mso-wrap-distance-right:9pt;mso-wrap-distance-bottom:0;mso-position-horizontal:absolute;mso-position-horizontal-relative:text;mso-position-vertical:absolute;mso-position-vertical-relative:text;v-text-anchor:top" arcsize="10923f" o:gfxdata="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" filled="f" strokecolor="red" strokeweight="3.5pt">
+              <v:roundrect w14:anchorId="614B6534" id="AutoShape 3359" o:spid="_x0000_s1026" style="position:absolute;margin-left:-33.4pt;margin-top:11.35pt;width:497.75pt;height:325.95pt;z-index:251660800;visibility:visible;mso-wrap-style:square;mso-wrap-distance-left:9pt;mso-wrap-distance-top:0;mso-wrap-distance-right:9pt;mso-wrap-distance-bottom:0;mso-position-horizontal:absolute;mso-position-horizontal-relative:text;mso-position-vertical:absolute;mso-position-vertical-relative:text;v-text-anchor:top" arcsize="10923f" o:gfxdata="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" filled="f" strokecolor="red" strokeweight="3.5pt">
                 <v:textbox inset=",7.2pt,,7.2pt"/>
               </v:roundrect>
             </w:pict>
@@ -12665,62 +12673,200 @@
         <mc:AlternateContent>
           <mc:Choice Requires="wps">
             <w:drawing>
-              <wp:anchor distT="0" distB="0" distL="114300" distR="114300" simplePos="0" relativeHeight="251634176" behindDoc="0" locked="0" layoutInCell="1" allowOverlap="1">
+              <wp:anchor distT="0" distB="0" distL="114300" distR="114300" simplePos="0" relativeHeight="251655680" behindDoc="0" locked="0" layoutInCell="1" allowOverlap="1">
                 <wp:simplePos x="0" y="0"/>
                 <wp:positionH relativeFrom="column">
-                  <wp:posOffset>2613025</wp:posOffset>
+                  <wp:posOffset>3511551</wp:posOffset>
                 </wp:positionH>
                 <wp:positionV relativeFrom="paragraph">
-                  <wp:posOffset>85090</wp:posOffset>
+                  <wp:posOffset>136525</wp:posOffset>
                 </wp:positionV>
-                <wp:extent cx="0" cy="720090"/>
-                <wp:effectExtent l="0" t="0" r="19050" b="22860"/>
+                <wp:extent cx="1929130" cy="638175"/>
+                <wp:effectExtent l="0" t="0" r="13970" b="28575"/>
                 <wp:wrapNone/>
-                <wp:docPr id="22" name="AutoShape 13339"/>
+                <wp:docPr id="54" name="Text Box 13345"/>
                 <wp:cNvGraphicFramePr>
                   <a:graphicFrameLocks xmlns:a="http://schemas.openxmlformats.org/drawingml/2006/main"/>
                 </wp:cNvGraphicFramePr>
                 <a:graphic xmlns:a="http://schemas.openxmlformats.org/drawingml/2006/main">
                   <a:graphicData uri="http://schemas.microsoft.com/office/word/2010/wordprocessingShape">
                     <wps:wsp>
-                      <wps:cNvCnPr>
-                        <a:cxnSpLocks noChangeShapeType="1"/>
-                      </wps:cNvCnPr>
+                      <wps:cNvSpPr txBox="1">
+                        <a:spLocks noChangeArrowheads="1"/>
+                      </wps:cNvSpPr>
                       <wps:spPr bwMode="auto">
                         <a:xfrm>
                           <a:off x="0" y="0"/>
-                          <a:ext cx="0" cy="720090"/>
+                          <a:ext cx="1929130" cy="638175"/>
                         </a:xfrm>
-                        <a:prstGeom prst="straightConnector1">
+                        <a:prstGeom prst="rect">
                           <a:avLst/>
                         </a:prstGeom>
-                        <a:noFill/>
+                        <a:solidFill>
+                          <a:srgbClr val="FFFFFF"/>
+                        </a:solidFill>
                         <a:ln w="9525">
                           <a:solidFill>
                             <a:srgbClr val="000000"/>
                           </a:solidFill>
-                          <a:round/>
+                          <a:miter lim="800000"/>
                           <a:headEnd/>
                           <a:tailEnd/>
                         </a:ln>
-                        <a:extLst>
-                          <a:ext uri="{909E8E84-426E-40DD-AFC4-6F175D3DCCD1}">
-                            <a14:hiddenFill xmlns:a14="http://schemas.microsoft.com/office/drawing/2010/main">
-                              <a:noFill/>
-                            </a14:hiddenFill>
-                          </a:ext>
-                        </a:extLst>
                       </wps:spPr>
-                      <wps:bodyPr/>
+                      <wps:txbx>
+                        <w:txbxContent>
+                          <w:p>
+                            <w:pPr>
+                              <w:rPr>
+                                <w:rFonts w:asciiTheme="majorHAnsi" w:hAnsiTheme="majorHAnsi" w:cstheme="majorHAnsi"/>
+                                <w:sz w:val="18"/>
+                                <w:szCs w:val="18"/>
+                              </w:rPr>
+                            </w:pPr>
+                            <w:bookmarkStart w:id="0" w:name="_GoBack"/>
+                            <w:r>
+                              <w:rPr>
+                                <w:rFonts w:asciiTheme="majorHAnsi" w:hAnsiTheme="majorHAnsi" w:cstheme="majorHAnsi"/>
+                                <w:sz w:val="18"/>
+                                <w:szCs w:val="18"/>
+                              </w:rPr>
+                              <w:t>EH641AC running as set in commissioning parameters</w:t>
+                            </w:r>
+                          </w:p>
+                          <w:p>
+                            <w:pPr>
+                              <w:rPr>
+                                <w:rFonts w:asciiTheme="majorHAnsi" w:hAnsiTheme="majorHAnsi" w:cstheme="majorHAnsi"/>
+                                <w:sz w:val="18"/>
+                                <w:szCs w:val="18"/>
+                              </w:rPr>
+                            </w:pPr>
+                            <w:r>
+                              <w:rPr>
+                                <w:rFonts w:asciiTheme="majorHAnsi" w:hAnsiTheme="majorHAnsi" w:cstheme="majorHAnsi"/>
+                                <w:sz w:val="18"/>
+                                <w:szCs w:val="18"/>
+                              </w:rPr>
+                              <w:t>Open CV581, CV583</w:t>
+                            </w:r>
+                          </w:p>
+                          <w:p>
+                            <w:pPr>
+                              <w:rPr>
+                                <w:rFonts w:asciiTheme="majorHAnsi" w:hAnsiTheme="majorHAnsi" w:cstheme="majorHAnsi"/>
+                                <w:sz w:val="18"/>
+                                <w:szCs w:val="18"/>
+                              </w:rPr>
+                            </w:pPr>
+                            <w:r>
+                              <w:rPr>
+                                <w:rFonts w:asciiTheme="majorHAnsi" w:hAnsiTheme="majorHAnsi" w:cstheme="majorHAnsi"/>
+                                <w:sz w:val="18"/>
+                                <w:szCs w:val="18"/>
+                              </w:rPr>
+                              <w:t>Open FV680</w:t>
+                            </w:r>
+                            <w:r>
+                              <w:rPr>
+                                <w:rFonts w:asciiTheme="majorHAnsi" w:hAnsiTheme="majorHAnsi" w:cstheme="majorHAnsi"/>
+                                <w:sz w:val="18"/>
+                                <w:szCs w:val="18"/>
+                              </w:rPr>
+                              <w:t>, Keep FT583&lt;FT583limit</w:t>
+                            </w:r>
+                            <w:bookmarkEnd w:id="0"/>
+                          </w:p>
+                        </w:txbxContent>
+                      </wps:txbx>
+                      <wps:bodyPr rot="0" vert="horz" wrap="square" lIns="108000" tIns="45720" rIns="91440" bIns="45720" anchor="t" anchorCtr="0" upright="1">
+                        <a:noAutofit/>
+                      </wps:bodyPr>
                     </wps:wsp>
                   </a:graphicData>
                 </a:graphic>
+                <wp14:sizeRelH relativeFrom="margin">
+                  <wp14:pctWidth>0</wp14:pctWidth>
+                </wp14:sizeRelH>
+                <wp14:sizeRelV relativeFrom="margin">
+                  <wp14:pctHeight>0</wp14:pctHeight>
+                </wp14:sizeRelV>
               </wp:anchor>
             </w:drawing>
           </mc:Choice>
           <mc:Fallback>
             <w:pict>
-              <v:shape w14:anchorId="07ABCEBC" id="AutoShape 13339" o:spid="_x0000_s1026" type="#_x0000_t32" style="position:absolute;margin-left:205.75pt;margin-top:6.7pt;width:0;height:56.7pt;z-index:277072384;visibility:visible;mso-wrap-style:square;mso-wrap-distance-left:9pt;mso-wrap-distance-top:0;mso-wrap-distance-right:9pt;mso-wrap-distance-bottom:0;mso-position-horizontal:absolute;mso-position-horizontal-relative:text;mso-position-vertical:absolute;mso-position-vertical-relative:text" o:gfxdata="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"/>
+              <v:shapetype id="_x0000_t202" coordsize="21600,21600" o:spt="202" path="m,l,21600r21600,l21600,xe">
+                <v:stroke joinstyle="miter"/>
+                <v:path gradientshapeok="t" o:connecttype="rect"/>
+              </v:shapetype>
+              <v:shape id="Text Box 13345" o:spid="_x0000_s1165" type="#_x0000_t202" style="position:absolute;margin-left:276.5pt;margin-top:10.75pt;width:151.9pt;height:50.25pt;z-index:251655680;visibility:visible;mso-wrap-style:square;mso-width-percent:0;mso-height-percent:0;mso-wrap-distance-left:9pt;mso-wrap-distance-top:0;mso-wrap-distance-right:9pt;mso-wrap-distance-bottom:0;mso-position-horizontal:absolute;mso-position-horizontal-relative:text;mso-position-vertical:absolute;mso-position-vertical-relative:text;mso-width-percent:0;mso-height-percent:0;mso-width-relative:margin;mso-height-relative:margin;v-text-anchor:top" o:gfxdata="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">
+                <v:textbox inset="3mm">
+                  <w:txbxContent>
+                    <w:p>
+                      <w:pPr>
+                        <w:rPr>
+                          <w:rFonts w:asciiTheme="majorHAnsi" w:hAnsiTheme="majorHAnsi" w:cstheme="majorHAnsi"/>
+                          <w:sz w:val="18"/>
+                          <w:szCs w:val="18"/>
+                        </w:rPr>
+                      </w:pPr>
+                      <w:bookmarkStart w:id="1" w:name="_GoBack"/>
+                      <w:r>
+                        <w:rPr>
+                          <w:rFonts w:asciiTheme="majorHAnsi" w:hAnsiTheme="majorHAnsi" w:cstheme="majorHAnsi"/>
+                          <w:sz w:val="18"/>
+                          <w:szCs w:val="18"/>
+                        </w:rPr>
+                        <w:t>EH641AC running as set in commissioning parameters</w:t>
+                      </w:r>
+                    </w:p>
+                    <w:p>
+                      <w:pPr>
+                        <w:rPr>
+                          <w:rFonts w:asciiTheme="majorHAnsi" w:hAnsiTheme="majorHAnsi" w:cstheme="majorHAnsi"/>
+                          <w:sz w:val="18"/>
+                          <w:szCs w:val="18"/>
+                        </w:rPr>
+                      </w:pPr>
+                      <w:r>
+                        <w:rPr>
+                          <w:rFonts w:asciiTheme="majorHAnsi" w:hAnsiTheme="majorHAnsi" w:cstheme="majorHAnsi"/>
+                          <w:sz w:val="18"/>
+                          <w:szCs w:val="18"/>
+                        </w:rPr>
+                        <w:t>Open CV581, CV583</w:t>
+                      </w:r>
+                    </w:p>
+                    <w:p>
+                      <w:pPr>
+                        <w:rPr>
+                          <w:rFonts w:asciiTheme="majorHAnsi" w:hAnsiTheme="majorHAnsi" w:cstheme="majorHAnsi"/>
+                          <w:sz w:val="18"/>
+                          <w:szCs w:val="18"/>
+                        </w:rPr>
+                      </w:pPr>
+                      <w:r>
+                        <w:rPr>
+                          <w:rFonts w:asciiTheme="majorHAnsi" w:hAnsiTheme="majorHAnsi" w:cstheme="majorHAnsi"/>
+                          <w:sz w:val="18"/>
+                          <w:szCs w:val="18"/>
+                        </w:rPr>
+                        <w:t>Open FV680</w:t>
+                      </w:r>
+                      <w:r>
+                        <w:rPr>
+                          <w:rFonts w:asciiTheme="majorHAnsi" w:hAnsiTheme="majorHAnsi" w:cstheme="majorHAnsi"/>
+                          <w:sz w:val="18"/>
+                          <w:szCs w:val="18"/>
+                        </w:rPr>
+                        <w:t>, Keep FT583&lt;FT583limit</w:t>
+                      </w:r>
+                      <w:bookmarkEnd w:id="1"/>
+                    </w:p>
+                  </w:txbxContent>
+                </v:textbox>
+              </v:shape>
             </w:pict>
           </mc:Fallback>
         </mc:AlternateContent>
@@ -12734,64 +12880,107 @@
         <mc:AlternateContent>
           <mc:Choice Requires="wps">
             <w:drawing>
-              <wp:anchor distT="0" distB="0" distL="114300" distR="114300" simplePos="0" relativeHeight="251635200" behindDoc="0" locked="0" layoutInCell="1" allowOverlap="1">
+              <wp:anchor distT="0" distB="0" distL="114300" distR="114300" simplePos="0" relativeHeight="251656704" behindDoc="0" locked="0" layoutInCell="1" allowOverlap="1">
                 <wp:simplePos x="0" y="0"/>
                 <wp:positionH relativeFrom="column">
-                  <wp:posOffset>2611755</wp:posOffset>
+                  <wp:posOffset>2757170</wp:posOffset>
                 </wp:positionH>
                 <wp:positionV relativeFrom="paragraph">
-                  <wp:posOffset>85090</wp:posOffset>
+                  <wp:posOffset>134619</wp:posOffset>
                 </wp:positionV>
-                <wp:extent cx="467995" cy="0"/>
-                <wp:effectExtent l="0" t="76200" r="27305" b="95250"/>
+                <wp:extent cx="837565" cy="638175"/>
+                <wp:effectExtent l="0" t="0" r="19685" b="28575"/>
                 <wp:wrapNone/>
-                <wp:docPr id="23" name="AutoShape 13340"/>
+                <wp:docPr id="55" name="Rectangle 13346"/>
                 <wp:cNvGraphicFramePr>
                   <a:graphicFrameLocks xmlns:a="http://schemas.openxmlformats.org/drawingml/2006/main"/>
                 </wp:cNvGraphicFramePr>
                 <a:graphic xmlns:a="http://schemas.openxmlformats.org/drawingml/2006/main">
                   <a:graphicData uri="http://schemas.microsoft.com/office/word/2010/wordprocessingShape">
                     <wps:wsp>
-                      <wps:cNvCnPr>
-                        <a:cxnSpLocks noChangeShapeType="1"/>
-                      </wps:cNvCnPr>
+                      <wps:cNvSpPr>
+                        <a:spLocks noChangeArrowheads="1"/>
+                      </wps:cNvSpPr>
                       <wps:spPr bwMode="auto">
                         <a:xfrm>
                           <a:off x="0" y="0"/>
-                          <a:ext cx="467995" cy="0"/>
+                          <a:ext cx="837565" cy="638175"/>
                         </a:xfrm>
-                        <a:prstGeom prst="straightConnector1">
+                        <a:prstGeom prst="rect">
                           <a:avLst/>
                         </a:prstGeom>
-                        <a:noFill/>
-                        <a:ln w="6350">
+                        <a:solidFill>
+                          <a:srgbClr val="FFFFFF"/>
+                        </a:solidFill>
+                        <a:ln w="9525">
                           <a:solidFill>
                             <a:srgbClr val="000000"/>
                           </a:solidFill>
-                          <a:round/>
+                          <a:miter lim="800000"/>
                           <a:headEnd/>
-                          <a:tailEnd type="triangle" w="med" len="med"/>
+                          <a:tailEnd/>
                         </a:ln>
-                        <a:extLst>
-                          <a:ext uri="{909E8E84-426E-40DD-AFC4-6F175D3DCCD1}">
-                            <a14:hiddenFill xmlns:a14="http://schemas.microsoft.com/office/drawing/2010/main">
-                              <a:noFill/>
-                            </a14:hiddenFill>
-                          </a:ext>
-                        </a:extLst>
                       </wps:spPr>
-                      <wps:bodyPr/>
+                      <wps:txbx>
+                        <w:txbxContent>
+                          <w:p>
+                            <w:pPr>
+                              <w:jc w:val="center"/>
+                              <w:rPr>
+                                <w:rFonts w:asciiTheme="majorHAnsi" w:hAnsiTheme="majorHAnsi" w:cstheme="majorHAnsi"/>
+                                <w:sz w:val="18"/>
+                                <w:szCs w:val="18"/>
+                              </w:rPr>
+                            </w:pPr>
+                            <w:r>
+                              <w:rPr>
+                                <w:rFonts w:asciiTheme="majorHAnsi" w:hAnsiTheme="majorHAnsi" w:cstheme="majorHAnsi"/>
+                                <w:sz w:val="18"/>
+                                <w:szCs w:val="18"/>
+                              </w:rPr>
+                              <w:t>Check liquid level</w:t>
+                            </w:r>
+                          </w:p>
+                        </w:txbxContent>
+                      </wps:txbx>
+                      <wps:bodyPr rot="0" vert="horz" wrap="square" lIns="108000" tIns="45720" rIns="91440" bIns="45720" anchor="t" anchorCtr="0" upright="1">
+                        <a:noAutofit/>
+                      </wps:bodyPr>
                     </wps:wsp>
                   </a:graphicData>
                 </a:graphic>
+                <wp14:sizeRelV relativeFrom="margin">
+                  <wp14:pctHeight>0</wp14:pctHeight>
+                </wp14:sizeRelV>
               </wp:anchor>
             </w:drawing>
           </mc:Choice>
           <mc:Fallback>
             <w:pict>
-              <v:shape w14:anchorId="484A31CC" id="AutoShape 13340" o:spid="_x0000_s1026" type="#_x0000_t32" style="position:absolute;margin-left:205.65pt;margin-top:6.7pt;width:36.85pt;height:0;z-index:277073408;visibility:visible;mso-wrap-style:square;mso-wrap-distance-left:9pt;mso-wrap-distance-top:0;mso-wrap-distance-right:9pt;mso-wrap-distance-bottom:0;mso-position-horizontal:absolute;mso-position-horizontal-relative:text;mso-position-vertical:absolute;mso-position-vertical-relative:text" o:gfxdata="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" strokeweight=".5pt">
-                <v:stroke endarrow="block"/>
-              </v:shape>
+              <v:rect id="Rectangle 13346" o:spid="_x0000_s1165" style="position:absolute;margin-left:217.1pt;margin-top:10.6pt;width:65.95pt;height:50.25pt;z-index:251656704;visibility:visible;mso-wrap-style:square;mso-height-percent:0;mso-wrap-distance-left:9pt;mso-wrap-distance-top:0;mso-wrap-distance-right:9pt;mso-wrap-distance-bottom:0;mso-position-horizontal:absolute;mso-position-horizontal-relative:text;mso-position-vertical:absolute;mso-position-vertical-relative:text;mso-height-percent:0;mso-height-relative:margin;v-text-anchor:top" o:gfxdata="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">
+                <v:textbox inset="3mm">
+                  <w:txbxContent>
+                    <w:p>
+                      <w:pPr>
+                        <w:jc w:val="center"/>
+                        <w:rPr>
+                          <w:rFonts w:asciiTheme="majorHAnsi" w:hAnsiTheme="majorHAnsi" w:cstheme="majorHAnsi"/>
+                          <w:sz w:val="18"/>
+                          <w:szCs w:val="18"/>
+                        </w:rPr>
+                      </w:pPr>
+                      <w:r>
+                        <w:rPr>
+                          <w:rFonts w:asciiTheme="majorHAnsi" w:hAnsiTheme="majorHAnsi" w:cstheme="majorHAnsi"/>
+                          <w:sz w:val="18"/>
+                          <w:szCs w:val="18"/>
+                        </w:rPr>
+                        <w:t>Check liquid level</w:t>
+                      </w:r>
+                    </w:p>
+                  </w:txbxContent>
+                </v:textbox>
+              </v:rect>
             </w:pict>
           </mc:Fallback>
         </mc:AlternateContent>
@@ -12808,13 +12997,13 @@
               <wp:anchor distT="0" distB="0" distL="114300" distR="114300" simplePos="0" relativeHeight="251666944" behindDoc="0" locked="0" layoutInCell="1" allowOverlap="1">
                 <wp:simplePos x="0" y="0"/>
                 <wp:positionH relativeFrom="column">
-                  <wp:posOffset>450850</wp:posOffset>
+                  <wp:posOffset>452120</wp:posOffset>
                 </wp:positionH>
                 <wp:positionV relativeFrom="paragraph">
                   <wp:posOffset>100330</wp:posOffset>
                 </wp:positionV>
-                <wp:extent cx="1466215" cy="285115"/>
-                <wp:effectExtent l="0" t="0" r="635" b="635"/>
+                <wp:extent cx="908050" cy="238125"/>
+                <wp:effectExtent l="0" t="0" r="6350" b="9525"/>
                 <wp:wrapNone/>
                 <wp:docPr id="64" name="Text Box 2785"/>
                 <wp:cNvGraphicFramePr>
@@ -12829,7 +13018,7 @@
                       <wps:spPr bwMode="auto">
                         <a:xfrm>
                           <a:off x="0" y="0"/>
-                          <a:ext cx="1466215" cy="285115"/>
+                          <a:ext cx="908050" cy="238125"/>
                         </a:xfrm>
                         <a:prstGeom prst="rect">
                           <a:avLst/>
@@ -12879,12 +13068,18 @@
                     </wps:wsp>
                   </a:graphicData>
                 </a:graphic>
+                <wp14:sizeRelH relativeFrom="margin">
+                  <wp14:pctWidth>0</wp14:pctWidth>
+                </wp14:sizeRelH>
+                <wp14:sizeRelV relativeFrom="margin">
+                  <wp14:pctHeight>0</wp14:pctHeight>
+                </wp14:sizeRelV>
               </wp:anchor>
             </w:drawing>
           </mc:Choice>
           <mc:Fallback>
             <w:pict>
-              <v:shape id="Text Box 2785" o:spid="_x0000_s1165" type="#_x0000_t202" style="position:absolute;margin-left:35.5pt;margin-top:7.9pt;width:115.45pt;height:22.45pt;z-index:277114368;visibility:visible;mso-wrap-style:square;mso-wrap-distance-left:9pt;mso-wrap-distance-top:0;mso-wrap-distance-right:9pt;mso-wrap-distance-bottom:0;mso-position-horizontal:absolute;mso-position-horizontal-relative:text;mso-position-vertical:absolute;mso-position-vertical-relative:text;v-text-anchor:top" o:gfxdata="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" fillcolor="white [3212]" stroked="f">
+              <v:shape id="Text Box 2785" o:spid="_x0000_s1166" type="#_x0000_t202" style="position:absolute;margin-left:35.6pt;margin-top:7.9pt;width:71.5pt;height:18.75pt;z-index:251666944;visibility:visible;mso-wrap-style:square;mso-width-percent:0;mso-height-percent:0;mso-wrap-distance-left:9pt;mso-wrap-distance-top:0;mso-wrap-distance-right:9pt;mso-wrap-distance-bottom:0;mso-position-horizontal:absolute;mso-position-horizontal-relative:text;mso-position-vertical:absolute;mso-position-vertical-relative:text;mso-width-percent:0;mso-height-percent:0;mso-width-relative:margin;mso-height-relative:margin;v-text-anchor:top" o:gfxdata="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" fillcolor="white [3212]" stroked="f">
                 <v:textbox inset="0,0,0,0">
                   <w:txbxContent>
                     <w:p>
@@ -12907,13 +13102,6 @@
           </mc:Fallback>
         </mc:AlternateContent>
       </w:r>
-    </w:p>
-    <w:p>
-      <w:pPr>
-        <w:rPr>
-          <w:szCs w:val="20"/>
-        </w:rPr>
-      </w:pPr>
       <w:r>
         <w:rPr>
           <w:noProof/>
@@ -12923,340 +13111,84 @@
         <mc:AlternateContent>
           <mc:Choice Requires="wps">
             <w:drawing>
-              <wp:anchor distT="0" distB="0" distL="114300" distR="114300" simplePos="0" relativeHeight="251655680" behindDoc="0" locked="0" layoutInCell="1" allowOverlap="1">
+              <wp:anchor distT="0" distB="0" distL="114300" distR="114300" simplePos="0" relativeHeight="251698688" behindDoc="0" locked="0" layoutInCell="1" allowOverlap="1">
                 <wp:simplePos x="0" y="0"/>
                 <wp:positionH relativeFrom="column">
-                  <wp:posOffset>3509645</wp:posOffset>
+                  <wp:posOffset>2947670</wp:posOffset>
                 </wp:positionH>
                 <wp:positionV relativeFrom="paragraph">
-                  <wp:posOffset>34925</wp:posOffset>
+                  <wp:posOffset>85090</wp:posOffset>
                 </wp:positionV>
-                <wp:extent cx="1952625" cy="504190"/>
-                <wp:effectExtent l="0" t="0" r="28575" b="10160"/>
+                <wp:extent cx="124460" cy="754380"/>
+                <wp:effectExtent l="400050" t="76200" r="0" b="26670"/>
                 <wp:wrapNone/>
-                <wp:docPr id="54" name="Text Box 13345"/>
-                <wp:cNvGraphicFramePr>
-                  <a:graphicFrameLocks xmlns:a="http://schemas.openxmlformats.org/drawingml/2006/main"/>
-                </wp:cNvGraphicFramePr>
+                <wp:docPr id="218" name="Elbow Connector 218"/>
+                <wp:cNvGraphicFramePr/>
                 <a:graphic xmlns:a="http://schemas.openxmlformats.org/drawingml/2006/main">
                   <a:graphicData uri="http://schemas.microsoft.com/office/word/2010/wordprocessingShape">
                     <wps:wsp>
-                      <wps:cNvSpPr txBox="1">
-                        <a:spLocks noChangeArrowheads="1"/>
-                      </wps:cNvSpPr>
-                      <wps:spPr bwMode="auto">
-                        <a:xfrm>
+                      <wps:cNvCnPr/>
+                      <wps:spPr>
+                        <a:xfrm flipV="1">
                           <a:off x="0" y="0"/>
-                          <a:ext cx="1952625" cy="504190"/>
+                          <a:ext cx="124460" cy="754380"/>
                         </a:xfrm>
-                        <a:prstGeom prst="rect">
-                          <a:avLst/>
+                        <a:prstGeom prst="bentConnector3">
+                          <a:avLst>
+                            <a:gd name="adj1" fmla="val -310014"/>
+                          </a:avLst>
                         </a:prstGeom>
-                        <a:solidFill>
-                          <a:srgbClr val="FFFFFF"/>
-                        </a:solidFill>
                         <a:ln w="9525">
                           <a:solidFill>
-                            <a:srgbClr val="000000"/>
+                            <a:schemeClr val="tx1"/>
                           </a:solidFill>
-                          <a:miter lim="800000"/>
-                          <a:headEnd/>
-                          <a:tailEnd/>
+                          <a:tailEnd type="triangle"/>
                         </a:ln>
+                        <a:effectLst/>
                       </wps:spPr>
-                      <wps:txbx>
-                        <w:txbxContent>
-                          <w:p>
-                            <w:pPr>
-                              <w:rPr>
-                                <w:rFonts w:asciiTheme="majorHAnsi" w:hAnsiTheme="majorHAnsi" w:cstheme="majorHAnsi"/>
-                                <w:sz w:val="18"/>
-                                <w:szCs w:val="18"/>
-                              </w:rPr>
-                            </w:pPr>
-                            <w:r>
-                              <w:rPr>
-                                <w:rFonts w:asciiTheme="majorHAnsi" w:hAnsiTheme="majorHAnsi" w:cstheme="majorHAnsi"/>
-                                <w:sz w:val="18"/>
-                                <w:szCs w:val="18"/>
-                              </w:rPr>
-                              <w:t>EH641AC running 5s</w:t>
-                            </w:r>
-                            <w:r>
-                              <w:rPr>
-                                <w:rFonts w:asciiTheme="majorHAnsi" w:hAnsiTheme="majorHAnsi" w:cstheme="majorHAnsi"/>
-                                <w:sz w:val="18"/>
-                                <w:szCs w:val="18"/>
-                              </w:rPr>
-                              <w:t xml:space="preserve">, </w:t>
-                            </w:r>
-                            <w:r>
-                              <w:rPr>
-                                <w:rFonts w:asciiTheme="majorHAnsi" w:hAnsiTheme="majorHAnsi" w:cstheme="majorHAnsi"/>
-                                <w:sz w:val="18"/>
-                                <w:szCs w:val="18"/>
-                              </w:rPr>
-                              <w:t>Delay 20s</w:t>
-                            </w:r>
-                          </w:p>
-                          <w:p>
-                            <w:pPr>
-                              <w:rPr>
-                                <w:rFonts w:asciiTheme="majorHAnsi" w:hAnsiTheme="majorHAnsi" w:cstheme="majorHAnsi"/>
-                                <w:sz w:val="18"/>
-                                <w:szCs w:val="18"/>
-                              </w:rPr>
-                            </w:pPr>
-                            <w:r>
-                              <w:rPr>
-                                <w:rFonts w:asciiTheme="majorHAnsi" w:hAnsiTheme="majorHAnsi" w:cstheme="majorHAnsi"/>
-                                <w:sz w:val="18"/>
-                                <w:szCs w:val="18"/>
-                              </w:rPr>
-                              <w:t>Open CV581, CV583</w:t>
-                            </w:r>
-                          </w:p>
-                          <w:p>
-                            <w:pPr>
-                              <w:rPr>
-                                <w:rFonts w:asciiTheme="majorHAnsi" w:hAnsiTheme="majorHAnsi" w:cstheme="majorHAnsi"/>
-                                <w:sz w:val="18"/>
-                                <w:szCs w:val="18"/>
-                              </w:rPr>
-                            </w:pPr>
-                            <w:r>
-                              <w:rPr>
-                                <w:rFonts w:asciiTheme="majorHAnsi" w:hAnsiTheme="majorHAnsi" w:cstheme="majorHAnsi"/>
-                                <w:sz w:val="18"/>
-                                <w:szCs w:val="18"/>
-                              </w:rPr>
-                              <w:t>Open FV680</w:t>
-                            </w:r>
-                            <w:r>
-                              <w:rPr>
-                                <w:rFonts w:asciiTheme="majorHAnsi" w:hAnsiTheme="majorHAnsi" w:cstheme="majorHAnsi"/>
-                                <w:sz w:val="18"/>
-                                <w:szCs w:val="18"/>
-                              </w:rPr>
-                              <w:t>, Keep FT583&lt;FT583limit</w:t>
-                            </w:r>
-                          </w:p>
-                        </w:txbxContent>
-                      </wps:txbx>
-                      <wps:bodyPr rot="0" vert="horz" wrap="square" lIns="108000" tIns="45720" rIns="91440" bIns="45720" anchor="t" anchorCtr="0" upright="1">
-                        <a:noAutofit/>
-                      </wps:bodyPr>
+                      <wps:style>
+                        <a:lnRef idx="2">
+                          <a:schemeClr val="accent1"/>
+                        </a:lnRef>
+                        <a:fillRef idx="0">
+                          <a:schemeClr val="accent1"/>
+                        </a:fillRef>
+                        <a:effectRef idx="1">
+                          <a:schemeClr val="accent1"/>
+                        </a:effectRef>
+                        <a:fontRef idx="minor">
+                          <a:schemeClr val="tx1"/>
+                        </a:fontRef>
+                      </wps:style>
+                      <wps:bodyPr/>
                     </wps:wsp>
                   </a:graphicData>
                 </a:graphic>
                 <wp14:sizeRelH relativeFrom="margin">
                   <wp14:pctWidth>0</wp14:pctWidth>
                 </wp14:sizeRelH>
+                <wp14:sizeRelV relativeFrom="margin">
+                  <wp14:pctHeight>0</wp14:pctHeight>
+                </wp14:sizeRelV>
               </wp:anchor>
             </w:drawing>
           </mc:Choice>
           <mc:Fallback>
             <w:pict>
-              <v:shape id="Text Box 13345" o:spid="_x0000_s1166" type="#_x0000_t202" style="position:absolute;margin-left:276.35pt;margin-top:2.75pt;width:153.75pt;height:39.7pt;z-index:277099008;visibility:visible;mso-wrap-style:square;mso-width-percent:0;mso-wrap-distance-left:9pt;mso-wrap-distance-top:0;mso-wrap-distance-right:9pt;mso-wrap-distance-bottom:0;mso-position-horizontal:absolute;mso-position-horizontal-relative:text;mso-position-vertical:absolute;mso-position-vertical-relative:text;mso-width-percent:0;mso-width-relative:margin;v-text-anchor:top" o:gfxdata="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">
-                <v:textbox inset="3mm">
-                  <w:txbxContent>
-                    <w:p>
-                      <w:pPr>
-                        <w:rPr>
-                          <w:rFonts w:asciiTheme="majorHAnsi" w:hAnsiTheme="majorHAnsi" w:cstheme="majorHAnsi"/>
-                          <w:sz w:val="18"/>
-                          <w:szCs w:val="18"/>
-                        </w:rPr>
-                      </w:pPr>
-                      <w:r>
-                        <w:rPr>
-                          <w:rFonts w:asciiTheme="majorHAnsi" w:hAnsiTheme="majorHAnsi" w:cstheme="majorHAnsi"/>
-                          <w:sz w:val="18"/>
-                          <w:szCs w:val="18"/>
-                        </w:rPr>
-                        <w:t>EH641AC running 5s</w:t>
-                      </w:r>
-                      <w:r>
-                        <w:rPr>
-                          <w:rFonts w:asciiTheme="majorHAnsi" w:hAnsiTheme="majorHAnsi" w:cstheme="majorHAnsi"/>
-                          <w:sz w:val="18"/>
-                          <w:szCs w:val="18"/>
-                        </w:rPr>
-                        <w:t xml:space="preserve">, </w:t>
-                      </w:r>
-                      <w:r>
-                        <w:rPr>
-                          <w:rFonts w:asciiTheme="majorHAnsi" w:hAnsiTheme="majorHAnsi" w:cstheme="majorHAnsi"/>
-                          <w:sz w:val="18"/>
-                          <w:szCs w:val="18"/>
-                        </w:rPr>
-                        <w:t>Delay 20s</w:t>
-                      </w:r>
-                    </w:p>
-                    <w:p>
-                      <w:pPr>
-                        <w:rPr>
-                          <w:rFonts w:asciiTheme="majorHAnsi" w:hAnsiTheme="majorHAnsi" w:cstheme="majorHAnsi"/>
-                          <w:sz w:val="18"/>
-                          <w:szCs w:val="18"/>
-                        </w:rPr>
-                      </w:pPr>
-                      <w:r>
-                        <w:rPr>
-                          <w:rFonts w:asciiTheme="majorHAnsi" w:hAnsiTheme="majorHAnsi" w:cstheme="majorHAnsi"/>
-                          <w:sz w:val="18"/>
-                          <w:szCs w:val="18"/>
-                        </w:rPr>
-                        <w:t>Open CV581, CV583</w:t>
-                      </w:r>
-                    </w:p>
-                    <w:p>
-                      <w:pPr>
-                        <w:rPr>
-                          <w:rFonts w:asciiTheme="majorHAnsi" w:hAnsiTheme="majorHAnsi" w:cstheme="majorHAnsi"/>
-                          <w:sz w:val="18"/>
-                          <w:szCs w:val="18"/>
-                        </w:rPr>
-                      </w:pPr>
-                      <w:r>
-                        <w:rPr>
-                          <w:rFonts w:asciiTheme="majorHAnsi" w:hAnsiTheme="majorHAnsi" w:cstheme="majorHAnsi"/>
-                          <w:sz w:val="18"/>
-                          <w:szCs w:val="18"/>
-                        </w:rPr>
-                        <w:t>Open FV680</w:t>
-                      </w:r>
-                      <w:r>
-                        <w:rPr>
-                          <w:rFonts w:asciiTheme="majorHAnsi" w:hAnsiTheme="majorHAnsi" w:cstheme="majorHAnsi"/>
-                          <w:sz w:val="18"/>
-                          <w:szCs w:val="18"/>
-                        </w:rPr>
-                        <w:t>, Keep FT583&lt;</w:t>
-                      </w:r>
-                      <w:r>
-                        <w:rPr>
-                          <w:rFonts w:asciiTheme="majorHAnsi" w:hAnsiTheme="majorHAnsi" w:cstheme="majorHAnsi"/>
-                          <w:sz w:val="18"/>
-                          <w:szCs w:val="18"/>
-                        </w:rPr>
-                        <w:t>FT583limit</w:t>
-                      </w:r>
-                    </w:p>
-                  </w:txbxContent>
-                </v:textbox>
+              <v:shapetype w14:anchorId="199B2E58" id="_x0000_t34" coordsize="21600,21600" o:spt="34" o:oned="t" adj="10800" path="m,l@0,0@0,21600,21600,21600e" filled="f">
+                <v:stroke joinstyle="miter"/>
+                <v:formulas>
+                  <v:f eqn="val #0"/>
+                </v:formulas>
+                <v:path arrowok="t" fillok="f" o:connecttype="none"/>
+                <v:handles>
+                  <v:h position="#0,center"/>
+                </v:handles>
+                <o:lock v:ext="edit" shapetype="t"/>
+              </v:shapetype>
+              <v:shape id="Elbow Connector 218" o:spid="_x0000_s1026" type="#_x0000_t34" style="position:absolute;margin-left:232.1pt;margin-top:6.7pt;width:9.8pt;height:59.4pt;flip:y;z-index:251698688;visibility:visible;mso-wrap-style:square;mso-width-percent:0;mso-height-percent:0;mso-wrap-distance-left:9pt;mso-wrap-distance-top:0;mso-wrap-distance-right:9pt;mso-wrap-distance-bottom:0;mso-position-horizontal:absolute;mso-position-horizontal-relative:text;mso-position-vertical:absolute;mso-position-vertical-relative:text;mso-width-percent:0;mso-height-percent:0;mso-width-relative:margin;mso-height-relative:margin" o:gfxdata="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" adj="-66963" strokecolor="black [3213]">
+                <v:stroke endarrow="block"/>
               </v:shape>
-            </w:pict>
-          </mc:Fallback>
-        </mc:AlternateContent>
-      </w:r>
-      <w:r>
-        <w:rPr>
-          <w:noProof/>
-          <w:szCs w:val="20"/>
-          <w:lang w:val="sv-SE" w:eastAsia="sv-SE"/>
-        </w:rPr>
-        <mc:AlternateContent>
-          <mc:Choice Requires="wps">
-            <w:drawing>
-              <wp:anchor distT="0" distB="0" distL="114300" distR="114300" simplePos="0" relativeHeight="251656704" behindDoc="0" locked="0" layoutInCell="1" allowOverlap="1">
-                <wp:simplePos x="0" y="0"/>
-                <wp:positionH relativeFrom="column">
-                  <wp:posOffset>2760980</wp:posOffset>
-                </wp:positionH>
-                <wp:positionV relativeFrom="paragraph">
-                  <wp:posOffset>38100</wp:posOffset>
-                </wp:positionV>
-                <wp:extent cx="837565" cy="504190"/>
-                <wp:effectExtent l="0" t="0" r="19685" b="10160"/>
-                <wp:wrapNone/>
-                <wp:docPr id="55" name="Rectangle 13346"/>
-                <wp:cNvGraphicFramePr>
-                  <a:graphicFrameLocks xmlns:a="http://schemas.openxmlformats.org/drawingml/2006/main"/>
-                </wp:cNvGraphicFramePr>
-                <a:graphic xmlns:a="http://schemas.openxmlformats.org/drawingml/2006/main">
-                  <a:graphicData uri="http://schemas.microsoft.com/office/word/2010/wordprocessingShape">
-                    <wps:wsp>
-                      <wps:cNvSpPr>
-                        <a:spLocks noChangeArrowheads="1"/>
-                      </wps:cNvSpPr>
-                      <wps:spPr bwMode="auto">
-                        <a:xfrm>
-                          <a:off x="0" y="0"/>
-                          <a:ext cx="837565" cy="504190"/>
-                        </a:xfrm>
-                        <a:prstGeom prst="rect">
-                          <a:avLst/>
-                        </a:prstGeom>
-                        <a:solidFill>
-                          <a:srgbClr val="FFFFFF"/>
-                        </a:solidFill>
-                        <a:ln w="9525">
-                          <a:solidFill>
-                            <a:srgbClr val="000000"/>
-                          </a:solidFill>
-                          <a:miter lim="800000"/>
-                          <a:headEnd/>
-                          <a:tailEnd/>
-                        </a:ln>
-                      </wps:spPr>
-                      <wps:txbx>
-                        <w:txbxContent>
-                          <w:p>
-                            <w:pPr>
-                              <w:jc w:val="center"/>
-                              <w:rPr>
-                                <w:rFonts w:asciiTheme="majorHAnsi" w:hAnsiTheme="majorHAnsi" w:cstheme="majorHAnsi"/>
-                                <w:sz w:val="18"/>
-                                <w:szCs w:val="18"/>
-                              </w:rPr>
-                            </w:pPr>
-                            <w:r>
-                              <w:rPr>
-                                <w:rFonts w:asciiTheme="majorHAnsi" w:hAnsiTheme="majorHAnsi" w:cstheme="majorHAnsi"/>
-                                <w:sz w:val="18"/>
-                                <w:szCs w:val="18"/>
-                              </w:rPr>
-                              <w:t>Check liquid level</w:t>
-                            </w:r>
-                          </w:p>
-                        </w:txbxContent>
-                      </wps:txbx>
-                      <wps:bodyPr rot="0" vert="horz" wrap="square" lIns="108000" tIns="45720" rIns="91440" bIns="45720" anchor="t" anchorCtr="0" upright="1">
-                        <a:noAutofit/>
-                      </wps:bodyPr>
-                    </wps:wsp>
-                  </a:graphicData>
-                </a:graphic>
-              </wp:anchor>
-            </w:drawing>
-          </mc:Choice>
-          <mc:Fallback>
-            <w:pict>
-              <v:rect id="Rectangle 13346" o:spid="_x0000_s1167" style="position:absolute;margin-left:217.4pt;margin-top:3pt;width:65.95pt;height:39.7pt;z-index:277100032;visibility:visible;mso-wrap-style:square;mso-wrap-distance-left:9pt;mso-wrap-distance-top:0;mso-wrap-distance-right:9pt;mso-wrap-distance-bottom:0;mso-position-horizontal:absolute;mso-position-horizontal-relative:text;mso-position-vertical:absolute;mso-position-vertical-relative:text;v-text-anchor:top" o:gfxdata="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">
-                <v:textbox inset="3mm">
-                  <w:txbxContent>
-                    <w:p>
-                      <w:pPr>
-                        <w:jc w:val="center"/>
-                        <w:rPr>
-                          <w:rFonts w:asciiTheme="majorHAnsi" w:hAnsiTheme="majorHAnsi" w:cstheme="majorHAnsi"/>
-                          <w:sz w:val="18"/>
-                          <w:szCs w:val="18"/>
-                        </w:rPr>
-                      </w:pPr>
-                      <w:r>
-                        <w:rPr>
-                          <w:rFonts w:asciiTheme="majorHAnsi" w:hAnsiTheme="majorHAnsi" w:cstheme="majorHAnsi"/>
-                          <w:sz w:val="18"/>
-                          <w:szCs w:val="18"/>
-                        </w:rPr>
-                        <w:t>Check liquid level</w:t>
-                      </w:r>
-                    </w:p>
-                  </w:txbxContent>
-                </v:textbox>
-              </v:rect>
             </w:pict>
           </mc:Fallback>
         </mc:AlternateContent>
@@ -13277,213 +13209,15 @@
         <mc:AlternateContent>
           <mc:Choice Requires="wps">
             <w:drawing>
-              <wp:anchor distT="0" distB="0" distL="114300" distR="114300" simplePos="0" relativeHeight="251667968" behindDoc="0" locked="0" layoutInCell="1" allowOverlap="1">
-                <wp:simplePos x="0" y="0"/>
-                <wp:positionH relativeFrom="column">
-                  <wp:posOffset>2756535</wp:posOffset>
-                </wp:positionH>
-                <wp:positionV relativeFrom="paragraph">
-                  <wp:posOffset>130810</wp:posOffset>
-                </wp:positionV>
-                <wp:extent cx="259080" cy="257810"/>
-                <wp:effectExtent l="19050" t="19050" r="26670" b="27940"/>
-                <wp:wrapNone/>
-                <wp:docPr id="70" name="Oval 4890"/>
-                <wp:cNvGraphicFramePr>
-                  <a:graphicFrameLocks xmlns:a="http://schemas.openxmlformats.org/drawingml/2006/main"/>
-                </wp:cNvGraphicFramePr>
-                <a:graphic xmlns:a="http://schemas.openxmlformats.org/drawingml/2006/main">
-                  <a:graphicData uri="http://schemas.microsoft.com/office/word/2010/wordprocessingShape">
-                    <wps:wsp>
-                      <wps:cNvSpPr>
-                        <a:spLocks noChangeArrowheads="1"/>
-                      </wps:cNvSpPr>
-                      <wps:spPr bwMode="auto">
-                        <a:xfrm>
-                          <a:off x="0" y="0"/>
-                          <a:ext cx="259080" cy="257810"/>
-                        </a:xfrm>
-                        <a:prstGeom prst="ellipse">
-                          <a:avLst/>
-                        </a:prstGeom>
-                        <a:solidFill>
-                          <a:srgbClr val="FFFFFF"/>
-                        </a:solidFill>
-                        <a:ln w="44450">
-                          <a:solidFill>
-                            <a:srgbClr val="4A7EBB"/>
-                          </a:solidFill>
-                          <a:round/>
-                          <a:headEnd/>
-                          <a:tailEnd/>
-                        </a:ln>
-                      </wps:spPr>
-                      <wps:txbx>
-                        <w:txbxContent>
-                          <w:p>
-                            <w:pPr>
-                              <w:jc w:val="center"/>
-                              <w:rPr>
-                                <w:rFonts w:ascii="Times New Roman" w:hAnsi="Times New Roman" w:cs="Times New Roman"/>
-                                <w:b/>
-                                <w:szCs w:val="20"/>
-                                <w:lang w:val="fr-FR"/>
-                              </w:rPr>
-                            </w:pPr>
-                            <w:r>
-                              <w:rPr>
-                                <w:rFonts w:ascii="Times New Roman" w:hAnsi="Times New Roman" w:cs="Times New Roman"/>
-                                <w:b/>
-                                <w:szCs w:val="20"/>
-                                <w:lang w:val="fr-FR"/>
-                              </w:rPr>
-                              <w:t>12</w:t>
-                            </w:r>
-                          </w:p>
-                        </w:txbxContent>
-                      </wps:txbx>
-                      <wps:bodyPr rot="0" vert="horz" wrap="square" lIns="0" tIns="0" rIns="0" bIns="0" anchor="t" anchorCtr="0" upright="1">
-                        <a:noAutofit/>
-                      </wps:bodyPr>
-                    </wps:wsp>
-                  </a:graphicData>
-                </a:graphic>
-              </wp:anchor>
-            </w:drawing>
-          </mc:Choice>
-          <mc:Fallback>
-            <w:pict>
-              <v:oval id="_x0000_s1168" style="position:absolute;margin-left:217.05pt;margin-top:10.3pt;width:20.4pt;height:20.3pt;z-index:277115392;visibility:visible;mso-wrap-style:square;mso-wrap-distance-left:9pt;mso-wrap-distance-top:0;mso-wrap-distance-right:9pt;mso-wrap-distance-bottom:0;mso-position-horizontal:absolute;mso-position-horizontal-relative:text;mso-position-vertical:absolute;mso-position-vertical-relative:text;v-text-anchor:top" o:gfxdata="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" strokecolor="#4a7ebb" strokeweight="3.5pt">
-                <v:textbox inset="0,0,0,0">
-                  <w:txbxContent>
-                    <w:p>
-                      <w:pPr>
-                        <w:jc w:val="center"/>
-                        <w:rPr>
-                          <w:rFonts w:ascii="Times New Roman" w:hAnsi="Times New Roman" w:cs="Times New Roman"/>
-                          <w:b/>
-                          <w:szCs w:val="20"/>
-                          <w:lang w:val="fr-FR"/>
-                        </w:rPr>
-                      </w:pPr>
-                      <w:r>
-                        <w:rPr>
-                          <w:rFonts w:ascii="Times New Roman" w:hAnsi="Times New Roman" w:cs="Times New Roman"/>
-                          <w:b/>
-                          <w:szCs w:val="20"/>
-                          <w:lang w:val="fr-FR"/>
-                        </w:rPr>
-                        <w:t>12</w:t>
-                      </w:r>
-                    </w:p>
-                  </w:txbxContent>
-                </v:textbox>
-              </v:oval>
-            </w:pict>
-          </mc:Fallback>
-        </mc:AlternateContent>
-      </w:r>
-    </w:p>
-    <w:p>
-      <w:pPr>
-        <w:rPr>
-          <w:szCs w:val="20"/>
-        </w:rPr>
-      </w:pPr>
-    </w:p>
-    <w:p>
-      <w:pPr>
-        <w:rPr>
-          <w:szCs w:val="20"/>
-        </w:rPr>
-      </w:pPr>
-      <w:r>
-        <w:rPr>
-          <w:noProof/>
-          <w:szCs w:val="20"/>
-          <w:lang w:val="sv-SE" w:eastAsia="sv-SE"/>
-        </w:rPr>
-        <mc:AlternateContent>
-          <mc:Choice Requires="wps">
-            <w:drawing>
-              <wp:anchor distT="0" distB="0" distL="114300" distR="114300" simplePos="0" relativeHeight="251636224" behindDoc="0" locked="0" layoutInCell="1" allowOverlap="1">
-                <wp:simplePos x="0" y="0"/>
-                <wp:positionH relativeFrom="column">
-                  <wp:posOffset>2764790</wp:posOffset>
-                </wp:positionH>
-                <wp:positionV relativeFrom="paragraph">
-                  <wp:posOffset>131445</wp:posOffset>
-                </wp:positionV>
-                <wp:extent cx="0" cy="144145"/>
-                <wp:effectExtent l="0" t="0" r="19050" b="27305"/>
-                <wp:wrapNone/>
-                <wp:docPr id="25" name="AutoShape 13342"/>
-                <wp:cNvGraphicFramePr>
-                  <a:graphicFrameLocks xmlns:a="http://schemas.openxmlformats.org/drawingml/2006/main"/>
-                </wp:cNvGraphicFramePr>
-                <a:graphic xmlns:a="http://schemas.openxmlformats.org/drawingml/2006/main">
-                  <a:graphicData uri="http://schemas.microsoft.com/office/word/2010/wordprocessingShape">
-                    <wps:wsp>
-                      <wps:cNvCnPr>
-                        <a:cxnSpLocks noChangeShapeType="1"/>
-                      </wps:cNvCnPr>
-                      <wps:spPr bwMode="auto">
-                        <a:xfrm>
-                          <a:off x="0" y="0"/>
-                          <a:ext cx="0" cy="144145"/>
-                        </a:xfrm>
-                        <a:prstGeom prst="straightConnector1">
-                          <a:avLst/>
-                        </a:prstGeom>
-                        <a:noFill/>
-                        <a:ln w="9525">
-                          <a:solidFill>
-                            <a:srgbClr val="000000"/>
-                          </a:solidFill>
-                          <a:round/>
-                          <a:headEnd/>
-                          <a:tailEnd/>
-                        </a:ln>
-                        <a:extLst>
-                          <a:ext uri="{909E8E84-426E-40DD-AFC4-6F175D3DCCD1}">
-                            <a14:hiddenFill xmlns:a14="http://schemas.microsoft.com/office/drawing/2010/main">
-                              <a:noFill/>
-                            </a14:hiddenFill>
-                          </a:ext>
-                        </a:extLst>
-                      </wps:spPr>
-                      <wps:bodyPr/>
-                    </wps:wsp>
-                  </a:graphicData>
-                </a:graphic>
-              </wp:anchor>
-            </w:drawing>
-          </mc:Choice>
-          <mc:Fallback>
-            <w:pict>
-              <v:shape w14:anchorId="33EFBB99" id="AutoShape 13342" o:spid="_x0000_s1026" type="#_x0000_t32" style="position:absolute;margin-left:217.7pt;margin-top:10.35pt;width:0;height:11.35pt;z-index:277075456;visibility:visible;mso-wrap-style:square;mso-wrap-distance-left:9pt;mso-wrap-distance-top:0;mso-wrap-distance-right:9pt;mso-wrap-distance-bottom:0;mso-position-horizontal:absolute;mso-position-horizontal-relative:text;mso-position-vertical:absolute;mso-position-vertical-relative:text" o:gfxdata="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"/>
-            </w:pict>
-          </mc:Fallback>
-        </mc:AlternateContent>
-      </w:r>
-      <w:r>
-        <w:rPr>
-          <w:noProof/>
-          <w:szCs w:val="20"/>
-          <w:lang w:val="sv-SE" w:eastAsia="sv-SE"/>
-        </w:rPr>
-        <mc:AlternateContent>
-          <mc:Choice Requires="wps">
-            <w:drawing>
               <wp:anchor distT="0" distB="0" distL="114300" distR="114300" simplePos="0" relativeHeight="251637248" behindDoc="0" locked="0" layoutInCell="1" allowOverlap="1">
                 <wp:simplePos x="0" y="0"/>
                 <wp:positionH relativeFrom="column">
-                  <wp:posOffset>2049780</wp:posOffset>
+                  <wp:posOffset>1485265</wp:posOffset>
                 </wp:positionH>
                 <wp:positionV relativeFrom="paragraph">
-                  <wp:posOffset>38100</wp:posOffset>
+                  <wp:posOffset>103505</wp:posOffset>
                 </wp:positionV>
-                <wp:extent cx="749300" cy="295275"/>
+                <wp:extent cx="1003300" cy="295275"/>
                 <wp:effectExtent l="0" t="0" r="0" b="9525"/>
                 <wp:wrapNone/>
                 <wp:docPr id="26" name="Text Box 13343"/>
@@ -13499,7 +13233,7 @@
                       <wps:spPr bwMode="auto">
                         <a:xfrm>
                           <a:off x="0" y="0"/>
-                          <a:ext cx="749300" cy="295275"/>
+                          <a:ext cx="1003300" cy="295275"/>
                         </a:xfrm>
                         <a:prstGeom prst="rect">
                           <a:avLst/>
@@ -13591,7 +13325,7 @@
                                 <w:szCs w:val="18"/>
                                 <w:lang w:val="fr-FR"/>
                               </w:rPr>
-                              <w:t>5</w:t>
+                              <w:t>LI680 min</w:t>
                             </w:r>
                           </w:p>
                         </w:txbxContent>
@@ -13602,12 +13336,15 @@
                     </wps:wsp>
                   </a:graphicData>
                 </a:graphic>
+                <wp14:sizeRelH relativeFrom="margin">
+                  <wp14:pctWidth>0</wp14:pctWidth>
+                </wp14:sizeRelH>
               </wp:anchor>
             </w:drawing>
           </mc:Choice>
           <mc:Fallback>
             <w:pict>
-              <v:shape id="Text Box 13343" o:spid="_x0000_s1169" type="#_x0000_t202" style="position:absolute;margin-left:161.4pt;margin-top:3pt;width:59pt;height:23.25pt;z-index:277076480;visibility:visible;mso-wrap-style:square;mso-wrap-distance-left:9pt;mso-wrap-distance-top:0;mso-wrap-distance-right:9pt;mso-wrap-distance-bottom:0;mso-position-horizontal:absolute;mso-position-horizontal-relative:text;mso-position-vertical:absolute;mso-position-vertical-relative:text;v-text-anchor:top" o:gfxdata="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" filled="f" stroked="f">
+              <v:shape id="Text Box 13343" o:spid="_x0000_s1168" type="#_x0000_t202" style="position:absolute;margin-left:116.95pt;margin-top:8.15pt;width:79pt;height:23.25pt;z-index:251637248;visibility:visible;mso-wrap-style:square;mso-width-percent:0;mso-wrap-distance-left:9pt;mso-wrap-distance-top:0;mso-wrap-distance-right:9pt;mso-wrap-distance-bottom:0;mso-position-horizontal:absolute;mso-position-horizontal-relative:text;mso-position-vertical:absolute;mso-position-vertical-relative:text;mso-width-percent:0;mso-width-relative:margin;v-text-anchor:top" o:gfxdata="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" filled="f" stroked="f">
                 <v:textbox>
                   <w:txbxContent>
                     <w:p>
@@ -13671,7 +13408,7 @@
                           <w:szCs w:val="18"/>
                           <w:lang w:val="fr-FR"/>
                         </w:rPr>
-                        <w:t>5</w:t>
+                        <w:t>LI680 min</w:t>
                       </w:r>
                     </w:p>
                   </w:txbxContent>
@@ -13688,6 +13425,280 @@
           <w:szCs w:val="20"/>
         </w:rPr>
       </w:pPr>
+      <w:r>
+        <w:rPr>
+          <w:noProof/>
+          <w:szCs w:val="20"/>
+          <w:lang w:val="sv-SE" w:eastAsia="sv-SE"/>
+        </w:rPr>
+        <mc:AlternateContent>
+          <mc:Choice Requires="wps">
+            <w:drawing>
+              <wp:anchor distT="0" distB="0" distL="114300" distR="114300" simplePos="0" relativeHeight="251697664" behindDoc="0" locked="0" layoutInCell="1" allowOverlap="1" wp14:anchorId="702D1C9B" wp14:editId="0DAF688A">
+                <wp:simplePos x="0" y="0"/>
+                <wp:positionH relativeFrom="column">
+                  <wp:posOffset>2492375</wp:posOffset>
+                </wp:positionH>
+                <wp:positionV relativeFrom="paragraph">
+                  <wp:posOffset>41910</wp:posOffset>
+                </wp:positionV>
+                <wp:extent cx="144145" cy="0"/>
+                <wp:effectExtent l="0" t="0" r="27305" b="19050"/>
+                <wp:wrapNone/>
+                <wp:docPr id="1" name="AutoShape 13325"/>
+                <wp:cNvGraphicFramePr>
+                  <a:graphicFrameLocks xmlns:a="http://schemas.openxmlformats.org/drawingml/2006/main"/>
+                </wp:cNvGraphicFramePr>
+                <a:graphic xmlns:a="http://schemas.openxmlformats.org/drawingml/2006/main">
+                  <a:graphicData uri="http://schemas.microsoft.com/office/word/2010/wordprocessingShape">
+                    <wps:wsp>
+                      <wps:cNvCnPr>
+                        <a:cxnSpLocks noChangeShapeType="1"/>
+                      </wps:cNvCnPr>
+                      <wps:spPr bwMode="auto">
+                        <a:xfrm>
+                          <a:off x="0" y="0"/>
+                          <a:ext cx="144145" cy="0"/>
+                        </a:xfrm>
+                        <a:prstGeom prst="straightConnector1">
+                          <a:avLst/>
+                        </a:prstGeom>
+                        <a:noFill/>
+                        <a:ln w="9525">
+                          <a:solidFill>
+                            <a:srgbClr val="000000"/>
+                          </a:solidFill>
+                          <a:round/>
+                          <a:headEnd/>
+                          <a:tailEnd/>
+                        </a:ln>
+                        <a:extLst>
+                          <a:ext uri="{909E8E84-426E-40DD-AFC4-6F175D3DCCD1}">
+                            <a14:hiddenFill xmlns:a14="http://schemas.microsoft.com/office/drawing/2010/main">
+                              <a:noFill/>
+                            </a14:hiddenFill>
+                          </a:ext>
+                        </a:extLst>
+                      </wps:spPr>
+                      <wps:bodyPr/>
+                    </wps:wsp>
+                  </a:graphicData>
+                </a:graphic>
+              </wp:anchor>
+            </w:drawing>
+          </mc:Choice>
+          <mc:Fallback>
+            <w:pict>
+              <v:shape w14:anchorId="5E3AD5A7" id="AutoShape 13325" o:spid="_x0000_s1026" type="#_x0000_t32" style="position:absolute;margin-left:196.25pt;margin-top:3.3pt;width:11.35pt;height:0;z-index:251697664;visibility:visible;mso-wrap-style:square;mso-wrap-distance-left:9pt;mso-wrap-distance-top:0;mso-wrap-distance-right:9pt;mso-wrap-distance-bottom:0;mso-position-horizontal:absolute;mso-position-horizontal-relative:text;mso-position-vertical:absolute;mso-position-vertical-relative:text" o:gfxdata="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"/>
+            </w:pict>
+          </mc:Fallback>
+        </mc:AlternateContent>
+      </w:r>
+      <w:r>
+        <w:rPr>
+          <w:noProof/>
+          <w:szCs w:val="20"/>
+          <w:lang w:val="sv-SE" w:eastAsia="sv-SE"/>
+        </w:rPr>
+        <mc:AlternateContent>
+          <mc:Choice Requires="wps">
+            <w:drawing>
+              <wp:anchor distT="0" distB="0" distL="114300" distR="114300" simplePos="0" relativeHeight="251667968" behindDoc="0" locked="0" layoutInCell="1" allowOverlap="1">
+                <wp:simplePos x="0" y="0"/>
+                <wp:positionH relativeFrom="column">
+                  <wp:posOffset>2756535</wp:posOffset>
+                </wp:positionH>
+                <wp:positionV relativeFrom="paragraph">
+                  <wp:posOffset>130810</wp:posOffset>
+                </wp:positionV>
+                <wp:extent cx="259080" cy="257810"/>
+                <wp:effectExtent l="19050" t="19050" r="26670" b="27940"/>
+                <wp:wrapNone/>
+                <wp:docPr id="70" name="Oval 4890"/>
+                <wp:cNvGraphicFramePr>
+                  <a:graphicFrameLocks xmlns:a="http://schemas.openxmlformats.org/drawingml/2006/main"/>
+                </wp:cNvGraphicFramePr>
+                <a:graphic xmlns:a="http://schemas.openxmlformats.org/drawingml/2006/main">
+                  <a:graphicData uri="http://schemas.microsoft.com/office/word/2010/wordprocessingShape">
+                    <wps:wsp>
+                      <wps:cNvSpPr>
+                        <a:spLocks noChangeArrowheads="1"/>
+                      </wps:cNvSpPr>
+                      <wps:spPr bwMode="auto">
+                        <a:xfrm>
+                          <a:off x="0" y="0"/>
+                          <a:ext cx="259080" cy="257810"/>
+                        </a:xfrm>
+                        <a:prstGeom prst="ellipse">
+                          <a:avLst/>
+                        </a:prstGeom>
+                        <a:solidFill>
+                          <a:srgbClr val="FFFFFF"/>
+                        </a:solidFill>
+                        <a:ln w="44450">
+                          <a:solidFill>
+                            <a:srgbClr val="4A7EBB"/>
+                          </a:solidFill>
+                          <a:round/>
+                          <a:headEnd/>
+                          <a:tailEnd/>
+                        </a:ln>
+                      </wps:spPr>
+                      <wps:txbx>
+                        <w:txbxContent>
+                          <w:p>
+                            <w:pPr>
+                              <w:jc w:val="center"/>
+                              <w:rPr>
+                                <w:rFonts w:ascii="Times New Roman" w:hAnsi="Times New Roman" w:cs="Times New Roman"/>
+                                <w:b/>
+                                <w:szCs w:val="20"/>
+                                <w:lang w:val="fr-FR"/>
+                              </w:rPr>
+                            </w:pPr>
+                            <w:r>
+                              <w:rPr>
+                                <w:rFonts w:ascii="Times New Roman" w:hAnsi="Times New Roman" w:cs="Times New Roman"/>
+                                <w:b/>
+                                <w:szCs w:val="20"/>
+                                <w:lang w:val="fr-FR"/>
+                              </w:rPr>
+                              <w:t>12</w:t>
+                            </w:r>
+                          </w:p>
+                        </w:txbxContent>
+                      </wps:txbx>
+                      <wps:bodyPr rot="0" vert="horz" wrap="square" lIns="0" tIns="0" rIns="0" bIns="0" anchor="t" anchorCtr="0" upright="1">
+                        <a:noAutofit/>
+                      </wps:bodyPr>
+                    </wps:wsp>
+                  </a:graphicData>
+                </a:graphic>
+              </wp:anchor>
+            </w:drawing>
+          </mc:Choice>
+          <mc:Fallback>
+            <w:pict>
+              <v:oval id="_x0000_s1169" style="position:absolute;margin-left:217.05pt;margin-top:10.3pt;width:20.4pt;height:20.3pt;z-index:251667968;visibility:visible;mso-wrap-style:square;mso-wrap-distance-left:9pt;mso-wrap-distance-top:0;mso-wrap-distance-right:9pt;mso-wrap-distance-bottom:0;mso-position-horizontal:absolute;mso-position-horizontal-relative:text;mso-position-vertical:absolute;mso-position-vertical-relative:text;v-text-anchor:top" o:gfxdata="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" strokecolor="#4a7ebb" strokeweight="3.5pt">
+                <v:textbox inset="0,0,0,0">
+                  <w:txbxContent>
+                    <w:p>
+                      <w:pPr>
+                        <w:jc w:val="center"/>
+                        <w:rPr>
+                          <w:rFonts w:ascii="Times New Roman" w:hAnsi="Times New Roman" w:cs="Times New Roman"/>
+                          <w:b/>
+                          <w:szCs w:val="20"/>
+                          <w:lang w:val="fr-FR"/>
+                        </w:rPr>
+                      </w:pPr>
+                      <w:r>
+                        <w:rPr>
+                          <w:rFonts w:ascii="Times New Roman" w:hAnsi="Times New Roman" w:cs="Times New Roman"/>
+                          <w:b/>
+                          <w:szCs w:val="20"/>
+                          <w:lang w:val="fr-FR"/>
+                        </w:rPr>
+                        <w:t>12</w:t>
+                      </w:r>
+                    </w:p>
+                  </w:txbxContent>
+                </v:textbox>
+              </v:oval>
+            </w:pict>
+          </mc:Fallback>
+        </mc:AlternateContent>
+      </w:r>
+    </w:p>
+    <w:p>
+      <w:pPr>
+        <w:rPr>
+          <w:szCs w:val="20"/>
+        </w:rPr>
+      </w:pPr>
+    </w:p>
+    <w:p>
+      <w:pPr>
+        <w:rPr>
+          <w:szCs w:val="20"/>
+        </w:rPr>
+      </w:pPr>
+    </w:p>
+    <w:p>
+      <w:pPr>
+        <w:rPr>
+          <w:szCs w:val="20"/>
+        </w:rPr>
+      </w:pPr>
+      <w:r>
+        <w:rPr>
+          <w:noProof/>
+          <w:szCs w:val="20"/>
+          <w:lang w:val="sv-SE" w:eastAsia="sv-SE"/>
+        </w:rPr>
+        <mc:AlternateContent>
+          <mc:Choice Requires="wps">
+            <w:drawing>
+              <wp:anchor distT="0" distB="0" distL="114300" distR="114300" simplePos="0" relativeHeight="251638272" behindDoc="0" locked="0" layoutInCell="1" allowOverlap="1">
+                <wp:simplePos x="0" y="0"/>
+                <wp:positionH relativeFrom="column">
+                  <wp:posOffset>2611120</wp:posOffset>
+                </wp:positionH>
+                <wp:positionV relativeFrom="paragraph">
+                  <wp:posOffset>95885</wp:posOffset>
+                </wp:positionV>
+                <wp:extent cx="504190" cy="0"/>
+                <wp:effectExtent l="0" t="0" r="29210" b="19050"/>
+                <wp:wrapNone/>
+                <wp:docPr id="24" name="AutoShape 13341"/>
+                <wp:cNvGraphicFramePr>
+                  <a:graphicFrameLocks xmlns:a="http://schemas.openxmlformats.org/drawingml/2006/main"/>
+                </wp:cNvGraphicFramePr>
+                <a:graphic xmlns:a="http://schemas.openxmlformats.org/drawingml/2006/main">
+                  <a:graphicData uri="http://schemas.microsoft.com/office/word/2010/wordprocessingShape">
+                    <wps:wsp>
+                      <wps:cNvCnPr>
+                        <a:cxnSpLocks noChangeShapeType="1"/>
+                      </wps:cNvCnPr>
+                      <wps:spPr bwMode="auto">
+                        <a:xfrm>
+                          <a:off x="0" y="0"/>
+                          <a:ext cx="504190" cy="0"/>
+                        </a:xfrm>
+                        <a:prstGeom prst="straightConnector1">
+                          <a:avLst/>
+                        </a:prstGeom>
+                        <a:noFill/>
+                        <a:ln w="9525">
+                          <a:solidFill>
+                            <a:srgbClr val="000000"/>
+                          </a:solidFill>
+                          <a:round/>
+                          <a:headEnd/>
+                          <a:tailEnd/>
+                        </a:ln>
+                        <a:extLst>
+                          <a:ext uri="{909E8E84-426E-40DD-AFC4-6F175D3DCCD1}">
+                            <a14:hiddenFill xmlns:a14="http://schemas.microsoft.com/office/drawing/2010/main">
+                              <a:noFill/>
+                            </a14:hiddenFill>
+                          </a:ext>
+                        </a:extLst>
+                      </wps:spPr>
+                      <wps:bodyPr/>
+                    </wps:wsp>
+                  </a:graphicData>
+                </a:graphic>
+              </wp:anchor>
+            </w:drawing>
+          </mc:Choice>
+          <mc:Fallback>
+            <w:pict>
+              <v:shape w14:anchorId="513BDE37" id="AutoShape 13341" o:spid="_x0000_s1026" type="#_x0000_t32" style="position:absolute;margin-left:205.6pt;margin-top:7.55pt;width:39.7pt;height:0;z-index:251638272;visibility:visible;mso-wrap-style:square;mso-wrap-distance-left:9pt;mso-wrap-distance-top:0;mso-wrap-distance-right:9pt;mso-wrap-distance-bottom:0;mso-position-horizontal:absolute;mso-position-horizontal-relative:text;mso-position-vertical:absolute;mso-position-vertical-relative:text" o:gfxdata="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"/>
+            </w:pict>
+          </mc:Fallback>
+        </mc:AlternateContent>
+      </w:r>
       <w:r>
         <w:rPr>
           <w:noProof/>
@@ -13806,6 +13817,7 @@
                               </w:rPr>
                               <w:t xml:space="preserve"> </w:t>
                             </w:r>
+                            <w:proofErr w:type="spellStart"/>
                             <w:r>
                               <w:rPr>
                                 <w:rFonts w:asciiTheme="majorHAnsi" w:hAnsiTheme="majorHAnsi" w:cstheme="majorHAnsi"/>
@@ -13813,7 +13825,17 @@
                                 <w:szCs w:val="18"/>
                                 <w:lang w:val="fr-FR"/>
                               </w:rPr>
-                              <w:t>5</w:t>
+                              <w:t>LI680</w:t>
+                            </w:r>
+                            <w:proofErr w:type="spellEnd"/>
+                            <w:r>
+                              <w:rPr>
+                                <w:rFonts w:asciiTheme="majorHAnsi" w:hAnsiTheme="majorHAnsi" w:cstheme="majorHAnsi"/>
+                                <w:sz w:val="18"/>
+                                <w:szCs w:val="18"/>
+                                <w:lang w:val="fr-FR"/>
+                              </w:rPr>
+                              <w:t xml:space="preserve"> min</w:t>
                             </w:r>
                           </w:p>
                         </w:txbxContent>
@@ -13829,7 +13851,7 @@
           </mc:Choice>
           <mc:Fallback>
             <w:pict>
-              <v:shape id="Text Box 13319" o:spid="_x0000_s1170" type="#_x0000_t202" style="position:absolute;margin-left:250.65pt;margin-top:1.85pt;width:82.95pt;height:17.25pt;z-index:277057024;visibility:visible;mso-wrap-style:square;mso-wrap-distance-left:9pt;mso-wrap-distance-top:0;mso-wrap-distance-right:9pt;mso-wrap-distance-bottom:0;mso-position-horizontal:absolute;mso-position-horizontal-relative:text;mso-position-vertical:absolute;mso-position-vertical-relative:text;v-text-anchor:top" o:gfxdata="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" filled="f" stroked="f">
+              <v:shape id="Text Box 13319" o:spid="_x0000_s1170" type="#_x0000_t202" style="position:absolute;margin-left:250.65pt;margin-top:1.85pt;width:82.95pt;height:17.25pt;z-index:251622912;visibility:visible;mso-wrap-style:square;mso-wrap-distance-left:9pt;mso-wrap-distance-top:0;mso-wrap-distance-right:9pt;mso-wrap-distance-bottom:0;mso-position-horizontal:absolute;mso-position-horizontal-relative:text;mso-position-vertical:absolute;mso-position-vertical-relative:text;v-text-anchor:top" o:gfxdata="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" filled="f" stroked="f">
                 <v:textbox>
                   <w:txbxContent>
                     <w:p>
@@ -13886,6 +13908,7 @@
                         </w:rPr>
                         <w:t xml:space="preserve"> </w:t>
                       </w:r>
+                      <w:proofErr w:type="spellStart"/>
                       <w:r>
                         <w:rPr>
                           <w:rFonts w:asciiTheme="majorHAnsi" w:hAnsiTheme="majorHAnsi" w:cstheme="majorHAnsi"/>
@@ -13893,81 +13916,22 @@
                           <w:szCs w:val="18"/>
                           <w:lang w:val="fr-FR"/>
                         </w:rPr>
-                        <w:t>5</w:t>
+                        <w:t>LI680</w:t>
+                      </w:r>
+                      <w:proofErr w:type="spellEnd"/>
+                      <w:r>
+                        <w:rPr>
+                          <w:rFonts w:asciiTheme="majorHAnsi" w:hAnsiTheme="majorHAnsi" w:cstheme="majorHAnsi"/>
+                          <w:sz w:val="18"/>
+                          <w:szCs w:val="18"/>
+                          <w:lang w:val="fr-FR"/>
+                        </w:rPr>
+                        <w:t xml:space="preserve"> min</w:t>
                       </w:r>
                     </w:p>
                   </w:txbxContent>
                 </v:textbox>
               </v:shape>
-            </w:pict>
-          </mc:Fallback>
-        </mc:AlternateContent>
-      </w:r>
-      <w:r>
-        <w:rPr>
-          <w:noProof/>
-          <w:szCs w:val="20"/>
-          <w:lang w:val="sv-SE" w:eastAsia="sv-SE"/>
-        </w:rPr>
-        <mc:AlternateContent>
-          <mc:Choice Requires="wps">
-            <w:drawing>
-              <wp:anchor distT="0" distB="0" distL="114300" distR="114300" simplePos="0" relativeHeight="251638272" behindDoc="0" locked="0" layoutInCell="1" allowOverlap="1">
-                <wp:simplePos x="0" y="0"/>
-                <wp:positionH relativeFrom="column">
-                  <wp:posOffset>2611120</wp:posOffset>
-                </wp:positionH>
-                <wp:positionV relativeFrom="paragraph">
-                  <wp:posOffset>57785</wp:posOffset>
-                </wp:positionV>
-                <wp:extent cx="504190" cy="0"/>
-                <wp:effectExtent l="0" t="0" r="29210" b="19050"/>
-                <wp:wrapNone/>
-                <wp:docPr id="24" name="AutoShape 13341"/>
-                <wp:cNvGraphicFramePr>
-                  <a:graphicFrameLocks xmlns:a="http://schemas.openxmlformats.org/drawingml/2006/main"/>
-                </wp:cNvGraphicFramePr>
-                <a:graphic xmlns:a="http://schemas.openxmlformats.org/drawingml/2006/main">
-                  <a:graphicData uri="http://schemas.microsoft.com/office/word/2010/wordprocessingShape">
-                    <wps:wsp>
-                      <wps:cNvCnPr>
-                        <a:cxnSpLocks noChangeShapeType="1"/>
-                      </wps:cNvCnPr>
-                      <wps:spPr bwMode="auto">
-                        <a:xfrm>
-                          <a:off x="0" y="0"/>
-                          <a:ext cx="504190" cy="0"/>
-                        </a:xfrm>
-                        <a:prstGeom prst="straightConnector1">
-                          <a:avLst/>
-                        </a:prstGeom>
-                        <a:noFill/>
-                        <a:ln w="9525">
-                          <a:solidFill>
-                            <a:srgbClr val="000000"/>
-                          </a:solidFill>
-                          <a:round/>
-                          <a:headEnd/>
-                          <a:tailEnd/>
-                        </a:ln>
-                        <a:extLst>
-                          <a:ext uri="{909E8E84-426E-40DD-AFC4-6F175D3DCCD1}">
-                            <a14:hiddenFill xmlns:a14="http://schemas.microsoft.com/office/drawing/2010/main">
-                              <a:noFill/>
-                            </a14:hiddenFill>
-                          </a:ext>
-                        </a:extLst>
-                      </wps:spPr>
-                      <wps:bodyPr/>
-                    </wps:wsp>
-                  </a:graphicData>
-                </a:graphic>
-              </wp:anchor>
-            </w:drawing>
-          </mc:Choice>
-          <mc:Fallback>
-            <w:pict>
-              <v:shape w14:anchorId="486BF674" id="AutoShape 13341" o:spid="_x0000_s1026" type="#_x0000_t32" style="position:absolute;margin-left:205.6pt;margin-top:4.55pt;width:39.7pt;height:0;z-index:277077504;visibility:visible;mso-wrap-style:square;mso-wrap-distance-left:9pt;mso-wrap-distance-top:0;mso-wrap-distance-right:9pt;mso-wrap-distance-bottom:0;mso-position-horizontal:absolute;mso-position-horizontal-relative:text;mso-position-vertical:absolute;mso-position-vertical-relative:text" o:gfxdata="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"/>
             </w:pict>
           </mc:Fallback>
         </mc:AlternateContent>
@@ -14043,7 +14007,7 @@
           </mc:Choice>
           <mc:Fallback>
             <w:pict>
-              <v:shape w14:anchorId="4E7D448B" id="AutoShape 13325" o:spid="_x0000_s1026" type="#_x0000_t32" style="position:absolute;margin-left:238.8pt;margin-top:1.9pt;width:11.35pt;height:0;z-index:277060096;visibility:visible;mso-wrap-style:square;mso-wrap-distance-left:9pt;mso-wrap-distance-top:0;mso-wrap-distance-right:9pt;mso-wrap-distance-bottom:0;mso-position-horizontal:absolute;mso-position-horizontal-relative:text;mso-position-vertical:absolute;mso-position-vertical-relative:text" o:gfxdata="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"/>
+              <v:shape w14:anchorId="0CF18535" id="AutoShape 13325" o:spid="_x0000_s1026" type="#_x0000_t32" style="position:absolute;margin-left:238.8pt;margin-top:1.9pt;width:11.35pt;height:0;z-index:251624960;visibility:visible;mso-wrap-style:square;mso-wrap-distance-left:9pt;mso-wrap-distance-top:0;mso-wrap-distance-right:9pt;mso-wrap-distance-bottom:0;mso-position-horizontal:absolute;mso-position-horizontal-relative:text;mso-position-vertical:absolute;mso-position-vertical-relative:text" o:gfxdata="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"/>
             </w:pict>
           </mc:Fallback>
         </mc:AlternateContent>
@@ -14257,7 +14221,7 @@
           </mc:Choice>
           <mc:Fallback>
             <w:pict>
-              <v:shape w14:anchorId="23A21AA8" id="AutoShape 13323" o:spid="_x0000_s1026" type="#_x0000_t32" style="position:absolute;margin-left:199.25pt;margin-top:5.55pt;width:0;height:204.1pt;flip:x;z-index:277058048;visibility:visible;mso-wrap-style:square;mso-wrap-distance-left:9pt;mso-wrap-distance-top:0;mso-wrap-distance-right:9pt;mso-wrap-distance-bottom:0;mso-position-horizontal:absolute;mso-position-horizontal-relative:text;mso-position-vertical:absolute;mso-position-vertical-relative:text" o:gfxdata="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"/>
+              <v:shape w14:anchorId="463C6FA1" id="AutoShape 13323" o:spid="_x0000_s1026" type="#_x0000_t32" style="position:absolute;margin-left:199.25pt;margin-top:5.55pt;width:0;height:204.1pt;flip:x;z-index:251623936;visibility:visible;mso-wrap-style:square;mso-wrap-distance-left:9pt;mso-wrap-distance-top:0;mso-wrap-distance-right:9pt;mso-wrap-distance-bottom:0;mso-position-horizontal:absolute;mso-position-horizontal-relative:text;mso-position-vertical:absolute;mso-position-vertical-relative:text" o:gfxdata="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"/>
             </w:pict>
           </mc:Fallback>
         </mc:AlternateContent>
@@ -15044,7 +15008,7 @@
           </mc:Choice>
           <mc:Fallback>
             <w:pict>
-              <v:group id="Group 13360" o:spid="_x0000_s1175" style="position:absolute;margin-left:13.35pt;margin-top:5.2pt;width:172.9pt;height:31.2pt;z-index:277088768" coordorigin="4731,8651" coordsize="5755,312" o:gfxdata="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">
+              <v:group id="Group 13360" o:spid="_x0000_s1175" style="position:absolute;margin-left:13.35pt;margin-top:5.2pt;width:172.9pt;height:31.2pt;z-index:251647488" coordorigin="4731,8651" coordsize="5755,312" o:gfxdata="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">
                 <v:rect id="Rectangle 13361" o:spid="_x0000_s1176" style="position:absolute;left:4731;top:8651;width:2184;height:312;visibility:visible;mso-wrap-style:square;v-text-anchor:top" o:gfxdata="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">
                   <v:textbox>
                     <w:txbxContent>
@@ -15266,7 +15230,7 @@
           </mc:Choice>
           <mc:Fallback>
             <w:pict>
-              <v:oval id="_x0000_s1178" style="position:absolute;margin-left:9.65pt;margin-top:4.75pt;width:20.4pt;height:20.3pt;z-index:277116416;visibility:visible;mso-wrap-style:square;mso-wrap-distance-left:9pt;mso-wrap-distance-top:0;mso-wrap-distance-right:9pt;mso-wrap-distance-bottom:0;mso-position-horizontal:absolute;mso-position-horizontal-relative:text;mso-position-vertical:absolute;mso-position-vertical-relative:text;v-text-anchor:top" o:gfxdata="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" strokecolor="#4a7ebb" strokeweight="3.5pt">
+              <v:oval id="_x0000_s1178" style="position:absolute;margin-left:9.65pt;margin-top:4.75pt;width:20.4pt;height:20.3pt;z-index:251668992;visibility:visible;mso-wrap-style:square;mso-wrap-distance-left:9pt;mso-wrap-distance-top:0;mso-wrap-distance-right:9pt;mso-wrap-distance-bottom:0;mso-position-horizontal:absolute;mso-position-horizontal-relative:text;mso-position-vertical:absolute;mso-position-vertical-relative:text;v-text-anchor:top" o:gfxdata="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" strokecolor="#4a7ebb" strokeweight="3.5pt">
                 <v:textbox inset="0,0,0,0">
                   <w:txbxContent>
                     <w:p>
@@ -15627,7 +15591,7 @@
           </mc:Choice>
           <mc:Fallback>
             <w:pict>
-              <v:shape id="Text Box 13366" o:spid="_x0000_s1180" type="#_x0000_t202" style="position:absolute;margin-left:42.55pt;margin-top:8.75pt;width:183.55pt;height:48.3pt;z-index:277090816;visibility:visible;mso-wrap-style:square;mso-wrap-distance-left:9pt;mso-wrap-distance-top:0;mso-wrap-distance-right:9pt;mso-wrap-distance-bottom:0;mso-position-horizontal:absolute;mso-position-horizontal-relative:text;mso-position-vertical:absolute;mso-position-vertical-relative:text;v-text-anchor:top" o:gfxdata="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" filled="f" stroked="f">
+              <v:shape id="Text Box 13366" o:spid="_x0000_s1180" type="#_x0000_t202" style="position:absolute;margin-left:42.55pt;margin-top:8.75pt;width:183.55pt;height:48.3pt;z-index:251648512;visibility:visible;mso-wrap-style:square;mso-wrap-distance-left:9pt;mso-wrap-distance-top:0;mso-wrap-distance-right:9pt;mso-wrap-distance-bottom:0;mso-position-horizontal:absolute;mso-position-horizontal-relative:text;mso-position-vertical:absolute;mso-position-vertical-relative:text;v-text-anchor:top" o:gfxdata="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" filled="f" stroked="f">
                 <v:textbox>
                   <w:txbxContent>
                     <w:p>
@@ -19823,12 +19787,7 @@
     </w:p>
     <w:p/>
     <w:sectPr>
-      <w:headerReference w:type="even" r:id="rId8"/>
-      <w:headerReference w:type="default" r:id="rId9"/>
-      <w:footerReference w:type="even" r:id="rId10"/>
-      <w:footerReference w:type="default" r:id="rId11"/>
-      <w:headerReference w:type="first" r:id="rId12"/>
-      <w:footerReference w:type="first" r:id="rId13"/>
+      <w:footerReference w:type="default" r:id="rId8"/>
       <w:pgSz w:w="11900" w:h="16840"/>
       <w:pgMar w:top="425" w:right="1128" w:bottom="709" w:left="1418" w:header="709" w:footer="193" w:gutter="0"/>
       <w:cols w:space="708"/>
@@ -19861,16 +19820,6 @@
   <w:p>
     <w:pPr>
       <w:pStyle w:val="Footer"/>
-    </w:pPr>
-  </w:p>
-</w:ftr>
-</file>
-
-<file path=word/footer2.xml><?xml version="1.0" encoding="utf-8"?>
-<w:ftr xmlns:wpc="http://schemas.microsoft.com/office/word/2010/wordprocessingCanvas" xmlns:cx="http://schemas.microsoft.com/office/drawing/2014/chartex" xmlns:cx1="http://schemas.microsoft.com/office/drawing/2015/9/8/chartex" xmlns:mc="http://schemas.openxmlformats.org/markup-compatibility/2006" xmlns:o="urn:schemas-microsoft-com:office:office" xmlns:r="http://schemas.openxmlformats.org/officeDocument/2006/relationships" xmlns:m="http://schemas.openxmlformats.org/officeDocument/2006/math" xmlns:v="urn:schemas-microsoft-com:vml" xmlns:wp14="http://schemas.microsoft.com/office/word/2010/wordprocessingDrawing" xmlns:wp="http://schemas.openxmlformats.org/drawingml/2006/wordprocessingDrawing" xmlns:w10="urn:schemas-microsoft-com:office:word" xmlns:w="http://schemas.openxmlformats.org/wordprocessingml/2006/main" xmlns:w14="http://schemas.microsoft.com/office/word/2010/wordml" xmlns:w15="http://schemas.microsoft.com/office/word/2012/wordml" xmlns:w16se="http://schemas.microsoft.com/office/word/2015/wordml/symex" xmlns:wpg="http://schemas.microsoft.com/office/word/2010/wordprocessingGroup" xmlns:wpi="http://schemas.microsoft.com/office/word/2010/wordprocessingInk" xmlns:wne="http://schemas.microsoft.com/office/word/2006/wordml" xmlns:wps="http://schemas.microsoft.com/office/word/2010/wordprocessingShape" mc:Ignorable="w14 w15 w16se wp14">
-  <w:p>
-    <w:pPr>
-      <w:pStyle w:val="Footer"/>
       <w:rPr>
         <w:rFonts w:ascii="Verdana" w:hAnsi="Verdana"/>
         <w:sz w:val="18"/>
@@ -19882,10 +19831,8 @@
         <w:rFonts w:ascii="Verdana" w:hAnsi="Verdana"/>
         <w:szCs w:val="20"/>
       </w:rPr>
-      <w:t>2022-04-27</w:t>
+      <w:t>2023-04-03</w:t>
     </w:r>
-    <w:bookmarkStart w:id="0" w:name="_GoBack"/>
-    <w:bookmarkEnd w:id="0"/>
     <w:r>
       <w:rPr>
         <w:rFonts w:ascii="Verdana" w:hAnsi="Verdana"/>
@@ -19968,7 +19915,7 @@
             <w:sz w:val="18"/>
             <w:szCs w:val="18"/>
           </w:rPr>
-          <w:t>1</w:t>
+          <w:t>3</w:t>
         </w:r>
         <w:r>
           <w:rPr>
@@ -20045,16 +19992,6 @@
 </w:ftr>
 </file>
 
-<file path=word/footer3.xml><?xml version="1.0" encoding="utf-8"?>
-<w:ftr xmlns:wpc="http://schemas.microsoft.com/office/word/2010/wordprocessingCanvas" xmlns:cx="http://schemas.microsoft.com/office/drawing/2014/chartex" xmlns:cx1="http://schemas.microsoft.com/office/drawing/2015/9/8/chartex" xmlns:mc="http://schemas.openxmlformats.org/markup-compatibility/2006" xmlns:o="urn:schemas-microsoft-com:office:office" xmlns:r="http://schemas.openxmlformats.org/officeDocument/2006/relationships" xmlns:m="http://schemas.openxmlformats.org/officeDocument/2006/math" xmlns:v="urn:schemas-microsoft-com:vml" xmlns:wp14="http://schemas.microsoft.com/office/word/2010/wordprocessingDrawing" xmlns:wp="http://schemas.openxmlformats.org/drawingml/2006/wordprocessingDrawing" xmlns:w10="urn:schemas-microsoft-com:office:word" xmlns:w="http://schemas.openxmlformats.org/wordprocessingml/2006/main" xmlns:w14="http://schemas.microsoft.com/office/word/2010/wordml" xmlns:w15="http://schemas.microsoft.com/office/word/2012/wordml" xmlns:w16se="http://schemas.microsoft.com/office/word/2015/wordml/symex" xmlns:wpg="http://schemas.microsoft.com/office/word/2010/wordprocessingGroup" xmlns:wpi="http://schemas.microsoft.com/office/word/2010/wordprocessingInk" xmlns:wne="http://schemas.microsoft.com/office/word/2006/wordml" xmlns:wps="http://schemas.microsoft.com/office/word/2010/wordprocessingShape" mc:Ignorable="w14 w15 w16se wp14">
-  <w:p>
-    <w:pPr>
-      <w:pStyle w:val="Footer"/>
-    </w:pPr>
-  </w:p>
-</w:ftr>
-</file>
-
 <file path=word/footnotes.xml><?xml version="1.0" encoding="utf-8"?>
 <w:footnotes xmlns:wpc="http://schemas.microsoft.com/office/word/2010/wordprocessingCanvas" xmlns:cx="http://schemas.microsoft.com/office/drawing/2014/chartex" xmlns:cx1="http://schemas.microsoft.com/office/drawing/2015/9/8/chartex" xmlns:mc="http://schemas.openxmlformats.org/markup-compatibility/2006" xmlns:o="urn:schemas-microsoft-com:office:office" xmlns:r="http://schemas.openxmlformats.org/officeDocument/2006/relationships" xmlns:m="http://schemas.openxmlformats.org/officeDocument/2006/math" xmlns:v="urn:schemas-microsoft-com:vml" xmlns:wp14="http://schemas.microsoft.com/office/word/2010/wordprocessingDrawing" xmlns:wp="http://schemas.openxmlformats.org/drawingml/2006/wordprocessingDrawing" xmlns:w10="urn:schemas-microsoft-com:office:word" xmlns:w="http://schemas.openxmlformats.org/wordprocessingml/2006/main" xmlns:w14="http://schemas.microsoft.com/office/word/2010/wordml" xmlns:w15="http://schemas.microsoft.com/office/word/2012/wordml" xmlns:w16se="http://schemas.microsoft.com/office/word/2015/wordml/symex" xmlns:wpg="http://schemas.microsoft.com/office/word/2010/wordprocessingGroup" xmlns:wpi="http://schemas.microsoft.com/office/word/2010/wordprocessingInk" xmlns:wne="http://schemas.microsoft.com/office/word/2006/wordml" xmlns:wps="http://schemas.microsoft.com/office/word/2010/wordprocessingShape" mc:Ignorable="w14 w15 w16se wp14">
   <w:footnote w:type="separator" w:id="-1">
@@ -20072,36 +20009,6 @@
     </w:p>
   </w:footnote>
 </w:footnotes>
-</file>
-
-<file path=word/header1.xml><?xml version="1.0" encoding="utf-8"?>
-<w:hdr xmlns:wpc="http://schemas.microsoft.com/office/word/2010/wordprocessingCanvas" xmlns:cx="http://schemas.microsoft.com/office/drawing/2014/chartex" xmlns:cx1="http://schemas.microsoft.com/office/drawing/2015/9/8/chartex" xmlns:mc="http://schemas.openxmlformats.org/markup-compatibility/2006" xmlns:o="urn:schemas-microsoft-com:office:office" xmlns:r="http://schemas.openxmlformats.org/officeDocument/2006/relationships" xmlns:m="http://schemas.openxmlformats.org/officeDocument/2006/math" xmlns:v="urn:schemas-microsoft-com:vml" xmlns:wp14="http://schemas.microsoft.com/office/word/2010/wordprocessingDrawing" xmlns:wp="http://schemas.openxmlformats.org/drawingml/2006/wordprocessingDrawing" xmlns:w10="urn:schemas-microsoft-com:office:word" xmlns:w="http://schemas.openxmlformats.org/wordprocessingml/2006/main" xmlns:w14="http://schemas.microsoft.com/office/word/2010/wordml" xmlns:w15="http://schemas.microsoft.com/office/word/2012/wordml" xmlns:w16se="http://schemas.microsoft.com/office/word/2015/wordml/symex" xmlns:wpg="http://schemas.microsoft.com/office/word/2010/wordprocessingGroup" xmlns:wpi="http://schemas.microsoft.com/office/word/2010/wordprocessingInk" xmlns:wne="http://schemas.microsoft.com/office/word/2006/wordml" xmlns:wps="http://schemas.microsoft.com/office/word/2010/wordprocessingShape" mc:Ignorable="w14 w15 w16se wp14">
-  <w:p>
-    <w:pPr>
-      <w:pStyle w:val="Header"/>
-    </w:pPr>
-  </w:p>
-</w:hdr>
-</file>
-
-<file path=word/header2.xml><?xml version="1.0" encoding="utf-8"?>
-<w:hdr xmlns:wpc="http://schemas.microsoft.com/office/word/2010/wordprocessingCanvas" xmlns:cx="http://schemas.microsoft.com/office/drawing/2014/chartex" xmlns:cx1="http://schemas.microsoft.com/office/drawing/2015/9/8/chartex" xmlns:mc="http://schemas.openxmlformats.org/markup-compatibility/2006" xmlns:o="urn:schemas-microsoft-com:office:office" xmlns:r="http://schemas.openxmlformats.org/officeDocument/2006/relationships" xmlns:m="http://schemas.openxmlformats.org/officeDocument/2006/math" xmlns:v="urn:schemas-microsoft-com:vml" xmlns:wp14="http://schemas.microsoft.com/office/word/2010/wordprocessingDrawing" xmlns:wp="http://schemas.openxmlformats.org/drawingml/2006/wordprocessingDrawing" xmlns:w10="urn:schemas-microsoft-com:office:word" xmlns:w="http://schemas.openxmlformats.org/wordprocessingml/2006/main" xmlns:w14="http://schemas.microsoft.com/office/word/2010/wordml" xmlns:w15="http://schemas.microsoft.com/office/word/2012/wordml" xmlns:w16se="http://schemas.microsoft.com/office/word/2015/wordml/symex" xmlns:wpg="http://schemas.microsoft.com/office/word/2010/wordprocessingGroup" xmlns:wpi="http://schemas.microsoft.com/office/word/2010/wordprocessingInk" xmlns:wne="http://schemas.microsoft.com/office/word/2006/wordml" xmlns:wps="http://schemas.microsoft.com/office/word/2010/wordprocessingShape" mc:Ignorable="w14 w15 w16se wp14">
-  <w:p>
-    <w:pPr>
-      <w:pStyle w:val="Header"/>
-    </w:pPr>
-  </w:p>
-</w:hdr>
-</file>
-
-<file path=word/header3.xml><?xml version="1.0" encoding="utf-8"?>
-<w:hdr xmlns:wpc="http://schemas.microsoft.com/office/word/2010/wordprocessingCanvas" xmlns:cx="http://schemas.microsoft.com/office/drawing/2014/chartex" xmlns:cx1="http://schemas.microsoft.com/office/drawing/2015/9/8/chartex" xmlns:mc="http://schemas.openxmlformats.org/markup-compatibility/2006" xmlns:o="urn:schemas-microsoft-com:office:office" xmlns:r="http://schemas.openxmlformats.org/officeDocument/2006/relationships" xmlns:m="http://schemas.openxmlformats.org/officeDocument/2006/math" xmlns:v="urn:schemas-microsoft-com:vml" xmlns:wp14="http://schemas.microsoft.com/office/word/2010/wordprocessingDrawing" xmlns:wp="http://schemas.openxmlformats.org/drawingml/2006/wordprocessingDrawing" xmlns:w10="urn:schemas-microsoft-com:office:word" xmlns:w="http://schemas.openxmlformats.org/wordprocessingml/2006/main" xmlns:w14="http://schemas.microsoft.com/office/word/2010/wordml" xmlns:w15="http://schemas.microsoft.com/office/word/2012/wordml" xmlns:w16se="http://schemas.microsoft.com/office/word/2015/wordml/symex" xmlns:wpg="http://schemas.microsoft.com/office/word/2010/wordprocessingGroup" xmlns:wpi="http://schemas.microsoft.com/office/word/2010/wordprocessingInk" xmlns:wne="http://schemas.microsoft.com/office/word/2006/wordml" xmlns:wps="http://schemas.microsoft.com/office/word/2010/wordprocessingShape" mc:Ignorable="w14 w15 w16se wp14">
-  <w:p>
-    <w:pPr>
-      <w:pStyle w:val="Header"/>
-    </w:pPr>
-  </w:p>
-</w:hdr>
 </file>
 
 <file path=word/numbering.xml><?xml version="1.0" encoding="utf-8"?>
@@ -20127,56 +20034,56 @@
         <v:path o:extrusionok="f" gradientshapeok="t" o:connecttype="rect"/>
         <o:lock v:ext="edit" aspectratio="t"/>
       </v:shapetype>
-      <v:shape id="_x0000_i1082" type="#_x0000_t75" style="width:.75pt;height:13.5pt;visibility:visible" o:bullet="t">
+      <v:shape id="_x0000_i1026" type="#_x0000_t75" style="width:.6pt;height:13.5pt;visibility:visible" o:bullet="t">
         <v:imagedata r:id="rId1" o:title=""/>
       </v:shape>
     </w:pict>
   </w:numPicBullet>
   <w:numPicBullet w:numPicBulletId="1">
     <w:pict>
-      <v:shape id="_x0000_i1083" type="#_x0000_t75" style="width:39pt;height:27pt;visibility:visible;mso-wrap-style:square" o:bullet="t">
+      <v:shape id="_x0000_i1027" type="#_x0000_t75" style="width:39pt;height:27pt;visibility:visible;mso-wrap-style:square" o:bullet="t">
         <v:imagedata r:id="rId2" o:title=""/>
       </v:shape>
     </w:pict>
   </w:numPicBullet>
   <w:numPicBullet w:numPicBulletId="2">
     <w:pict>
-      <v:shape id="_x0000_i1084" type="#_x0000_t75" style="width:39pt;height:27pt;visibility:visible;mso-wrap-style:square" o:bullet="t">
+      <v:shape id="_x0000_i1028" type="#_x0000_t75" style="width:39pt;height:27pt;visibility:visible;mso-wrap-style:square" o:bullet="t">
         <v:imagedata r:id="rId3" o:title=""/>
       </v:shape>
     </w:pict>
   </w:numPicBullet>
   <w:numPicBullet w:numPicBulletId="3">
     <w:pict>
-      <v:shape id="_x0000_i1085" type="#_x0000_t75" style="width:39pt;height:27pt;visibility:visible;mso-wrap-style:square" o:bullet="t">
+      <v:shape id="_x0000_i1029" type="#_x0000_t75" style="width:39pt;height:27pt;visibility:visible;mso-wrap-style:square" o:bullet="t">
         <v:imagedata r:id="rId4" o:title=""/>
       </v:shape>
     </w:pict>
   </w:numPicBullet>
   <w:numPicBullet w:numPicBulletId="4">
     <w:pict>
-      <v:shape id="_x0000_i1086" type="#_x0000_t75" style="width:39pt;height:27pt;visibility:visible;mso-wrap-style:square" o:bullet="t">
+      <v:shape id="_x0000_i1030" type="#_x0000_t75" style="width:39pt;height:27pt;visibility:visible;mso-wrap-style:square" o:bullet="t">
         <v:imagedata r:id="rId5" o:title=""/>
       </v:shape>
     </w:pict>
   </w:numPicBullet>
   <w:numPicBullet w:numPicBulletId="5">
     <w:pict>
-      <v:shape id="_x0000_i1087" type="#_x0000_t75" style="width:39pt;height:27pt;visibility:visible;mso-wrap-style:square" o:bullet="t">
+      <v:shape id="_x0000_i1031" type="#_x0000_t75" style="width:39pt;height:27pt;visibility:visible;mso-wrap-style:square" o:bullet="t">
         <v:imagedata r:id="rId6" o:title=""/>
       </v:shape>
     </w:pict>
   </w:numPicBullet>
   <w:numPicBullet w:numPicBulletId="6">
     <w:pict>
-      <v:shape id="_x0000_i1088" type="#_x0000_t75" style="width:39pt;height:24pt;visibility:visible;mso-wrap-style:square" o:bullet="t">
+      <v:shape id="_x0000_i1032" type="#_x0000_t75" style="width:39pt;height:24pt;visibility:visible;mso-wrap-style:square" o:bullet="t">
         <v:imagedata r:id="rId7" o:title=""/>
       </v:shape>
     </w:pict>
   </w:numPicBullet>
   <w:numPicBullet w:numPicBulletId="7">
     <w:pict>
-      <v:shape id="_x0000_i1089" type="#_x0000_t75" style="width:39pt;height:24pt;visibility:visible;mso-wrap-style:square" o:bullet="t">
+      <v:shape id="_x0000_i1033" type="#_x0000_t75" style="width:39pt;height:24pt;visibility:visible;mso-wrap-style:square" o:bullet="t">
         <v:imagedata r:id="rId8" o:title=""/>
       </v:shape>
     </w:pict>
@@ -23157,7 +23064,7 @@
 </file>
 
 <file path=customXml/itemProps1.xml><?xml version="1.0" encoding="utf-8"?>
-<ds:datastoreItem xmlns:ds="http://schemas.openxmlformats.org/officeDocument/2006/customXml" ds:itemID="{1A2A555A-78DE-4C1A-9429-8CF20C6B6DF9}">
+<ds:datastoreItem xmlns:ds="http://schemas.openxmlformats.org/officeDocument/2006/customXml" ds:itemID="{53458F3E-34BF-4A5F-80C7-6E5556FFB385}">
   <ds:schemaRefs>
     <ds:schemaRef ds:uri="http://schemas.openxmlformats.org/officeDocument/2006/bibliography"/>
   </ds:schemaRefs>

</xml_diff>